<commit_message>
multi-puck teams, puck classes, puck selection gui
increased brick hp and added some sanity checks to breaking
</commit_message>
<xml_diff>
--- a/Docs/GDD Catapult Fragment 3.docx
+++ b/Docs/GDD Catapult Fragment 3.docx
@@ -657,8 +657,6 @@
         </w:rPr>
         <w:br w:type="page"/>
       </w:r>
-      <w:bookmarkStart w:id="0" w:name="_GoBack"/>
-      <w:bookmarkEnd w:id="0"/>
     </w:p>
     <w:p>
       <w:pPr>
@@ -667,7 +665,7 @@
           <w:rFonts w:eastAsia="Times New Roman"/>
         </w:rPr>
       </w:pPr>
-      <w:bookmarkStart w:id="1" w:name="_Toc366741200"/>
+      <w:bookmarkStart w:id="0" w:name="_Toc366741200"/>
       <w:r>
         <w:rPr>
           <w:rFonts w:eastAsia="Times New Roman"/>
@@ -675,7 +673,7 @@
         <w:lastRenderedPageBreak/>
         <w:t>Intro</w:t>
       </w:r>
-      <w:bookmarkEnd w:id="1"/>
+      <w:bookmarkEnd w:id="0"/>
     </w:p>
     <w:p>
       <w:r>
@@ -701,14 +699,14 @@
           <w:rFonts w:eastAsia="Times New Roman"/>
         </w:rPr>
       </w:pPr>
-      <w:bookmarkStart w:id="2" w:name="_Toc366741201"/>
+      <w:bookmarkStart w:id="1" w:name="_Toc366741201"/>
       <w:r>
         <w:rPr>
           <w:rFonts w:eastAsia="Times New Roman"/>
         </w:rPr>
         <w:t>Gameplay description</w:t>
       </w:r>
-      <w:bookmarkEnd w:id="2"/>
+      <w:bookmarkEnd w:id="1"/>
     </w:p>
     <w:p>
       <w:r>
@@ -730,14 +728,14 @@
           <w:rFonts w:eastAsia="Times New Roman"/>
         </w:rPr>
       </w:pPr>
-      <w:bookmarkStart w:id="3" w:name="_Toc366741202"/>
+      <w:bookmarkStart w:id="2" w:name="_Toc366741202"/>
       <w:r>
         <w:rPr>
           <w:rFonts w:eastAsia="Times New Roman"/>
         </w:rPr>
         <w:t>Artistic style outline</w:t>
       </w:r>
-      <w:bookmarkEnd w:id="3"/>
+      <w:bookmarkEnd w:id="2"/>
     </w:p>
     <w:p>
       <w:r>
@@ -757,7 +755,7 @@
           <w:rFonts w:eastAsia="Times New Roman"/>
         </w:rPr>
       </w:pPr>
-      <w:bookmarkStart w:id="4" w:name="_Toc366741203"/>
+      <w:bookmarkStart w:id="3" w:name="_Toc366741203"/>
       <w:r>
         <w:rPr>
           <w:rFonts w:eastAsia="Times New Roman"/>
@@ -770,7 +768,7 @@
         </w:rPr>
         <w:t>omponents</w:t>
       </w:r>
-      <w:bookmarkEnd w:id="4"/>
+      <w:bookmarkEnd w:id="3"/>
     </w:p>
     <w:p>
       <w:r>
@@ -784,7 +782,7 @@
           <w:rFonts w:eastAsia="Times New Roman"/>
         </w:rPr>
       </w:pPr>
-      <w:bookmarkStart w:id="5" w:name="_Toc366741204"/>
+      <w:bookmarkStart w:id="4" w:name="_Toc366741204"/>
       <w:r>
         <w:rPr>
           <w:rFonts w:eastAsia="Times New Roman"/>
@@ -803,7 +801,7 @@
         </w:rPr>
         <w:t xml:space="preserve"> breakdown</w:t>
       </w:r>
-      <w:bookmarkEnd w:id="5"/>
+      <w:bookmarkEnd w:id="4"/>
     </w:p>
     <w:tbl>
       <w:tblPr>
@@ -1873,14 +1871,14 @@
           <w:rFonts w:eastAsia="Times New Roman"/>
         </w:rPr>
       </w:pPr>
-      <w:bookmarkStart w:id="6" w:name="_Toc366741205"/>
+      <w:bookmarkStart w:id="5" w:name="_Toc366741205"/>
       <w:r>
         <w:rPr>
           <w:rFonts w:eastAsia="Times New Roman"/>
         </w:rPr>
         <w:t>Suggested Game Flow Diagram</w:t>
       </w:r>
-      <w:bookmarkEnd w:id="6"/>
+      <w:bookmarkEnd w:id="5"/>
     </w:p>
     <w:p>
       <w:r>
@@ -1911,14 +1909,14 @@
           <w:rFonts w:eastAsia="Times New Roman"/>
         </w:rPr>
       </w:pPr>
-      <w:bookmarkStart w:id="7" w:name="_Toc366741206"/>
+      <w:bookmarkStart w:id="6" w:name="_Toc366741206"/>
       <w:r>
         <w:rPr>
           <w:rFonts w:eastAsia="Times New Roman"/>
         </w:rPr>
         <w:t>Suggested Project Timeline</w:t>
       </w:r>
-      <w:bookmarkEnd w:id="7"/>
+      <w:bookmarkEnd w:id="6"/>
     </w:p>
     <w:tbl>
       <w:tblPr>
@@ -2096,13 +2094,14 @@
             </w:r>
             <w:proofErr w:type="spellEnd"/>
             <w:r>
-              <w:t xml:space="preserve"> 2 successfully </w:t>
-            </w:r>
-            <w:proofErr w:type="spellStart"/>
-            <w:r>
-              <w:t>iplemented</w:t>
-            </w:r>
-            <w:proofErr w:type="spellEnd"/>
+              <w:t xml:space="preserve"> 2 successfully i</w:t>
+            </w:r>
+            <w:r>
+              <w:t>m</w:t>
+            </w:r>
+            <w:r>
+              <w:t>plemented</w:t>
+            </w:r>
           </w:p>
         </w:tc>
         <w:tc>
@@ -2137,6 +2136,7 @@
               <w14:uncheckedState w14:val="2610" w14:font="MS Gothic"/>
             </w14:checkbox>
           </w:sdtPr>
+          <w:sdtEndPr/>
           <w:sdtContent>
             <w:tc>
               <w:tcPr>
@@ -2487,6 +2487,9 @@
             <w:pPr>
               <w:cnfStyle w:val="000000000000" w:firstRow="0" w:lastRow="0" w:firstColumn="0" w:lastColumn="0" w:oddVBand="0" w:evenVBand="0" w:oddHBand="0" w:evenHBand="0" w:firstRowFirstColumn="0" w:firstRowLastColumn="0" w:lastRowFirstColumn="0" w:lastRowLastColumn="0"/>
             </w:pPr>
+            <w:r>
+              <w:t>9/12/13</w:t>
+            </w:r>
           </w:p>
         </w:tc>
         <w:tc>
@@ -2498,21 +2501,45 @@
               <w:cnfStyle w:val="000000000000" w:firstRow="0" w:lastRow="0" w:firstColumn="0" w:lastColumn="0" w:oddVBand="0" w:evenVBand="0" w:oddHBand="0" w:evenHBand="0" w:firstRowFirstColumn="0" w:firstRowLastColumn="0" w:lastRowFirstColumn="0" w:lastRowLastColumn="0"/>
             </w:pPr>
             <w:r>
-              <w:t>Increase to 3 to accommodate new puck class abilities</w:t>
-            </w:r>
-          </w:p>
-        </w:tc>
-        <w:tc>
-          <w:tcPr>
-            <w:tcW w:w="1646" w:type="dxa"/>
-          </w:tcPr>
-          <w:p>
-            <w:pPr>
-              <w:jc w:val="center"/>
-              <w:cnfStyle w:val="000000000000" w:firstRow="0" w:lastRow="0" w:firstColumn="0" w:lastColumn="0" w:oddVBand="0" w:evenVBand="0" w:oddHBand="0" w:evenHBand="0" w:firstRowFirstColumn="0" w:firstRowLastColumn="0" w:lastRowFirstColumn="0" w:lastRowLastColumn="0"/>
-            </w:pPr>
-          </w:p>
-        </w:tc>
+              <w:t xml:space="preserve">Increase to </w:t>
+            </w:r>
+            <w:r>
+              <w:t>5</w:t>
+            </w:r>
+            <w:r>
+              <w:t xml:space="preserve"> to accommodate new puck class abilities</w:t>
+            </w:r>
+          </w:p>
+        </w:tc>
+        <w:sdt>
+          <w:sdtPr>
+            <w:id w:val="1647713345"/>
+            <w14:checkbox>
+              <w14:checked w14:val="1"/>
+              <w14:checkedState w14:val="2612" w14:font="MS Gothic"/>
+              <w14:uncheckedState w14:val="2610" w14:font="MS Gothic"/>
+            </w14:checkbox>
+          </w:sdtPr>
+          <w:sdtContent>
+            <w:tc>
+              <w:tcPr>
+                <w:tcW w:w="1646" w:type="dxa"/>
+              </w:tcPr>
+              <w:p>
+                <w:pPr>
+                  <w:jc w:val="center"/>
+                  <w:cnfStyle w:val="000000000000" w:firstRow="0" w:lastRow="0" w:firstColumn="0" w:lastColumn="0" w:oddVBand="0" w:evenVBand="0" w:oddHBand="0" w:evenHBand="0" w:firstRowFirstColumn="0" w:firstRowLastColumn="0" w:lastRowFirstColumn="0" w:lastRowLastColumn="0"/>
+                </w:pPr>
+                <w:r>
+                  <w:rPr>
+                    <w:rFonts w:ascii="MS Gothic" w:eastAsia="MS Gothic" w:hAnsi="MS Gothic" w:hint="eastAsia"/>
+                  </w:rPr>
+                  <w:t>☒</w:t>
+                </w:r>
+              </w:p>
+            </w:tc>
+          </w:sdtContent>
+        </w:sdt>
       </w:tr>
       <w:tr>
         <w:trPr>
@@ -2538,6 +2565,9 @@
             <w:pPr>
               <w:cnfStyle w:val="000000100000" w:firstRow="0" w:lastRow="0" w:firstColumn="0" w:lastColumn="0" w:oddVBand="0" w:evenVBand="0" w:oddHBand="1" w:evenHBand="0" w:firstRowFirstColumn="0" w:firstRowLastColumn="0" w:lastRowFirstColumn="0" w:lastRowLastColumn="0"/>
             </w:pPr>
+            <w:r>
+              <w:t>9/13/13</w:t>
+            </w:r>
           </w:p>
         </w:tc>
         <w:tc>
@@ -2550,17 +2580,35 @@
             </w:pPr>
           </w:p>
         </w:tc>
-        <w:tc>
-          <w:tcPr>
-            <w:tcW w:w="1646" w:type="dxa"/>
-          </w:tcPr>
-          <w:p>
-            <w:pPr>
-              <w:jc w:val="center"/>
-              <w:cnfStyle w:val="000000100000" w:firstRow="0" w:lastRow="0" w:firstColumn="0" w:lastColumn="0" w:oddVBand="0" w:evenVBand="0" w:oddHBand="1" w:evenHBand="0" w:firstRowFirstColumn="0" w:firstRowLastColumn="0" w:lastRowFirstColumn="0" w:lastRowLastColumn="0"/>
-            </w:pPr>
-          </w:p>
-        </w:tc>
+        <w:sdt>
+          <w:sdtPr>
+            <w:id w:val="-274413330"/>
+            <w14:checkbox>
+              <w14:checked w14:val="1"/>
+              <w14:checkedState w14:val="2612" w14:font="MS Gothic"/>
+              <w14:uncheckedState w14:val="2610" w14:font="MS Gothic"/>
+            </w14:checkbox>
+          </w:sdtPr>
+          <w:sdtContent>
+            <w:tc>
+              <w:tcPr>
+                <w:tcW w:w="1646" w:type="dxa"/>
+              </w:tcPr>
+              <w:p>
+                <w:pPr>
+                  <w:jc w:val="center"/>
+                  <w:cnfStyle w:val="000000100000" w:firstRow="0" w:lastRow="0" w:firstColumn="0" w:lastColumn="0" w:oddVBand="0" w:evenVBand="0" w:oddHBand="1" w:evenHBand="0" w:firstRowFirstColumn="0" w:firstRowLastColumn="0" w:lastRowFirstColumn="0" w:lastRowLastColumn="0"/>
+                </w:pPr>
+                <w:r>
+                  <w:rPr>
+                    <w:rFonts w:ascii="MS Gothic" w:eastAsia="MS Gothic" w:hAnsi="MS Gothic" w:hint="eastAsia"/>
+                  </w:rPr>
+                  <w:t>☒</w:t>
+                </w:r>
+              </w:p>
+            </w:tc>
+          </w:sdtContent>
+        </w:sdt>
       </w:tr>
       <w:tr>
         <w:trPr>
@@ -2573,7 +2621,7 @@
           </w:tcPr>
           <w:p>
             <w:r>
-              <w:t>Puck selection on aim and play screens</w:t>
+              <w:t>GUI puck team display</w:t>
             </w:r>
           </w:p>
         </w:tc>
@@ -2585,6 +2633,9 @@
             <w:pPr>
               <w:cnfStyle w:val="000000000000" w:firstRow="0" w:lastRow="0" w:firstColumn="0" w:lastColumn="0" w:oddVBand="0" w:evenVBand="0" w:oddHBand="0" w:evenHBand="0" w:firstRowFirstColumn="0" w:firstRowLastColumn="0" w:lastRowFirstColumn="0" w:lastRowLastColumn="0"/>
             </w:pPr>
+            <w:r>
+              <w:t>9/13/13</w:t>
+            </w:r>
           </w:p>
         </w:tc>
         <w:tc>
@@ -2597,17 +2648,35 @@
             </w:pPr>
           </w:p>
         </w:tc>
-        <w:tc>
-          <w:tcPr>
-            <w:tcW w:w="1646" w:type="dxa"/>
-          </w:tcPr>
-          <w:p>
-            <w:pPr>
-              <w:jc w:val="center"/>
-              <w:cnfStyle w:val="000000000000" w:firstRow="0" w:lastRow="0" w:firstColumn="0" w:lastColumn="0" w:oddVBand="0" w:evenVBand="0" w:oddHBand="0" w:evenHBand="0" w:firstRowFirstColumn="0" w:firstRowLastColumn="0" w:lastRowFirstColumn="0" w:lastRowLastColumn="0"/>
-            </w:pPr>
-          </w:p>
-        </w:tc>
+        <w:sdt>
+          <w:sdtPr>
+            <w:id w:val="-421566257"/>
+            <w14:checkbox>
+              <w14:checked w14:val="1"/>
+              <w14:checkedState w14:val="2612" w14:font="MS Gothic"/>
+              <w14:uncheckedState w14:val="2610" w14:font="MS Gothic"/>
+            </w14:checkbox>
+          </w:sdtPr>
+          <w:sdtContent>
+            <w:tc>
+              <w:tcPr>
+                <w:tcW w:w="1646" w:type="dxa"/>
+              </w:tcPr>
+              <w:p>
+                <w:pPr>
+                  <w:jc w:val="center"/>
+                  <w:cnfStyle w:val="000000000000" w:firstRow="0" w:lastRow="0" w:firstColumn="0" w:lastColumn="0" w:oddVBand="0" w:evenVBand="0" w:oddHBand="0" w:evenHBand="0" w:firstRowFirstColumn="0" w:firstRowLastColumn="0" w:lastRowFirstColumn="0" w:lastRowLastColumn="0"/>
+                </w:pPr>
+                <w:r>
+                  <w:rPr>
+                    <w:rFonts w:ascii="MS Gothic" w:eastAsia="MS Gothic" w:hAnsi="MS Gothic" w:hint="eastAsia"/>
+                  </w:rPr>
+                  <w:t>☒</w:t>
+                </w:r>
+              </w:p>
+            </w:tc>
+          </w:sdtContent>
+        </w:sdt>
       </w:tr>
       <w:tr>
         <w:trPr>
@@ -2621,13 +2690,8 @@
           </w:tcPr>
           <w:p>
             <w:r>
-              <w:t xml:space="preserve">Puck </w:t>
-            </w:r>
-            <w:proofErr w:type="spellStart"/>
-            <w:r>
-              <w:t>cooldown</w:t>
-            </w:r>
-            <w:proofErr w:type="spellEnd"/>
+              <w:t>Selected puck indicator</w:t>
+            </w:r>
           </w:p>
         </w:tc>
         <w:tc>
@@ -2673,7 +2737,7 @@
           </w:tcPr>
           <w:p>
             <w:r>
-              <w:t>Puck class framework</w:t>
+              <w:t>Visual indicator when puck is reset by castle</w:t>
             </w:r>
           </w:p>
         </w:tc>
@@ -2721,7 +2785,7 @@
           </w:tcPr>
           <w:p>
             <w:r>
-              <w:t>Warrior extra brick damage</w:t>
+              <w:t>Puck selection on aim and play screens</w:t>
             </w:r>
           </w:p>
         </w:tc>
@@ -2733,6 +2797,9 @@
             <w:pPr>
               <w:cnfStyle w:val="000000100000" w:firstRow="0" w:lastRow="0" w:firstColumn="0" w:lastColumn="0" w:oddVBand="0" w:evenVBand="0" w:oddHBand="1" w:evenHBand="0" w:firstRowFirstColumn="0" w:firstRowLastColumn="0" w:lastRowFirstColumn="0" w:lastRowLastColumn="0"/>
             </w:pPr>
+            <w:r>
+              <w:t>9/13/13</w:t>
+            </w:r>
           </w:p>
         </w:tc>
         <w:tc>
@@ -2743,22 +2810,37 @@
             <w:pPr>
               <w:cnfStyle w:val="000000100000" w:firstRow="0" w:lastRow="0" w:firstColumn="0" w:lastColumn="0" w:oddVBand="0" w:evenVBand="0" w:oddHBand="1" w:evenHBand="0" w:firstRowFirstColumn="0" w:firstRowLastColumn="0" w:lastRowFirstColumn="0" w:lastRowLastColumn="0"/>
             </w:pPr>
-            <w:r>
-              <w:t>Maybe extra mass</w:t>
-            </w:r>
-          </w:p>
-        </w:tc>
-        <w:tc>
-          <w:tcPr>
-            <w:tcW w:w="1646" w:type="dxa"/>
-          </w:tcPr>
-          <w:p>
-            <w:pPr>
-              <w:jc w:val="center"/>
-              <w:cnfStyle w:val="000000100000" w:firstRow="0" w:lastRow="0" w:firstColumn="0" w:lastColumn="0" w:oddVBand="0" w:evenVBand="0" w:oddHBand="1" w:evenHBand="0" w:firstRowFirstColumn="0" w:firstRowLastColumn="0" w:lastRowFirstColumn="0" w:lastRowLastColumn="0"/>
-            </w:pPr>
-          </w:p>
-        </w:tc>
+          </w:p>
+        </w:tc>
+        <w:sdt>
+          <w:sdtPr>
+            <w:id w:val="-732461150"/>
+            <w14:checkbox>
+              <w14:checked w14:val="1"/>
+              <w14:checkedState w14:val="2612" w14:font="MS Gothic"/>
+              <w14:uncheckedState w14:val="2610" w14:font="MS Gothic"/>
+            </w14:checkbox>
+          </w:sdtPr>
+          <w:sdtContent>
+            <w:tc>
+              <w:tcPr>
+                <w:tcW w:w="1646" w:type="dxa"/>
+              </w:tcPr>
+              <w:p>
+                <w:pPr>
+                  <w:jc w:val="center"/>
+                  <w:cnfStyle w:val="000000100000" w:firstRow="0" w:lastRow="0" w:firstColumn="0" w:lastColumn="0" w:oddVBand="0" w:evenVBand="0" w:oddHBand="1" w:evenHBand="0" w:firstRowFirstColumn="0" w:firstRowLastColumn="0" w:lastRowFirstColumn="0" w:lastRowLastColumn="0"/>
+                </w:pPr>
+                <w:r>
+                  <w:rPr>
+                    <w:rFonts w:ascii="MS Gothic" w:eastAsia="MS Gothic" w:hAnsi="MS Gothic" w:hint="eastAsia"/>
+                  </w:rPr>
+                  <w:t>☒</w:t>
+                </w:r>
+              </w:p>
+            </w:tc>
+          </w:sdtContent>
+        </w:sdt>
       </w:tr>
       <w:tr>
         <w:trPr>
@@ -2771,7 +2853,7 @@
           </w:tcPr>
           <w:p>
             <w:r>
-              <w:t xml:space="preserve">Cleric lowers </w:t>
+              <w:t xml:space="preserve">Puck </w:t>
             </w:r>
             <w:proofErr w:type="spellStart"/>
             <w:r>
@@ -2779,35 +2861,35 @@
             </w:r>
             <w:proofErr w:type="spellEnd"/>
             <w:r>
-              <w:t xml:space="preserve"> for everyone in </w:t>
-            </w:r>
+              <w:t xml:space="preserve"> prevents charging power or firing</w:t>
+            </w:r>
+          </w:p>
+        </w:tc>
+        <w:tc>
+          <w:tcPr>
+            <w:tcW w:w="989" w:type="dxa"/>
+          </w:tcPr>
+          <w:p>
+            <w:pPr>
+              <w:cnfStyle w:val="000000000000" w:firstRow="0" w:lastRow="0" w:firstColumn="0" w:lastColumn="0" w:oddVBand="0" w:evenVBand="0" w:oddHBand="0" w:evenHBand="0" w:firstRowFirstColumn="0" w:firstRowLastColumn="0" w:lastRowFirstColumn="0" w:lastRowLastColumn="0"/>
+            </w:pPr>
+          </w:p>
+        </w:tc>
+        <w:tc>
+          <w:tcPr>
+            <w:tcW w:w="3580" w:type="dxa"/>
+          </w:tcPr>
+          <w:p>
+            <w:pPr>
+              <w:cnfStyle w:val="000000000000" w:firstRow="0" w:lastRow="0" w:firstColumn="0" w:lastColumn="0" w:oddVBand="0" w:evenVBand="0" w:oddHBand="0" w:evenHBand="0" w:firstRowFirstColumn="0" w:firstRowLastColumn="0" w:lastRowFirstColumn="0" w:lastRowLastColumn="0"/>
+            </w:pPr>
             <w:proofErr w:type="spellStart"/>
             <w:r>
-              <w:t>aoe</w:t>
+              <w:t>Cooldown</w:t>
             </w:r>
             <w:proofErr w:type="spellEnd"/>
-          </w:p>
-        </w:tc>
-        <w:tc>
-          <w:tcPr>
-            <w:tcW w:w="989" w:type="dxa"/>
-          </w:tcPr>
-          <w:p>
-            <w:pPr>
-              <w:cnfStyle w:val="000000000000" w:firstRow="0" w:lastRow="0" w:firstColumn="0" w:lastColumn="0" w:oddVBand="0" w:evenVBand="0" w:oddHBand="0" w:evenHBand="0" w:firstRowFirstColumn="0" w:firstRowLastColumn="0" w:lastRowFirstColumn="0" w:lastRowLastColumn="0"/>
-            </w:pPr>
-          </w:p>
-        </w:tc>
-        <w:tc>
-          <w:tcPr>
-            <w:tcW w:w="3580" w:type="dxa"/>
-          </w:tcPr>
-          <w:p>
-            <w:pPr>
-              <w:cnfStyle w:val="000000000000" w:firstRow="0" w:lastRow="0" w:firstColumn="0" w:lastColumn="0" w:oddVBand="0" w:evenVBand="0" w:oddHBand="0" w:evenHBand="0" w:firstRowFirstColumn="0" w:firstRowLastColumn="0" w:lastRowFirstColumn="0" w:lastRowLastColumn="0"/>
-            </w:pPr>
-            <w:r>
-              <w:t>Maybe “rescues” pucks that reset with a certain radius</w:t>
+            <w:r>
+              <w:t xml:space="preserve"> variables added but no visual indicator or game effects</w:t>
             </w:r>
           </w:p>
         </w:tc>
@@ -2835,16 +2917,13 @@
           </w:tcPr>
           <w:p>
             <w:r>
-              <w:t xml:space="preserve">Wizard does no brick damage but has </w:t>
+              <w:t xml:space="preserve">GUI indicator of puck </w:t>
             </w:r>
             <w:proofErr w:type="spellStart"/>
             <w:r>
-              <w:t>aoe</w:t>
+              <w:t>cooldown</w:t>
             </w:r>
             <w:proofErr w:type="spellEnd"/>
-            <w:r>
-              <w:t xml:space="preserve"> explosion that damages bricks</w:t>
-            </w:r>
           </w:p>
         </w:tc>
         <w:tc>
@@ -2865,9 +2944,6 @@
             <w:pPr>
               <w:cnfStyle w:val="000000100000" w:firstRow="0" w:lastRow="0" w:firstColumn="0" w:lastColumn="0" w:oddVBand="0" w:evenVBand="0" w:oddHBand="1" w:evenHBand="0" w:firstRowFirstColumn="0" w:firstRowLastColumn="0" w:lastRowFirstColumn="0" w:lastRowLastColumn="0"/>
             </w:pPr>
-            <w:r>
-              <w:t>Maybe  no mass also</w:t>
-            </w:r>
           </w:p>
         </w:tc>
         <w:tc>
@@ -2881,6 +2957,151 @@
             </w:pPr>
           </w:p>
         </w:tc>
+      </w:tr>
+      <w:tr>
+        <w:trPr>
+          <w:cantSplit/>
+          <w:trHeight w:val="693"/>
+        </w:trPr>
+        <w:tc>
+          <w:tcPr>
+            <w:cnfStyle w:val="001000000000" w:firstRow="0" w:lastRow="0" w:firstColumn="1" w:lastColumn="0" w:oddVBand="0" w:evenVBand="0" w:oddHBand="0" w:evenHBand="0" w:firstRowFirstColumn="0" w:firstRowLastColumn="0" w:lastRowFirstColumn="0" w:lastRowLastColumn="0"/>
+            <w:tcW w:w="3549" w:type="dxa"/>
+          </w:tcPr>
+          <w:p>
+            <w:r>
+              <w:t>Puck class framework</w:t>
+            </w:r>
+          </w:p>
+        </w:tc>
+        <w:tc>
+          <w:tcPr>
+            <w:tcW w:w="989" w:type="dxa"/>
+          </w:tcPr>
+          <w:p>
+            <w:pPr>
+              <w:cnfStyle w:val="000000000000" w:firstRow="0" w:lastRow="0" w:firstColumn="0" w:lastColumn="0" w:oddVBand="0" w:evenVBand="0" w:oddHBand="0" w:evenHBand="0" w:firstRowFirstColumn="0" w:firstRowLastColumn="0" w:lastRowFirstColumn="0" w:lastRowLastColumn="0"/>
+            </w:pPr>
+            <w:r>
+              <w:t>9/13/13</w:t>
+            </w:r>
+          </w:p>
+        </w:tc>
+        <w:tc>
+          <w:tcPr>
+            <w:tcW w:w="3580" w:type="dxa"/>
+          </w:tcPr>
+          <w:p>
+            <w:pPr>
+              <w:cnfStyle w:val="000000000000" w:firstRow="0" w:lastRow="0" w:firstColumn="0" w:lastColumn="0" w:oddVBand="0" w:evenVBand="0" w:oddHBand="0" w:evenHBand="0" w:firstRowFirstColumn="0" w:firstRowLastColumn="0" w:lastRowFirstColumn="0" w:lastRowLastColumn="0"/>
+            </w:pPr>
+            <w:r>
+              <w:t>Puck classes handled inside of puck code for now</w:t>
+            </w:r>
+          </w:p>
+        </w:tc>
+        <w:sdt>
+          <w:sdtPr>
+            <w:id w:val="-1779709367"/>
+            <w14:checkbox>
+              <w14:checked w14:val="1"/>
+              <w14:checkedState w14:val="2612" w14:font="MS Gothic"/>
+              <w14:uncheckedState w14:val="2610" w14:font="MS Gothic"/>
+            </w14:checkbox>
+          </w:sdtPr>
+          <w:sdtContent>
+            <w:tc>
+              <w:tcPr>
+                <w:tcW w:w="1646" w:type="dxa"/>
+              </w:tcPr>
+              <w:p>
+                <w:pPr>
+                  <w:jc w:val="center"/>
+                  <w:cnfStyle w:val="000000000000" w:firstRow="0" w:lastRow="0" w:firstColumn="0" w:lastColumn="0" w:oddVBand="0" w:evenVBand="0" w:oddHBand="0" w:evenHBand="0" w:firstRowFirstColumn="0" w:firstRowLastColumn="0" w:lastRowFirstColumn="0" w:lastRowLastColumn="0"/>
+                </w:pPr>
+                <w:r>
+                  <w:rPr>
+                    <w:rFonts w:ascii="MS Gothic" w:eastAsia="MS Gothic" w:hAnsi="MS Gothic" w:hint="eastAsia"/>
+                  </w:rPr>
+                  <w:t>☒</w:t>
+                </w:r>
+              </w:p>
+            </w:tc>
+          </w:sdtContent>
+        </w:sdt>
+      </w:tr>
+      <w:tr>
+        <w:trPr>
+          <w:cnfStyle w:val="000000100000" w:firstRow="0" w:lastRow="0" w:firstColumn="0" w:lastColumn="0" w:oddVBand="0" w:evenVBand="0" w:oddHBand="1" w:evenHBand="0" w:firstRowFirstColumn="0" w:firstRowLastColumn="0" w:lastRowFirstColumn="0" w:lastRowLastColumn="0"/>
+          <w:cantSplit/>
+          <w:trHeight w:val="693"/>
+        </w:trPr>
+        <w:tc>
+          <w:tcPr>
+            <w:cnfStyle w:val="001000000000" w:firstRow="0" w:lastRow="0" w:firstColumn="1" w:lastColumn="0" w:oddVBand="0" w:evenVBand="0" w:oddHBand="0" w:evenHBand="0" w:firstRowFirstColumn="0" w:firstRowLastColumn="0" w:lastRowFirstColumn="0" w:lastRowLastColumn="0"/>
+            <w:tcW w:w="3549" w:type="dxa"/>
+          </w:tcPr>
+          <w:p>
+            <w:r>
+              <w:t>Pucks do brick damage based on their class</w:t>
+            </w:r>
+          </w:p>
+        </w:tc>
+        <w:tc>
+          <w:tcPr>
+            <w:tcW w:w="989" w:type="dxa"/>
+          </w:tcPr>
+          <w:p>
+            <w:pPr>
+              <w:cnfStyle w:val="000000100000" w:firstRow="0" w:lastRow="0" w:firstColumn="0" w:lastColumn="0" w:oddVBand="0" w:evenVBand="0" w:oddHBand="1" w:evenHBand="0" w:firstRowFirstColumn="0" w:firstRowLastColumn="0" w:lastRowFirstColumn="0" w:lastRowLastColumn="0"/>
+            </w:pPr>
+            <w:r>
+              <w:t>9/13/13</w:t>
+            </w:r>
+          </w:p>
+        </w:tc>
+        <w:tc>
+          <w:tcPr>
+            <w:tcW w:w="3580" w:type="dxa"/>
+          </w:tcPr>
+          <w:p>
+            <w:pPr>
+              <w:cnfStyle w:val="000000100000" w:firstRow="0" w:lastRow="0" w:firstColumn="0" w:lastColumn="0" w:oddVBand="0" w:evenVBand="0" w:oddHBand="1" w:evenHBand="0" w:firstRowFirstColumn="0" w:firstRowLastColumn="0" w:lastRowFirstColumn="0" w:lastRowLastColumn="0"/>
+            </w:pPr>
+            <w:r>
+              <w:t>Wizard-0, rogue-1, cleric-2, warrior-3</w:t>
+            </w:r>
+          </w:p>
+        </w:tc>
+        <w:sdt>
+          <w:sdtPr>
+            <w:id w:val="-1807381775"/>
+            <w14:checkbox>
+              <w14:checked w14:val="1"/>
+              <w14:checkedState w14:val="2612" w14:font="MS Gothic"/>
+              <w14:uncheckedState w14:val="2610" w14:font="MS Gothic"/>
+            </w14:checkbox>
+          </w:sdtPr>
+          <w:sdtContent>
+            <w:tc>
+              <w:tcPr>
+                <w:tcW w:w="1646" w:type="dxa"/>
+              </w:tcPr>
+              <w:p>
+                <w:pPr>
+                  <w:jc w:val="center"/>
+                  <w:cnfStyle w:val="000000100000" w:firstRow="0" w:lastRow="0" w:firstColumn="0" w:lastColumn="0" w:oddVBand="0" w:evenVBand="0" w:oddHBand="1" w:evenHBand="0" w:firstRowFirstColumn="0" w:firstRowLastColumn="0" w:lastRowFirstColumn="0" w:lastRowLastColumn="0"/>
+                </w:pPr>
+                <w:r>
+                  <w:rPr>
+                    <w:rFonts w:ascii="MS Gothic" w:eastAsia="MS Gothic" w:hAnsi="MS Gothic" w:hint="eastAsia"/>
+                  </w:rPr>
+                  <w:t>☒</w:t>
+                </w:r>
+              </w:p>
+            </w:tc>
+          </w:sdtContent>
+        </w:sdt>
       </w:tr>
       <w:tr>
         <w:trPr>
@@ -2893,8 +3114,21 @@
           </w:tcPr>
           <w:p>
             <w:r>
-              <w:t>Rogue can sit inside castle</w:t>
-            </w:r>
+              <w:t xml:space="preserve">Cleric lowers </w:t>
+            </w:r>
+            <w:proofErr w:type="spellStart"/>
+            <w:r>
+              <w:t>cooldown</w:t>
+            </w:r>
+            <w:proofErr w:type="spellEnd"/>
+            <w:r>
+              <w:t xml:space="preserve"> for everyone in </w:t>
+            </w:r>
+            <w:proofErr w:type="spellStart"/>
+            <w:r>
+              <w:t>aoe</w:t>
+            </w:r>
+            <w:proofErr w:type="spellEnd"/>
           </w:p>
         </w:tc>
         <w:tc>
@@ -2916,7 +3150,13 @@
               <w:cnfStyle w:val="000000000000" w:firstRow="0" w:lastRow="0" w:firstColumn="0" w:lastColumn="0" w:oddVBand="0" w:evenVBand="0" w:oddHBand="0" w:evenHBand="0" w:firstRowFirstColumn="0" w:firstRowLastColumn="0" w:lastRowFirstColumn="0" w:lastRowLastColumn="0"/>
             </w:pPr>
             <w:r>
-              <w:t>Castle interior resets all other pucks</w:t>
+              <w:t>Maybe “rescues” pucks that reset with</w:t>
+            </w:r>
+            <w:r>
+              <w:t>in</w:t>
+            </w:r>
+            <w:r>
+              <w:t xml:space="preserve"> a certain radius</w:t>
             </w:r>
           </w:p>
         </w:tc>
@@ -2928,6 +3168,160 @@
             <w:pPr>
               <w:jc w:val="center"/>
               <w:cnfStyle w:val="000000000000" w:firstRow="0" w:lastRow="0" w:firstColumn="0" w:lastColumn="0" w:oddVBand="0" w:evenVBand="0" w:oddHBand="0" w:evenHBand="0" w:firstRowFirstColumn="0" w:firstRowLastColumn="0" w:lastRowFirstColumn="0" w:lastRowLastColumn="0"/>
+            </w:pPr>
+          </w:p>
+        </w:tc>
+      </w:tr>
+      <w:tr>
+        <w:trPr>
+          <w:cnfStyle w:val="000000100000" w:firstRow="0" w:lastRow="0" w:firstColumn="0" w:lastColumn="0" w:oddVBand="0" w:evenVBand="0" w:oddHBand="1" w:evenHBand="0" w:firstRowFirstColumn="0" w:firstRowLastColumn="0" w:lastRowFirstColumn="0" w:lastRowLastColumn="0"/>
+          <w:cantSplit/>
+        </w:trPr>
+        <w:tc>
+          <w:tcPr>
+            <w:cnfStyle w:val="001000000000" w:firstRow="0" w:lastRow="0" w:firstColumn="1" w:lastColumn="0" w:oddVBand="0" w:evenVBand="0" w:oddHBand="0" w:evenHBand="0" w:firstRowFirstColumn="0" w:firstRowLastColumn="0" w:lastRowFirstColumn="0" w:lastRowLastColumn="0"/>
+            <w:tcW w:w="3549" w:type="dxa"/>
+          </w:tcPr>
+          <w:p>
+            <w:r>
+              <w:t xml:space="preserve">Wizard does no brick damage but has </w:t>
+            </w:r>
+            <w:proofErr w:type="spellStart"/>
+            <w:r>
+              <w:t>aoe</w:t>
+            </w:r>
+            <w:proofErr w:type="spellEnd"/>
+            <w:r>
+              <w:t xml:space="preserve"> explosion that damages bricks</w:t>
+            </w:r>
+          </w:p>
+        </w:tc>
+        <w:tc>
+          <w:tcPr>
+            <w:tcW w:w="989" w:type="dxa"/>
+          </w:tcPr>
+          <w:p>
+            <w:pPr>
+              <w:cnfStyle w:val="000000100000" w:firstRow="0" w:lastRow="0" w:firstColumn="0" w:lastColumn="0" w:oddVBand="0" w:evenVBand="0" w:oddHBand="1" w:evenHBand="0" w:firstRowFirstColumn="0" w:firstRowLastColumn="0" w:lastRowFirstColumn="0" w:lastRowLastColumn="0"/>
+            </w:pPr>
+          </w:p>
+        </w:tc>
+        <w:tc>
+          <w:tcPr>
+            <w:tcW w:w="3580" w:type="dxa"/>
+          </w:tcPr>
+          <w:p>
+            <w:pPr>
+              <w:cnfStyle w:val="000000100000" w:firstRow="0" w:lastRow="0" w:firstColumn="0" w:lastColumn="0" w:oddVBand="0" w:evenVBand="0" w:oddHBand="1" w:evenHBand="0" w:firstRowFirstColumn="0" w:firstRowLastColumn="0" w:lastRowFirstColumn="0" w:lastRowLastColumn="0"/>
+            </w:pPr>
+            <w:r>
+              <w:t>Maybe  no mass also</w:t>
+            </w:r>
+          </w:p>
+        </w:tc>
+        <w:tc>
+          <w:tcPr>
+            <w:tcW w:w="1646" w:type="dxa"/>
+          </w:tcPr>
+          <w:p>
+            <w:pPr>
+              <w:jc w:val="center"/>
+              <w:cnfStyle w:val="000000100000" w:firstRow="0" w:lastRow="0" w:firstColumn="0" w:lastColumn="0" w:oddVBand="0" w:evenVBand="0" w:oddHBand="1" w:evenHBand="0" w:firstRowFirstColumn="0" w:firstRowLastColumn="0" w:lastRowFirstColumn="0" w:lastRowLastColumn="0"/>
+            </w:pPr>
+          </w:p>
+        </w:tc>
+      </w:tr>
+      <w:tr>
+        <w:trPr>
+          <w:cantSplit/>
+        </w:trPr>
+        <w:tc>
+          <w:tcPr>
+            <w:cnfStyle w:val="001000000000" w:firstRow="0" w:lastRow="0" w:firstColumn="1" w:lastColumn="0" w:oddVBand="0" w:evenVBand="0" w:oddHBand="0" w:evenHBand="0" w:firstRowFirstColumn="0" w:firstRowLastColumn="0" w:lastRowFirstColumn="0" w:lastRowLastColumn="0"/>
+            <w:tcW w:w="3549" w:type="dxa"/>
+          </w:tcPr>
+          <w:p>
+            <w:r>
+              <w:t>Rogue can sit inside castle</w:t>
+            </w:r>
+          </w:p>
+        </w:tc>
+        <w:tc>
+          <w:tcPr>
+            <w:tcW w:w="989" w:type="dxa"/>
+          </w:tcPr>
+          <w:p>
+            <w:pPr>
+              <w:cnfStyle w:val="000000000000" w:firstRow="0" w:lastRow="0" w:firstColumn="0" w:lastColumn="0" w:oddVBand="0" w:evenVBand="0" w:oddHBand="0" w:evenHBand="0" w:firstRowFirstColumn="0" w:firstRowLastColumn="0" w:lastRowFirstColumn="0" w:lastRowLastColumn="0"/>
+            </w:pPr>
+          </w:p>
+        </w:tc>
+        <w:tc>
+          <w:tcPr>
+            <w:tcW w:w="3580" w:type="dxa"/>
+          </w:tcPr>
+          <w:p>
+            <w:pPr>
+              <w:cnfStyle w:val="000000000000" w:firstRow="0" w:lastRow="0" w:firstColumn="0" w:lastColumn="0" w:oddVBand="0" w:evenVBand="0" w:oddHBand="0" w:evenHBand="0" w:firstRowFirstColumn="0" w:firstRowLastColumn="0" w:lastRowFirstColumn="0" w:lastRowLastColumn="0"/>
+            </w:pPr>
+          </w:p>
+        </w:tc>
+        <w:tc>
+          <w:tcPr>
+            <w:tcW w:w="1646" w:type="dxa"/>
+          </w:tcPr>
+          <w:p>
+            <w:pPr>
+              <w:jc w:val="center"/>
+              <w:cnfStyle w:val="000000000000" w:firstRow="0" w:lastRow="0" w:firstColumn="0" w:lastColumn="0" w:oddVBand="0" w:evenVBand="0" w:oddHBand="0" w:evenHBand="0" w:firstRowFirstColumn="0" w:firstRowLastColumn="0" w:lastRowFirstColumn="0" w:lastRowLastColumn="0"/>
+            </w:pPr>
+          </w:p>
+        </w:tc>
+      </w:tr>
+      <w:tr>
+        <w:trPr>
+          <w:cnfStyle w:val="000000100000" w:firstRow="0" w:lastRow="0" w:firstColumn="0" w:lastColumn="0" w:oddVBand="0" w:evenVBand="0" w:oddHBand="1" w:evenHBand="0" w:firstRowFirstColumn="0" w:firstRowLastColumn="0" w:lastRowFirstColumn="0" w:lastRowLastColumn="0"/>
+          <w:cantSplit/>
+        </w:trPr>
+        <w:tc>
+          <w:tcPr>
+            <w:cnfStyle w:val="001000000000" w:firstRow="0" w:lastRow="0" w:firstColumn="1" w:lastColumn="0" w:oddVBand="0" w:evenVBand="0" w:oddHBand="0" w:evenHBand="0" w:firstRowFirstColumn="0" w:firstRowLastColumn="0" w:lastRowFirstColumn="0" w:lastRowLastColumn="0"/>
+            <w:tcW w:w="3549" w:type="dxa"/>
+          </w:tcPr>
+          <w:p>
+            <w:r>
+              <w:t>Wall and castle interior reset all pucks except rogue</w:t>
+            </w:r>
+          </w:p>
+        </w:tc>
+        <w:tc>
+          <w:tcPr>
+            <w:tcW w:w="989" w:type="dxa"/>
+          </w:tcPr>
+          <w:p>
+            <w:pPr>
+              <w:cnfStyle w:val="000000100000" w:firstRow="0" w:lastRow="0" w:firstColumn="0" w:lastColumn="0" w:oddVBand="0" w:evenVBand="0" w:oddHBand="1" w:evenHBand="0" w:firstRowFirstColumn="0" w:firstRowLastColumn="0" w:lastRowFirstColumn="0" w:lastRowLastColumn="0"/>
+            </w:pPr>
+          </w:p>
+        </w:tc>
+        <w:tc>
+          <w:tcPr>
+            <w:tcW w:w="3580" w:type="dxa"/>
+          </w:tcPr>
+          <w:p>
+            <w:pPr>
+              <w:cnfStyle w:val="000000100000" w:firstRow="0" w:lastRow="0" w:firstColumn="0" w:lastColumn="0" w:oddVBand="0" w:evenVBand="0" w:oddHBand="1" w:evenHBand="0" w:firstRowFirstColumn="0" w:firstRowLastColumn="0" w:lastRowFirstColumn="0" w:lastRowLastColumn="0"/>
+            </w:pPr>
+          </w:p>
+        </w:tc>
+        <w:tc>
+          <w:tcPr>
+            <w:tcW w:w="1646" w:type="dxa"/>
+          </w:tcPr>
+          <w:p>
+            <w:pPr>
+              <w:jc w:val="center"/>
+              <w:cnfStyle w:val="000000100000" w:firstRow="0" w:lastRow="0" w:firstColumn="0" w:lastColumn="0" w:oddVBand="0" w:evenVBand="0" w:oddHBand="1" w:evenHBand="0" w:firstRowFirstColumn="0" w:firstRowLastColumn="0" w:lastRowFirstColumn="0" w:lastRowLastColumn="0"/>
             </w:pPr>
           </w:p>
         </w:tc>
@@ -2941,14 +3335,14 @@
           <w:rFonts w:eastAsia="Times New Roman"/>
         </w:rPr>
       </w:pPr>
-      <w:bookmarkStart w:id="8" w:name="_Toc366741207"/>
+      <w:bookmarkStart w:id="7" w:name="_Toc366741207"/>
       <w:r>
         <w:rPr>
           <w:rFonts w:eastAsia="Times New Roman"/>
         </w:rPr>
         <w:t>Additional Ideas and Possibilities</w:t>
       </w:r>
-      <w:bookmarkEnd w:id="8"/>
+      <w:bookmarkEnd w:id="7"/>
     </w:p>
     <w:p>
       <w:pPr>
@@ -2994,6 +3388,23 @@
       <w:r>
         <w:t>Castle builder</w:t>
       </w:r>
+    </w:p>
+    <w:p>
+      <w:pPr>
+        <w:pStyle w:val="ListParagraph"/>
+        <w:numPr>
+          <w:ilvl w:val="0"/>
+          <w:numId w:val="2"/>
+        </w:numPr>
+      </w:pPr>
+      <w:r>
+        <w:t>Bricks break into meshes</w:t>
+      </w:r>
+      <w:r>
+        <w:t xml:space="preserve"> with physics properties</w:t>
+      </w:r>
+      <w:bookmarkStart w:id="8" w:name="_GoBack"/>
+      <w:bookmarkEnd w:id="8"/>
     </w:p>
     <w:sectPr>
       <w:footerReference w:type="default" r:id="rId9"/>
@@ -3078,7 +3489,7 @@
         <w:rFonts w:eastAsiaTheme="majorEastAsia"/>
         <w:noProof/>
       </w:rPr>
-      <w:t>1</w:t>
+      <w:t>4</w:t>
     </w:r>
     <w:r>
       <w:rPr>
@@ -5398,7 +5809,7 @@
 </file>
 
 <file path=customXml/itemProps1.xml><?xml version="1.0" encoding="utf-8"?>
-<ds:datastoreItem xmlns:ds="http://schemas.openxmlformats.org/officeDocument/2006/customXml" ds:itemID="{46C2786F-5DEB-4B08-BF1D-F1AEE20DED69}">
+<ds:datastoreItem xmlns:ds="http://schemas.openxmlformats.org/officeDocument/2006/customXml" ds:itemID="{0904E8B6-2596-4CC8-83FD-1158D2D8C4DC}">
   <ds:schemaRefs>
     <ds:schemaRef ds:uri="http://schemas.openxmlformats.org/officeDocument/2006/bibliography"/>
   </ds:schemaRefs>

</xml_diff>

<commit_message>
working cooldown, cooldown meter, puck classes
added splash particles, wizard explosion, castle resets all pucks except
rogue
</commit_message>
<xml_diff>
--- a/Docs/GDD Catapult Fragment 3.docx
+++ b/Docs/GDD Catapult Fragment 3.docx
@@ -62,7 +62,7 @@
         </w:rPr>
         <w:fldChar w:fldCharType="separate"/>
       </w:r>
-      <w:hyperlink w:anchor="_Toc366741200" w:history="1">
+      <w:hyperlink w:anchor="_Toc366964249" w:history="1">
         <w:r>
           <w:rPr>
             <w:rStyle w:val="Hyperlink"/>
@@ -89,7 +89,7 @@
             <w:noProof/>
             <w:webHidden/>
           </w:rPr>
-          <w:instrText xml:space="preserve"> PAGEREF _Toc366741200 \h </w:instrText>
+          <w:instrText xml:space="preserve"> PAGEREF _Toc366964249 \h </w:instrText>
         </w:r>
         <w:r>
           <w:rPr>
@@ -136,7 +136,7 @@
           <w:szCs w:val="22"/>
         </w:rPr>
       </w:pPr>
-      <w:hyperlink w:anchor="_Toc366741201" w:history="1">
+      <w:hyperlink w:anchor="_Toc366964250" w:history="1">
         <w:r>
           <w:rPr>
             <w:rStyle w:val="Hyperlink"/>
@@ -163,7 +163,7 @@
             <w:noProof/>
             <w:webHidden/>
           </w:rPr>
-          <w:instrText xml:space="preserve"> PAGEREF _Toc366741201 \h </w:instrText>
+          <w:instrText xml:space="preserve"> PAGEREF _Toc366964250 \h </w:instrText>
         </w:r>
         <w:r>
           <w:rPr>
@@ -210,7 +210,7 @@
           <w:szCs w:val="22"/>
         </w:rPr>
       </w:pPr>
-      <w:hyperlink w:anchor="_Toc366741202" w:history="1">
+      <w:hyperlink w:anchor="_Toc366964251" w:history="1">
         <w:r>
           <w:rPr>
             <w:rStyle w:val="Hyperlink"/>
@@ -237,7 +237,7 @@
             <w:noProof/>
             <w:webHidden/>
           </w:rPr>
-          <w:instrText xml:space="preserve"> PAGEREF _Toc366741202 \h </w:instrText>
+          <w:instrText xml:space="preserve"> PAGEREF _Toc366964251 \h </w:instrText>
         </w:r>
         <w:r>
           <w:rPr>
@@ -284,7 +284,7 @@
           <w:szCs w:val="22"/>
         </w:rPr>
       </w:pPr>
-      <w:hyperlink w:anchor="_Toc366741203" w:history="1">
+      <w:hyperlink w:anchor="_Toc366964252" w:history="1">
         <w:r>
           <w:rPr>
             <w:rStyle w:val="Hyperlink"/>
@@ -311,7 +311,7 @@
             <w:noProof/>
             <w:webHidden/>
           </w:rPr>
-          <w:instrText xml:space="preserve"> PAGEREF _Toc366741203 \h </w:instrText>
+          <w:instrText xml:space="preserve"> PAGEREF _Toc366964252 \h </w:instrText>
         </w:r>
         <w:r>
           <w:rPr>
@@ -358,7 +358,7 @@
           <w:szCs w:val="22"/>
         </w:rPr>
       </w:pPr>
-      <w:hyperlink w:anchor="_Toc366741204" w:history="1">
+      <w:hyperlink w:anchor="_Toc366964253" w:history="1">
         <w:r>
           <w:rPr>
             <w:rStyle w:val="Hyperlink"/>
@@ -385,7 +385,7 @@
             <w:noProof/>
             <w:webHidden/>
           </w:rPr>
-          <w:instrText xml:space="preserve"> PAGEREF _Toc366741204 \h </w:instrText>
+          <w:instrText xml:space="preserve"> PAGEREF _Toc366964253 \h </w:instrText>
         </w:r>
         <w:r>
           <w:rPr>
@@ -432,7 +432,7 @@
           <w:szCs w:val="22"/>
         </w:rPr>
       </w:pPr>
-      <w:hyperlink w:anchor="_Toc366741205" w:history="1">
+      <w:hyperlink w:anchor="_Toc366964254" w:history="1">
         <w:r>
           <w:rPr>
             <w:rStyle w:val="Hyperlink"/>
@@ -459,7 +459,7 @@
             <w:noProof/>
             <w:webHidden/>
           </w:rPr>
-          <w:instrText xml:space="preserve"> PAGEREF _Toc366741205 \h </w:instrText>
+          <w:instrText xml:space="preserve"> PAGEREF _Toc366964254 \h </w:instrText>
         </w:r>
         <w:r>
           <w:rPr>
@@ -506,7 +506,7 @@
           <w:szCs w:val="22"/>
         </w:rPr>
       </w:pPr>
-      <w:hyperlink w:anchor="_Toc366741206" w:history="1">
+      <w:hyperlink w:anchor="_Toc366964255" w:history="1">
         <w:r>
           <w:rPr>
             <w:rStyle w:val="Hyperlink"/>
@@ -533,7 +533,7 @@
             <w:noProof/>
             <w:webHidden/>
           </w:rPr>
-          <w:instrText xml:space="preserve"> PAGEREF _Toc366741206 \h </w:instrText>
+          <w:instrText xml:space="preserve"> PAGEREF _Toc366964255 \h </w:instrText>
         </w:r>
         <w:r>
           <w:rPr>
@@ -580,7 +580,7 @@
           <w:szCs w:val="22"/>
         </w:rPr>
       </w:pPr>
-      <w:hyperlink w:anchor="_Toc366741207" w:history="1">
+      <w:hyperlink w:anchor="_Toc366964256" w:history="1">
         <w:r>
           <w:rPr>
             <w:rStyle w:val="Hyperlink"/>
@@ -607,7 +607,7 @@
             <w:noProof/>
             <w:webHidden/>
           </w:rPr>
-          <w:instrText xml:space="preserve"> PAGEREF _Toc366741207 \h </w:instrText>
+          <w:instrText xml:space="preserve"> PAGEREF _Toc366964256 \h </w:instrText>
         </w:r>
         <w:r>
           <w:rPr>
@@ -665,7 +665,7 @@
           <w:rFonts w:eastAsia="Times New Roman"/>
         </w:rPr>
       </w:pPr>
-      <w:bookmarkStart w:id="0" w:name="_Toc366741200"/>
+      <w:bookmarkStart w:id="0" w:name="_Toc366964249"/>
       <w:r>
         <w:rPr>
           <w:rFonts w:eastAsia="Times New Roman"/>
@@ -699,7 +699,7 @@
           <w:rFonts w:eastAsia="Times New Roman"/>
         </w:rPr>
       </w:pPr>
-      <w:bookmarkStart w:id="1" w:name="_Toc366741201"/>
+      <w:bookmarkStart w:id="1" w:name="_Toc366964250"/>
       <w:r>
         <w:rPr>
           <w:rFonts w:eastAsia="Times New Roman"/>
@@ -728,7 +728,7 @@
           <w:rFonts w:eastAsia="Times New Roman"/>
         </w:rPr>
       </w:pPr>
-      <w:bookmarkStart w:id="2" w:name="_Toc366741202"/>
+      <w:bookmarkStart w:id="2" w:name="_Toc366964251"/>
       <w:r>
         <w:rPr>
           <w:rFonts w:eastAsia="Times New Roman"/>
@@ -755,7 +755,7 @@
           <w:rFonts w:eastAsia="Times New Roman"/>
         </w:rPr>
       </w:pPr>
-      <w:bookmarkStart w:id="3" w:name="_Toc366741203"/>
+      <w:bookmarkStart w:id="3" w:name="_Toc366964252"/>
       <w:r>
         <w:rPr>
           <w:rFonts w:eastAsia="Times New Roman"/>
@@ -782,7 +782,7 @@
           <w:rFonts w:eastAsia="Times New Roman"/>
         </w:rPr>
       </w:pPr>
-      <w:bookmarkStart w:id="4" w:name="_Toc366741204"/>
+      <w:bookmarkStart w:id="4" w:name="_Toc366964253"/>
       <w:r>
         <w:rPr>
           <w:rFonts w:eastAsia="Times New Roman"/>
@@ -1863,6 +1863,50 @@
           </w:p>
         </w:tc>
       </w:tr>
+      <w:tr>
+        <w:trPr>
+          <w:cantSplit/>
+        </w:trPr>
+        <w:tc>
+          <w:tcPr>
+            <w:cnfStyle w:val="001000000000" w:firstRow="0" w:lastRow="0" w:firstColumn="1" w:lastColumn="0" w:oddVBand="0" w:evenVBand="0" w:oddHBand="0" w:evenHBand="0" w:firstRowFirstColumn="0" w:firstRowLastColumn="0" w:lastRowFirstColumn="0" w:lastRowLastColumn="0"/>
+            <w:tcW w:w="3034" w:type="dxa"/>
+          </w:tcPr>
+          <w:p>
+            <w:r>
+              <w:t>Wizard explosion</w:t>
+            </w:r>
+          </w:p>
+        </w:tc>
+        <w:tc>
+          <w:tcPr>
+            <w:tcW w:w="2966" w:type="dxa"/>
+          </w:tcPr>
+          <w:p>
+            <w:pPr>
+              <w:cnfStyle w:val="000000000000" w:firstRow="0" w:lastRow="0" w:firstColumn="0" w:lastColumn="0" w:oddVBand="0" w:evenVBand="0" w:oddHBand="0" w:evenHBand="0" w:firstRowFirstColumn="0" w:firstRowLastColumn="0" w:lastRowFirstColumn="0" w:lastRowLastColumn="0"/>
+            </w:pPr>
+            <w:r>
+              <w:t>Particle system</w:t>
+            </w:r>
+          </w:p>
+        </w:tc>
+        <w:tc>
+          <w:tcPr>
+            <w:tcW w:w="3576" w:type="dxa"/>
+          </w:tcPr>
+          <w:p>
+            <w:pPr>
+              <w:cnfStyle w:val="000000000000" w:firstRow="0" w:lastRow="0" w:firstColumn="0" w:lastColumn="0" w:oddVBand="0" w:evenVBand="0" w:oddHBand="0" w:evenHBand="0" w:firstRowFirstColumn="0" w:firstRowLastColumn="0" w:lastRowFirstColumn="0" w:lastRowLastColumn="0"/>
+            </w:pPr>
+            <w:r>
+              <w:t>Wizard hitting bricks causes explosion</w:t>
+            </w:r>
+            <w:bookmarkStart w:id="5" w:name="_GoBack"/>
+            <w:bookmarkEnd w:id="5"/>
+          </w:p>
+        </w:tc>
+      </w:tr>
     </w:tbl>
     <w:p>
       <w:pPr>
@@ -1871,14 +1915,14 @@
           <w:rFonts w:eastAsia="Times New Roman"/>
         </w:rPr>
       </w:pPr>
-      <w:bookmarkStart w:id="5" w:name="_Toc366741205"/>
+      <w:bookmarkStart w:id="6" w:name="_Toc366964254"/>
       <w:r>
         <w:rPr>
           <w:rFonts w:eastAsia="Times New Roman"/>
         </w:rPr>
         <w:t>Suggested Game Flow Diagram</w:t>
       </w:r>
-      <w:bookmarkEnd w:id="5"/>
+      <w:bookmarkEnd w:id="6"/>
     </w:p>
     <w:p>
       <w:r>
@@ -1909,14 +1953,14 @@
           <w:rFonts w:eastAsia="Times New Roman"/>
         </w:rPr>
       </w:pPr>
-      <w:bookmarkStart w:id="6" w:name="_Toc366741206"/>
+      <w:bookmarkStart w:id="7" w:name="_Toc366964255"/>
       <w:r>
         <w:rPr>
           <w:rFonts w:eastAsia="Times New Roman"/>
         </w:rPr>
         <w:t>Suggested Project Timeline</w:t>
       </w:r>
-      <w:bookmarkEnd w:id="6"/>
+      <w:bookmarkEnd w:id="7"/>
     </w:p>
     <w:tbl>
       <w:tblPr>
@@ -2368,6 +2412,7 @@
           </w:tcPr>
           <w:p>
             <w:r>
+              <w:lastRenderedPageBreak/>
               <w:t>Chip/shard effect for puck hitting bricks, bricks hitting each other and bricks hitting ground</w:t>
             </w:r>
           </w:p>
@@ -2469,7 +2514,6 @@
           </w:tcPr>
           <w:p>
             <w:r>
-              <w:lastRenderedPageBreak/>
               <w:t xml:space="preserve">Increase brick </w:t>
             </w:r>
             <w:proofErr w:type="spellStart"/>
@@ -2514,6 +2558,846 @@
         <w:sdt>
           <w:sdtPr>
             <w:id w:val="1647713345"/>
+            <w14:checkbox>
+              <w14:checked w14:val="1"/>
+              <w14:checkedState w14:val="2612" w14:font="MS Gothic"/>
+              <w14:uncheckedState w14:val="2610" w14:font="MS Gothic"/>
+            </w14:checkbox>
+          </w:sdtPr>
+          <w:sdtEndPr/>
+          <w:sdtContent>
+            <w:tc>
+              <w:tcPr>
+                <w:tcW w:w="1646" w:type="dxa"/>
+              </w:tcPr>
+              <w:p>
+                <w:pPr>
+                  <w:jc w:val="center"/>
+                  <w:cnfStyle w:val="000000000000" w:firstRow="0" w:lastRow="0" w:firstColumn="0" w:lastColumn="0" w:oddVBand="0" w:evenVBand="0" w:oddHBand="0" w:evenHBand="0" w:firstRowFirstColumn="0" w:firstRowLastColumn="0" w:lastRowFirstColumn="0" w:lastRowLastColumn="0"/>
+                </w:pPr>
+                <w:r>
+                  <w:rPr>
+                    <w:rFonts w:ascii="MS Gothic" w:eastAsia="MS Gothic" w:hAnsi="MS Gothic" w:hint="eastAsia"/>
+                  </w:rPr>
+                  <w:t>☒</w:t>
+                </w:r>
+              </w:p>
+            </w:tc>
+          </w:sdtContent>
+        </w:sdt>
+      </w:tr>
+      <w:tr>
+        <w:trPr>
+          <w:cnfStyle w:val="000000100000" w:firstRow="0" w:lastRow="0" w:firstColumn="0" w:lastColumn="0" w:oddVBand="0" w:evenVBand="0" w:oddHBand="1" w:evenHBand="0" w:firstRowFirstColumn="0" w:firstRowLastColumn="0" w:lastRowFirstColumn="0" w:lastRowLastColumn="0"/>
+          <w:cantSplit/>
+        </w:trPr>
+        <w:tc>
+          <w:tcPr>
+            <w:cnfStyle w:val="001000000000" w:firstRow="0" w:lastRow="0" w:firstColumn="1" w:lastColumn="0" w:oddVBand="0" w:evenVBand="0" w:oddHBand="0" w:evenHBand="0" w:firstRowFirstColumn="0" w:firstRowLastColumn="0" w:lastRowFirstColumn="0" w:lastRowLastColumn="0"/>
+            <w:tcW w:w="3549" w:type="dxa"/>
+          </w:tcPr>
+          <w:p>
+            <w:r>
+              <w:t>Multiple pucks on team</w:t>
+            </w:r>
+          </w:p>
+        </w:tc>
+        <w:tc>
+          <w:tcPr>
+            <w:tcW w:w="989" w:type="dxa"/>
+          </w:tcPr>
+          <w:p>
+            <w:pPr>
+              <w:cnfStyle w:val="000000100000" w:firstRow="0" w:lastRow="0" w:firstColumn="0" w:lastColumn="0" w:oddVBand="0" w:evenVBand="0" w:oddHBand="1" w:evenHBand="0" w:firstRowFirstColumn="0" w:firstRowLastColumn="0" w:lastRowFirstColumn="0" w:lastRowLastColumn="0"/>
+            </w:pPr>
+            <w:r>
+              <w:t>9/13/13</w:t>
+            </w:r>
+          </w:p>
+        </w:tc>
+        <w:tc>
+          <w:tcPr>
+            <w:tcW w:w="3580" w:type="dxa"/>
+          </w:tcPr>
+          <w:p>
+            <w:pPr>
+              <w:cnfStyle w:val="000000100000" w:firstRow="0" w:lastRow="0" w:firstColumn="0" w:lastColumn="0" w:oddVBand="0" w:evenVBand="0" w:oddHBand="1" w:evenHBand="0" w:firstRowFirstColumn="0" w:firstRowLastColumn="0" w:lastRowFirstColumn="0" w:lastRowLastColumn="0"/>
+            </w:pPr>
+          </w:p>
+        </w:tc>
+        <w:sdt>
+          <w:sdtPr>
+            <w:id w:val="-274413330"/>
+            <w14:checkbox>
+              <w14:checked w14:val="1"/>
+              <w14:checkedState w14:val="2612" w14:font="MS Gothic"/>
+              <w14:uncheckedState w14:val="2610" w14:font="MS Gothic"/>
+            </w14:checkbox>
+          </w:sdtPr>
+          <w:sdtEndPr/>
+          <w:sdtContent>
+            <w:tc>
+              <w:tcPr>
+                <w:tcW w:w="1646" w:type="dxa"/>
+              </w:tcPr>
+              <w:p>
+                <w:pPr>
+                  <w:jc w:val="center"/>
+                  <w:cnfStyle w:val="000000100000" w:firstRow="0" w:lastRow="0" w:firstColumn="0" w:lastColumn="0" w:oddVBand="0" w:evenVBand="0" w:oddHBand="1" w:evenHBand="0" w:firstRowFirstColumn="0" w:firstRowLastColumn="0" w:lastRowFirstColumn="0" w:lastRowLastColumn="0"/>
+                </w:pPr>
+                <w:r>
+                  <w:rPr>
+                    <w:rFonts w:ascii="MS Gothic" w:eastAsia="MS Gothic" w:hAnsi="MS Gothic" w:hint="eastAsia"/>
+                  </w:rPr>
+                  <w:t>☒</w:t>
+                </w:r>
+              </w:p>
+            </w:tc>
+          </w:sdtContent>
+        </w:sdt>
+      </w:tr>
+      <w:tr>
+        <w:trPr>
+          <w:cantSplit/>
+        </w:trPr>
+        <w:tc>
+          <w:tcPr>
+            <w:cnfStyle w:val="001000000000" w:firstRow="0" w:lastRow="0" w:firstColumn="1" w:lastColumn="0" w:oddVBand="0" w:evenVBand="0" w:oddHBand="0" w:evenHBand="0" w:firstRowFirstColumn="0" w:firstRowLastColumn="0" w:lastRowFirstColumn="0" w:lastRowLastColumn="0"/>
+            <w:tcW w:w="3549" w:type="dxa"/>
+          </w:tcPr>
+          <w:p>
+            <w:r>
+              <w:t>GUI puck team display</w:t>
+            </w:r>
+          </w:p>
+        </w:tc>
+        <w:tc>
+          <w:tcPr>
+            <w:tcW w:w="989" w:type="dxa"/>
+          </w:tcPr>
+          <w:p>
+            <w:pPr>
+              <w:cnfStyle w:val="000000000000" w:firstRow="0" w:lastRow="0" w:firstColumn="0" w:lastColumn="0" w:oddVBand="0" w:evenVBand="0" w:oddHBand="0" w:evenHBand="0" w:firstRowFirstColumn="0" w:firstRowLastColumn="0" w:lastRowFirstColumn="0" w:lastRowLastColumn="0"/>
+            </w:pPr>
+            <w:r>
+              <w:t>9/13/13</w:t>
+            </w:r>
+          </w:p>
+        </w:tc>
+        <w:tc>
+          <w:tcPr>
+            <w:tcW w:w="3580" w:type="dxa"/>
+          </w:tcPr>
+          <w:p>
+            <w:pPr>
+              <w:cnfStyle w:val="000000000000" w:firstRow="0" w:lastRow="0" w:firstColumn="0" w:lastColumn="0" w:oddVBand="0" w:evenVBand="0" w:oddHBand="0" w:evenHBand="0" w:firstRowFirstColumn="0" w:firstRowLastColumn="0" w:lastRowFirstColumn="0" w:lastRowLastColumn="0"/>
+            </w:pPr>
+          </w:p>
+        </w:tc>
+        <w:sdt>
+          <w:sdtPr>
+            <w:id w:val="-421566257"/>
+            <w14:checkbox>
+              <w14:checked w14:val="1"/>
+              <w14:checkedState w14:val="2612" w14:font="MS Gothic"/>
+              <w14:uncheckedState w14:val="2610" w14:font="MS Gothic"/>
+            </w14:checkbox>
+          </w:sdtPr>
+          <w:sdtEndPr/>
+          <w:sdtContent>
+            <w:tc>
+              <w:tcPr>
+                <w:tcW w:w="1646" w:type="dxa"/>
+              </w:tcPr>
+              <w:p>
+                <w:pPr>
+                  <w:jc w:val="center"/>
+                  <w:cnfStyle w:val="000000000000" w:firstRow="0" w:lastRow="0" w:firstColumn="0" w:lastColumn="0" w:oddVBand="0" w:evenVBand="0" w:oddHBand="0" w:evenHBand="0" w:firstRowFirstColumn="0" w:firstRowLastColumn="0" w:lastRowFirstColumn="0" w:lastRowLastColumn="0"/>
+                </w:pPr>
+                <w:r>
+                  <w:rPr>
+                    <w:rFonts w:ascii="MS Gothic" w:eastAsia="MS Gothic" w:hAnsi="MS Gothic" w:hint="eastAsia"/>
+                  </w:rPr>
+                  <w:t>☒</w:t>
+                </w:r>
+              </w:p>
+            </w:tc>
+          </w:sdtContent>
+        </w:sdt>
+      </w:tr>
+      <w:tr>
+        <w:trPr>
+          <w:cnfStyle w:val="000000100000" w:firstRow="0" w:lastRow="0" w:firstColumn="0" w:lastColumn="0" w:oddVBand="0" w:evenVBand="0" w:oddHBand="1" w:evenHBand="0" w:firstRowFirstColumn="0" w:firstRowLastColumn="0" w:lastRowFirstColumn="0" w:lastRowLastColumn="0"/>
+          <w:cantSplit/>
+        </w:trPr>
+        <w:tc>
+          <w:tcPr>
+            <w:cnfStyle w:val="001000000000" w:firstRow="0" w:lastRow="0" w:firstColumn="1" w:lastColumn="0" w:oddVBand="0" w:evenVBand="0" w:oddHBand="0" w:evenHBand="0" w:firstRowFirstColumn="0" w:firstRowLastColumn="0" w:lastRowFirstColumn="0" w:lastRowLastColumn="0"/>
+            <w:tcW w:w="3549" w:type="dxa"/>
+          </w:tcPr>
+          <w:p>
+            <w:r>
+              <w:t>Selected puck indicator</w:t>
+            </w:r>
+          </w:p>
+        </w:tc>
+        <w:tc>
+          <w:tcPr>
+            <w:tcW w:w="989" w:type="dxa"/>
+          </w:tcPr>
+          <w:p>
+            <w:pPr>
+              <w:cnfStyle w:val="000000100000" w:firstRow="0" w:lastRow="0" w:firstColumn="0" w:lastColumn="0" w:oddVBand="0" w:evenVBand="0" w:oddHBand="1" w:evenHBand="0" w:firstRowFirstColumn="0" w:firstRowLastColumn="0" w:lastRowFirstColumn="0" w:lastRowLastColumn="0"/>
+            </w:pPr>
+            <w:r>
+              <w:t>9/13/13</w:t>
+            </w:r>
+          </w:p>
+        </w:tc>
+        <w:tc>
+          <w:tcPr>
+            <w:tcW w:w="3580" w:type="dxa"/>
+          </w:tcPr>
+          <w:p>
+            <w:pPr>
+              <w:cnfStyle w:val="000000100000" w:firstRow="0" w:lastRow="0" w:firstColumn="0" w:lastColumn="0" w:oddVBand="0" w:evenVBand="0" w:oddHBand="1" w:evenHBand="0" w:firstRowFirstColumn="0" w:firstRowLastColumn="0" w:lastRowFirstColumn="0" w:lastRowLastColumn="0"/>
+            </w:pPr>
+          </w:p>
+        </w:tc>
+        <w:sdt>
+          <w:sdtPr>
+            <w:id w:val="-1632633929"/>
+            <w14:checkbox>
+              <w14:checked w14:val="1"/>
+              <w14:checkedState w14:val="2612" w14:font="MS Gothic"/>
+              <w14:uncheckedState w14:val="2610" w14:font="MS Gothic"/>
+            </w14:checkbox>
+          </w:sdtPr>
+          <w:sdtEndPr/>
+          <w:sdtContent>
+            <w:tc>
+              <w:tcPr>
+                <w:tcW w:w="1646" w:type="dxa"/>
+              </w:tcPr>
+              <w:p>
+                <w:pPr>
+                  <w:jc w:val="center"/>
+                  <w:cnfStyle w:val="000000100000" w:firstRow="0" w:lastRow="0" w:firstColumn="0" w:lastColumn="0" w:oddVBand="0" w:evenVBand="0" w:oddHBand="1" w:evenHBand="0" w:firstRowFirstColumn="0" w:firstRowLastColumn="0" w:lastRowFirstColumn="0" w:lastRowLastColumn="0"/>
+                </w:pPr>
+                <w:r>
+                  <w:rPr>
+                    <w:rFonts w:ascii="MS Gothic" w:eastAsia="MS Gothic" w:hAnsi="MS Gothic" w:hint="eastAsia"/>
+                  </w:rPr>
+                  <w:t>☒</w:t>
+                </w:r>
+              </w:p>
+            </w:tc>
+          </w:sdtContent>
+        </w:sdt>
+      </w:tr>
+      <w:tr>
+        <w:trPr>
+          <w:cantSplit/>
+        </w:trPr>
+        <w:tc>
+          <w:tcPr>
+            <w:cnfStyle w:val="001000000000" w:firstRow="0" w:lastRow="0" w:firstColumn="1" w:lastColumn="0" w:oddVBand="0" w:evenVBand="0" w:oddHBand="0" w:evenHBand="0" w:firstRowFirstColumn="0" w:firstRowLastColumn="0" w:lastRowFirstColumn="0" w:lastRowLastColumn="0"/>
+            <w:tcW w:w="3549" w:type="dxa"/>
+          </w:tcPr>
+          <w:p>
+            <w:r>
+              <w:t>Visual indicator when puck is reset by castle</w:t>
+            </w:r>
+          </w:p>
+        </w:tc>
+        <w:tc>
+          <w:tcPr>
+            <w:tcW w:w="989" w:type="dxa"/>
+          </w:tcPr>
+          <w:p>
+            <w:pPr>
+              <w:cnfStyle w:val="000000000000" w:firstRow="0" w:lastRow="0" w:firstColumn="0" w:lastColumn="0" w:oddVBand="0" w:evenVBand="0" w:oddHBand="0" w:evenHBand="0" w:firstRowFirstColumn="0" w:firstRowLastColumn="0" w:lastRowFirstColumn="0" w:lastRowLastColumn="0"/>
+            </w:pPr>
+          </w:p>
+        </w:tc>
+        <w:tc>
+          <w:tcPr>
+            <w:tcW w:w="3580" w:type="dxa"/>
+          </w:tcPr>
+          <w:p>
+            <w:pPr>
+              <w:cnfStyle w:val="000000000000" w:firstRow="0" w:lastRow="0" w:firstColumn="0" w:lastColumn="0" w:oddVBand="0" w:evenVBand="0" w:oddHBand="0" w:evenHBand="0" w:firstRowFirstColumn="0" w:firstRowLastColumn="0" w:lastRowFirstColumn="0" w:lastRowLastColumn="0"/>
+            </w:pPr>
+          </w:p>
+        </w:tc>
+        <w:tc>
+          <w:tcPr>
+            <w:tcW w:w="1646" w:type="dxa"/>
+          </w:tcPr>
+          <w:p>
+            <w:pPr>
+              <w:jc w:val="center"/>
+              <w:cnfStyle w:val="000000000000" w:firstRow="0" w:lastRow="0" w:firstColumn="0" w:lastColumn="0" w:oddVBand="0" w:evenVBand="0" w:oddHBand="0" w:evenHBand="0" w:firstRowFirstColumn="0" w:firstRowLastColumn="0" w:lastRowFirstColumn="0" w:lastRowLastColumn="0"/>
+            </w:pPr>
+          </w:p>
+        </w:tc>
+      </w:tr>
+      <w:tr>
+        <w:trPr>
+          <w:cnfStyle w:val="000000100000" w:firstRow="0" w:lastRow="0" w:firstColumn="0" w:lastColumn="0" w:oddVBand="0" w:evenVBand="0" w:oddHBand="1" w:evenHBand="0" w:firstRowFirstColumn="0" w:firstRowLastColumn="0" w:lastRowFirstColumn="0" w:lastRowLastColumn="0"/>
+          <w:cantSplit/>
+        </w:trPr>
+        <w:tc>
+          <w:tcPr>
+            <w:cnfStyle w:val="001000000000" w:firstRow="0" w:lastRow="0" w:firstColumn="1" w:lastColumn="0" w:oddVBand="0" w:evenVBand="0" w:oddHBand="0" w:evenHBand="0" w:firstRowFirstColumn="0" w:firstRowLastColumn="0" w:lastRowFirstColumn="0" w:lastRowLastColumn="0"/>
+            <w:tcW w:w="3549" w:type="dxa"/>
+          </w:tcPr>
+          <w:p>
+            <w:r>
+              <w:t>Splash effect when puck hits moat</w:t>
+            </w:r>
+          </w:p>
+        </w:tc>
+        <w:tc>
+          <w:tcPr>
+            <w:tcW w:w="989" w:type="dxa"/>
+          </w:tcPr>
+          <w:p>
+            <w:pPr>
+              <w:cnfStyle w:val="000000100000" w:firstRow="0" w:lastRow="0" w:firstColumn="0" w:lastColumn="0" w:oddVBand="0" w:evenVBand="0" w:oddHBand="1" w:evenHBand="0" w:firstRowFirstColumn="0" w:firstRowLastColumn="0" w:lastRowFirstColumn="0" w:lastRowLastColumn="0"/>
+            </w:pPr>
+            <w:r>
+              <w:t>9/13/13</w:t>
+            </w:r>
+          </w:p>
+        </w:tc>
+        <w:tc>
+          <w:tcPr>
+            <w:tcW w:w="3580" w:type="dxa"/>
+          </w:tcPr>
+          <w:p>
+            <w:pPr>
+              <w:cnfStyle w:val="000000100000" w:firstRow="0" w:lastRow="0" w:firstColumn="0" w:lastColumn="0" w:oddVBand="0" w:evenVBand="0" w:oddHBand="1" w:evenHBand="0" w:firstRowFirstColumn="0" w:firstRowLastColumn="0" w:lastRowFirstColumn="0" w:lastRowLastColumn="0"/>
+            </w:pPr>
+          </w:p>
+        </w:tc>
+        <w:sdt>
+          <w:sdtPr>
+            <w:id w:val="-1827969708"/>
+            <w14:checkbox>
+              <w14:checked w14:val="1"/>
+              <w14:checkedState w14:val="2612" w14:font="MS Gothic"/>
+              <w14:uncheckedState w14:val="2610" w14:font="MS Gothic"/>
+            </w14:checkbox>
+          </w:sdtPr>
+          <w:sdtEndPr/>
+          <w:sdtContent>
+            <w:tc>
+              <w:tcPr>
+                <w:tcW w:w="1646" w:type="dxa"/>
+              </w:tcPr>
+              <w:p>
+                <w:pPr>
+                  <w:jc w:val="center"/>
+                  <w:cnfStyle w:val="000000100000" w:firstRow="0" w:lastRow="0" w:firstColumn="0" w:lastColumn="0" w:oddVBand="0" w:evenVBand="0" w:oddHBand="1" w:evenHBand="0" w:firstRowFirstColumn="0" w:firstRowLastColumn="0" w:lastRowFirstColumn="0" w:lastRowLastColumn="0"/>
+                </w:pPr>
+                <w:r>
+                  <w:rPr>
+                    <w:rFonts w:ascii="MS Gothic" w:eastAsia="MS Gothic" w:hAnsi="MS Gothic" w:hint="eastAsia"/>
+                  </w:rPr>
+                  <w:t>☒</w:t>
+                </w:r>
+              </w:p>
+            </w:tc>
+          </w:sdtContent>
+        </w:sdt>
+      </w:tr>
+      <w:tr>
+        <w:trPr>
+          <w:cantSplit/>
+        </w:trPr>
+        <w:tc>
+          <w:tcPr>
+            <w:cnfStyle w:val="001000000000" w:firstRow="0" w:lastRow="0" w:firstColumn="1" w:lastColumn="0" w:oddVBand="0" w:evenVBand="0" w:oddHBand="0" w:evenHBand="0" w:firstRowFirstColumn="0" w:firstRowLastColumn="0" w:lastRowFirstColumn="0" w:lastRowLastColumn="0"/>
+            <w:tcW w:w="3549" w:type="dxa"/>
+          </w:tcPr>
+          <w:p>
+            <w:r>
+              <w:t>Puck selection on aim and play screens</w:t>
+            </w:r>
+          </w:p>
+        </w:tc>
+        <w:tc>
+          <w:tcPr>
+            <w:tcW w:w="989" w:type="dxa"/>
+          </w:tcPr>
+          <w:p>
+            <w:pPr>
+              <w:cnfStyle w:val="000000000000" w:firstRow="0" w:lastRow="0" w:firstColumn="0" w:lastColumn="0" w:oddVBand="0" w:evenVBand="0" w:oddHBand="0" w:evenHBand="0" w:firstRowFirstColumn="0" w:firstRowLastColumn="0" w:lastRowFirstColumn="0" w:lastRowLastColumn="0"/>
+            </w:pPr>
+            <w:r>
+              <w:t>9/13/13</w:t>
+            </w:r>
+          </w:p>
+        </w:tc>
+        <w:tc>
+          <w:tcPr>
+            <w:tcW w:w="3580" w:type="dxa"/>
+          </w:tcPr>
+          <w:p>
+            <w:pPr>
+              <w:cnfStyle w:val="000000000000" w:firstRow="0" w:lastRow="0" w:firstColumn="0" w:lastColumn="0" w:oddVBand="0" w:evenVBand="0" w:oddHBand="0" w:evenHBand="0" w:firstRowFirstColumn="0" w:firstRowLastColumn="0" w:lastRowFirstColumn="0" w:lastRowLastColumn="0"/>
+            </w:pPr>
+          </w:p>
+        </w:tc>
+        <w:sdt>
+          <w:sdtPr>
+            <w:id w:val="-732461150"/>
+            <w14:checkbox>
+              <w14:checked w14:val="1"/>
+              <w14:checkedState w14:val="2612" w14:font="MS Gothic"/>
+              <w14:uncheckedState w14:val="2610" w14:font="MS Gothic"/>
+            </w14:checkbox>
+          </w:sdtPr>
+          <w:sdtEndPr/>
+          <w:sdtContent>
+            <w:tc>
+              <w:tcPr>
+                <w:tcW w:w="1646" w:type="dxa"/>
+              </w:tcPr>
+              <w:p>
+                <w:pPr>
+                  <w:jc w:val="center"/>
+                  <w:cnfStyle w:val="000000000000" w:firstRow="0" w:lastRow="0" w:firstColumn="0" w:lastColumn="0" w:oddVBand="0" w:evenVBand="0" w:oddHBand="0" w:evenHBand="0" w:firstRowFirstColumn="0" w:firstRowLastColumn="0" w:lastRowFirstColumn="0" w:lastRowLastColumn="0"/>
+                </w:pPr>
+                <w:r>
+                  <w:rPr>
+                    <w:rFonts w:ascii="MS Gothic" w:eastAsia="MS Gothic" w:hAnsi="MS Gothic" w:hint="eastAsia"/>
+                  </w:rPr>
+                  <w:t>☒</w:t>
+                </w:r>
+              </w:p>
+            </w:tc>
+          </w:sdtContent>
+        </w:sdt>
+      </w:tr>
+      <w:tr>
+        <w:trPr>
+          <w:cnfStyle w:val="000000100000" w:firstRow="0" w:lastRow="0" w:firstColumn="0" w:lastColumn="0" w:oddVBand="0" w:evenVBand="0" w:oddHBand="1" w:evenHBand="0" w:firstRowFirstColumn="0" w:firstRowLastColumn="0" w:lastRowFirstColumn="0" w:lastRowLastColumn="0"/>
+          <w:cantSplit/>
+        </w:trPr>
+        <w:tc>
+          <w:tcPr>
+            <w:cnfStyle w:val="001000000000" w:firstRow="0" w:lastRow="0" w:firstColumn="1" w:lastColumn="0" w:oddVBand="0" w:evenVBand="0" w:oddHBand="0" w:evenHBand="0" w:firstRowFirstColumn="0" w:firstRowLastColumn="0" w:lastRowFirstColumn="0" w:lastRowLastColumn="0"/>
+            <w:tcW w:w="3549" w:type="dxa"/>
+          </w:tcPr>
+          <w:p>
+            <w:r>
+              <w:t xml:space="preserve">Puck </w:t>
+            </w:r>
+            <w:proofErr w:type="spellStart"/>
+            <w:r>
+              <w:t>cooldown</w:t>
+            </w:r>
+            <w:proofErr w:type="spellEnd"/>
+            <w:r>
+              <w:t xml:space="preserve"> prevents charging power or firing</w:t>
+            </w:r>
+          </w:p>
+        </w:tc>
+        <w:tc>
+          <w:tcPr>
+            <w:tcW w:w="989" w:type="dxa"/>
+          </w:tcPr>
+          <w:p>
+            <w:pPr>
+              <w:cnfStyle w:val="000000100000" w:firstRow="0" w:lastRow="0" w:firstColumn="0" w:lastColumn="0" w:oddVBand="0" w:evenVBand="0" w:oddHBand="1" w:evenHBand="0" w:firstRowFirstColumn="0" w:firstRowLastColumn="0" w:lastRowFirstColumn="0" w:lastRowLastColumn="0"/>
+            </w:pPr>
+            <w:r>
+              <w:t>9/14/13</w:t>
+            </w:r>
+          </w:p>
+        </w:tc>
+        <w:tc>
+          <w:tcPr>
+            <w:tcW w:w="3580" w:type="dxa"/>
+          </w:tcPr>
+          <w:p>
+            <w:pPr>
+              <w:cnfStyle w:val="000000100000" w:firstRow="0" w:lastRow="0" w:firstColumn="0" w:lastColumn="0" w:oddVBand="0" w:evenVBand="0" w:oddHBand="1" w:evenHBand="0" w:firstRowFirstColumn="0" w:firstRowLastColumn="0" w:lastRowFirstColumn="0" w:lastRowLastColumn="0"/>
+            </w:pPr>
+          </w:p>
+        </w:tc>
+        <w:sdt>
+          <w:sdtPr>
+            <w:id w:val="-2093548505"/>
+            <w14:checkbox>
+              <w14:checked w14:val="1"/>
+              <w14:checkedState w14:val="2612" w14:font="MS Gothic"/>
+              <w14:uncheckedState w14:val="2610" w14:font="MS Gothic"/>
+            </w14:checkbox>
+          </w:sdtPr>
+          <w:sdtContent>
+            <w:tc>
+              <w:tcPr>
+                <w:tcW w:w="1646" w:type="dxa"/>
+              </w:tcPr>
+              <w:p>
+                <w:pPr>
+                  <w:jc w:val="center"/>
+                  <w:cnfStyle w:val="000000100000" w:firstRow="0" w:lastRow="0" w:firstColumn="0" w:lastColumn="0" w:oddVBand="0" w:evenVBand="0" w:oddHBand="1" w:evenHBand="0" w:firstRowFirstColumn="0" w:firstRowLastColumn="0" w:lastRowFirstColumn="0" w:lastRowLastColumn="0"/>
+                </w:pPr>
+                <w:r>
+                  <w:rPr>
+                    <w:rFonts w:ascii="MS Gothic" w:eastAsia="MS Gothic" w:hAnsi="MS Gothic" w:hint="eastAsia"/>
+                  </w:rPr>
+                  <w:t>☒</w:t>
+                </w:r>
+              </w:p>
+            </w:tc>
+          </w:sdtContent>
+        </w:sdt>
+      </w:tr>
+      <w:tr>
+        <w:trPr>
+          <w:cantSplit/>
+        </w:trPr>
+        <w:tc>
+          <w:tcPr>
+            <w:cnfStyle w:val="001000000000" w:firstRow="0" w:lastRow="0" w:firstColumn="1" w:lastColumn="0" w:oddVBand="0" w:evenVBand="0" w:oddHBand="0" w:evenHBand="0" w:firstRowFirstColumn="0" w:firstRowLastColumn="0" w:lastRowFirstColumn="0" w:lastRowLastColumn="0"/>
+            <w:tcW w:w="3549" w:type="dxa"/>
+          </w:tcPr>
+          <w:p>
+            <w:r>
+              <w:t xml:space="preserve">GUI indicator of puck </w:t>
+            </w:r>
+            <w:proofErr w:type="spellStart"/>
+            <w:r>
+              <w:t>cooldown</w:t>
+            </w:r>
+            <w:proofErr w:type="spellEnd"/>
+          </w:p>
+        </w:tc>
+        <w:tc>
+          <w:tcPr>
+            <w:tcW w:w="989" w:type="dxa"/>
+          </w:tcPr>
+          <w:p>
+            <w:pPr>
+              <w:cnfStyle w:val="000000000000" w:firstRow="0" w:lastRow="0" w:firstColumn="0" w:lastColumn="0" w:oddVBand="0" w:evenVBand="0" w:oddHBand="0" w:evenHBand="0" w:firstRowFirstColumn="0" w:firstRowLastColumn="0" w:lastRowFirstColumn="0" w:lastRowLastColumn="0"/>
+            </w:pPr>
+            <w:r>
+              <w:t>9/14/13</w:t>
+            </w:r>
+          </w:p>
+        </w:tc>
+        <w:tc>
+          <w:tcPr>
+            <w:tcW w:w="3580" w:type="dxa"/>
+          </w:tcPr>
+          <w:p>
+            <w:pPr>
+              <w:cnfStyle w:val="000000000000" w:firstRow="0" w:lastRow="0" w:firstColumn="0" w:lastColumn="0" w:oddVBand="0" w:evenVBand="0" w:oddHBand="0" w:evenHBand="0" w:firstRowFirstColumn="0" w:firstRowLastColumn="0" w:lastRowFirstColumn="0" w:lastRowLastColumn="0"/>
+            </w:pPr>
+          </w:p>
+        </w:tc>
+        <w:sdt>
+          <w:sdtPr>
+            <w:id w:val="-1602713355"/>
+            <w14:checkbox>
+              <w14:checked w14:val="1"/>
+              <w14:checkedState w14:val="2612" w14:font="MS Gothic"/>
+              <w14:uncheckedState w14:val="2610" w14:font="MS Gothic"/>
+            </w14:checkbox>
+          </w:sdtPr>
+          <w:sdtEndPr/>
+          <w:sdtContent>
+            <w:tc>
+              <w:tcPr>
+                <w:tcW w:w="1646" w:type="dxa"/>
+              </w:tcPr>
+              <w:p>
+                <w:pPr>
+                  <w:jc w:val="center"/>
+                  <w:cnfStyle w:val="000000000000" w:firstRow="0" w:lastRow="0" w:firstColumn="0" w:lastColumn="0" w:oddVBand="0" w:evenVBand="0" w:oddHBand="0" w:evenHBand="0" w:firstRowFirstColumn="0" w:firstRowLastColumn="0" w:lastRowFirstColumn="0" w:lastRowLastColumn="0"/>
+                </w:pPr>
+                <w:r>
+                  <w:rPr>
+                    <w:rFonts w:ascii="MS Gothic" w:eastAsia="MS Gothic" w:hAnsi="MS Gothic" w:hint="eastAsia"/>
+                  </w:rPr>
+                  <w:t>☒</w:t>
+                </w:r>
+              </w:p>
+            </w:tc>
+          </w:sdtContent>
+        </w:sdt>
+      </w:tr>
+      <w:tr>
+        <w:trPr>
+          <w:cnfStyle w:val="000000100000" w:firstRow="0" w:lastRow="0" w:firstColumn="0" w:lastColumn="0" w:oddVBand="0" w:evenVBand="0" w:oddHBand="1" w:evenHBand="0" w:firstRowFirstColumn="0" w:firstRowLastColumn="0" w:lastRowFirstColumn="0" w:lastRowLastColumn="0"/>
+          <w:cantSplit/>
+          <w:trHeight w:val="693"/>
+        </w:trPr>
+        <w:tc>
+          <w:tcPr>
+            <w:cnfStyle w:val="001000000000" w:firstRow="0" w:lastRow="0" w:firstColumn="1" w:lastColumn="0" w:oddVBand="0" w:evenVBand="0" w:oddHBand="0" w:evenHBand="0" w:firstRowFirstColumn="0" w:firstRowLastColumn="0" w:lastRowFirstColumn="0" w:lastRowLastColumn="0"/>
+            <w:tcW w:w="3549" w:type="dxa"/>
+          </w:tcPr>
+          <w:p>
+            <w:r>
+              <w:t>Puck class framework</w:t>
+            </w:r>
+          </w:p>
+        </w:tc>
+        <w:tc>
+          <w:tcPr>
+            <w:tcW w:w="989" w:type="dxa"/>
+          </w:tcPr>
+          <w:p>
+            <w:pPr>
+              <w:cnfStyle w:val="000000100000" w:firstRow="0" w:lastRow="0" w:firstColumn="0" w:lastColumn="0" w:oddVBand="0" w:evenVBand="0" w:oddHBand="1" w:evenHBand="0" w:firstRowFirstColumn="0" w:firstRowLastColumn="0" w:lastRowFirstColumn="0" w:lastRowLastColumn="0"/>
+            </w:pPr>
+            <w:r>
+              <w:t>9/13/13</w:t>
+            </w:r>
+          </w:p>
+        </w:tc>
+        <w:tc>
+          <w:tcPr>
+            <w:tcW w:w="3580" w:type="dxa"/>
+          </w:tcPr>
+          <w:p>
+            <w:pPr>
+              <w:cnfStyle w:val="000000100000" w:firstRow="0" w:lastRow="0" w:firstColumn="0" w:lastColumn="0" w:oddVBand="0" w:evenVBand="0" w:oddHBand="1" w:evenHBand="0" w:firstRowFirstColumn="0" w:firstRowLastColumn="0" w:lastRowFirstColumn="0" w:lastRowLastColumn="0"/>
+            </w:pPr>
+            <w:r>
+              <w:t>Puck classes handled inside of puck code for now</w:t>
+            </w:r>
+          </w:p>
+        </w:tc>
+        <w:sdt>
+          <w:sdtPr>
+            <w:id w:val="-1779709367"/>
+            <w14:checkbox>
+              <w14:checked w14:val="1"/>
+              <w14:checkedState w14:val="2612" w14:font="MS Gothic"/>
+              <w14:uncheckedState w14:val="2610" w14:font="MS Gothic"/>
+            </w14:checkbox>
+          </w:sdtPr>
+          <w:sdtEndPr/>
+          <w:sdtContent>
+            <w:tc>
+              <w:tcPr>
+                <w:tcW w:w="1646" w:type="dxa"/>
+              </w:tcPr>
+              <w:p>
+                <w:pPr>
+                  <w:jc w:val="center"/>
+                  <w:cnfStyle w:val="000000100000" w:firstRow="0" w:lastRow="0" w:firstColumn="0" w:lastColumn="0" w:oddVBand="0" w:evenVBand="0" w:oddHBand="1" w:evenHBand="0" w:firstRowFirstColumn="0" w:firstRowLastColumn="0" w:lastRowFirstColumn="0" w:lastRowLastColumn="0"/>
+                </w:pPr>
+                <w:r>
+                  <w:rPr>
+                    <w:rFonts w:ascii="MS Gothic" w:eastAsia="MS Gothic" w:hAnsi="MS Gothic" w:hint="eastAsia"/>
+                  </w:rPr>
+                  <w:t>☒</w:t>
+                </w:r>
+              </w:p>
+            </w:tc>
+          </w:sdtContent>
+        </w:sdt>
+      </w:tr>
+      <w:tr>
+        <w:trPr>
+          <w:cantSplit/>
+          <w:trHeight w:val="693"/>
+        </w:trPr>
+        <w:tc>
+          <w:tcPr>
+            <w:cnfStyle w:val="001000000000" w:firstRow="0" w:lastRow="0" w:firstColumn="1" w:lastColumn="0" w:oddVBand="0" w:evenVBand="0" w:oddHBand="0" w:evenHBand="0" w:firstRowFirstColumn="0" w:firstRowLastColumn="0" w:lastRowFirstColumn="0" w:lastRowLastColumn="0"/>
+            <w:tcW w:w="3549" w:type="dxa"/>
+          </w:tcPr>
+          <w:p>
+            <w:r>
+              <w:t>Pucks do brick damage based on their class</w:t>
+            </w:r>
+          </w:p>
+        </w:tc>
+        <w:tc>
+          <w:tcPr>
+            <w:tcW w:w="989" w:type="dxa"/>
+          </w:tcPr>
+          <w:p>
+            <w:pPr>
+              <w:cnfStyle w:val="000000000000" w:firstRow="0" w:lastRow="0" w:firstColumn="0" w:lastColumn="0" w:oddVBand="0" w:evenVBand="0" w:oddHBand="0" w:evenHBand="0" w:firstRowFirstColumn="0" w:firstRowLastColumn="0" w:lastRowFirstColumn="0" w:lastRowLastColumn="0"/>
+            </w:pPr>
+            <w:r>
+              <w:t>9/13/13</w:t>
+            </w:r>
+          </w:p>
+        </w:tc>
+        <w:tc>
+          <w:tcPr>
+            <w:tcW w:w="3580" w:type="dxa"/>
+          </w:tcPr>
+          <w:p>
+            <w:pPr>
+              <w:cnfStyle w:val="000000000000" w:firstRow="0" w:lastRow="0" w:firstColumn="0" w:lastColumn="0" w:oddVBand="0" w:evenVBand="0" w:oddHBand="0" w:evenHBand="0" w:firstRowFirstColumn="0" w:firstRowLastColumn="0" w:lastRowFirstColumn="0" w:lastRowLastColumn="0"/>
+            </w:pPr>
+            <w:r>
+              <w:t>Wizard-0, rogue-1, cleric-2, warrior-3</w:t>
+            </w:r>
+          </w:p>
+        </w:tc>
+        <w:sdt>
+          <w:sdtPr>
+            <w:id w:val="-1807381775"/>
+            <w14:checkbox>
+              <w14:checked w14:val="1"/>
+              <w14:checkedState w14:val="2612" w14:font="MS Gothic"/>
+              <w14:uncheckedState w14:val="2610" w14:font="MS Gothic"/>
+            </w14:checkbox>
+          </w:sdtPr>
+          <w:sdtEndPr/>
+          <w:sdtContent>
+            <w:tc>
+              <w:tcPr>
+                <w:tcW w:w="1646" w:type="dxa"/>
+              </w:tcPr>
+              <w:p>
+                <w:pPr>
+                  <w:jc w:val="center"/>
+                  <w:cnfStyle w:val="000000000000" w:firstRow="0" w:lastRow="0" w:firstColumn="0" w:lastColumn="0" w:oddVBand="0" w:evenVBand="0" w:oddHBand="0" w:evenHBand="0" w:firstRowFirstColumn="0" w:firstRowLastColumn="0" w:lastRowFirstColumn="0" w:lastRowLastColumn="0"/>
+                </w:pPr>
+                <w:r>
+                  <w:rPr>
+                    <w:rFonts w:ascii="MS Gothic" w:eastAsia="MS Gothic" w:hAnsi="MS Gothic" w:hint="eastAsia"/>
+                  </w:rPr>
+                  <w:t>☒</w:t>
+                </w:r>
+              </w:p>
+            </w:tc>
+          </w:sdtContent>
+        </w:sdt>
+      </w:tr>
+      <w:tr>
+        <w:trPr>
+          <w:cnfStyle w:val="000000100000" w:firstRow="0" w:lastRow="0" w:firstColumn="0" w:lastColumn="0" w:oddVBand="0" w:evenVBand="0" w:oddHBand="1" w:evenHBand="0" w:firstRowFirstColumn="0" w:firstRowLastColumn="0" w:lastRowFirstColumn="0" w:lastRowLastColumn="0"/>
+          <w:cantSplit/>
+        </w:trPr>
+        <w:tc>
+          <w:tcPr>
+            <w:cnfStyle w:val="001000000000" w:firstRow="0" w:lastRow="0" w:firstColumn="1" w:lastColumn="0" w:oddVBand="0" w:evenVBand="0" w:oddHBand="0" w:evenHBand="0" w:firstRowFirstColumn="0" w:firstRowLastColumn="0" w:lastRowFirstColumn="0" w:lastRowLastColumn="0"/>
+            <w:tcW w:w="3549" w:type="dxa"/>
+          </w:tcPr>
+          <w:p>
+            <w:r>
+              <w:t xml:space="preserve">Cleric lowers </w:t>
+            </w:r>
+            <w:proofErr w:type="spellStart"/>
+            <w:r>
+              <w:t>cooldown</w:t>
+            </w:r>
+            <w:proofErr w:type="spellEnd"/>
+            <w:r>
+              <w:t xml:space="preserve"> for everyone in </w:t>
+            </w:r>
+            <w:proofErr w:type="spellStart"/>
+            <w:r>
+              <w:t>aoe</w:t>
+            </w:r>
+            <w:proofErr w:type="spellEnd"/>
+          </w:p>
+        </w:tc>
+        <w:tc>
+          <w:tcPr>
+            <w:tcW w:w="989" w:type="dxa"/>
+          </w:tcPr>
+          <w:p>
+            <w:pPr>
+              <w:cnfStyle w:val="000000100000" w:firstRow="0" w:lastRow="0" w:firstColumn="0" w:lastColumn="0" w:oddVBand="0" w:evenVBand="0" w:oddHBand="1" w:evenHBand="0" w:firstRowFirstColumn="0" w:firstRowLastColumn="0" w:lastRowFirstColumn="0" w:lastRowLastColumn="0"/>
+            </w:pPr>
+          </w:p>
+        </w:tc>
+        <w:tc>
+          <w:tcPr>
+            <w:tcW w:w="3580" w:type="dxa"/>
+          </w:tcPr>
+          <w:p>
+            <w:pPr>
+              <w:cnfStyle w:val="000000100000" w:firstRow="0" w:lastRow="0" w:firstColumn="0" w:lastColumn="0" w:oddVBand="0" w:evenVBand="0" w:oddHBand="1" w:evenHBand="0" w:firstRowFirstColumn="0" w:firstRowLastColumn="0" w:lastRowFirstColumn="0" w:lastRowLastColumn="0"/>
+            </w:pPr>
+            <w:r>
+              <w:t>Maybe “rescues” pucks that reset with</w:t>
+            </w:r>
+            <w:r>
+              <w:t>in</w:t>
+            </w:r>
+            <w:r>
+              <w:t xml:space="preserve"> a certain radius</w:t>
+            </w:r>
+          </w:p>
+        </w:tc>
+        <w:tc>
+          <w:tcPr>
+            <w:tcW w:w="1646" w:type="dxa"/>
+          </w:tcPr>
+          <w:p>
+            <w:pPr>
+              <w:jc w:val="center"/>
+              <w:cnfStyle w:val="000000100000" w:firstRow="0" w:lastRow="0" w:firstColumn="0" w:lastColumn="0" w:oddVBand="0" w:evenVBand="0" w:oddHBand="1" w:evenHBand="0" w:firstRowFirstColumn="0" w:firstRowLastColumn="0" w:lastRowFirstColumn="0" w:lastRowLastColumn="0"/>
+            </w:pPr>
+          </w:p>
+        </w:tc>
+      </w:tr>
+      <w:tr>
+        <w:trPr>
+          <w:cantSplit/>
+        </w:trPr>
+        <w:tc>
+          <w:tcPr>
+            <w:cnfStyle w:val="001000000000" w:firstRow="0" w:lastRow="0" w:firstColumn="1" w:lastColumn="0" w:oddVBand="0" w:evenVBand="0" w:oddHBand="0" w:evenHBand="0" w:firstRowFirstColumn="0" w:firstRowLastColumn="0" w:lastRowFirstColumn="0" w:lastRowLastColumn="0"/>
+            <w:tcW w:w="3549" w:type="dxa"/>
+          </w:tcPr>
+          <w:p>
+            <w:r>
+              <w:t xml:space="preserve">Wizard does no brick damage but has </w:t>
+            </w:r>
+            <w:proofErr w:type="spellStart"/>
+            <w:r>
+              <w:t>aoe</w:t>
+            </w:r>
+            <w:proofErr w:type="spellEnd"/>
+            <w:r>
+              <w:t xml:space="preserve"> explosion that damages bricks</w:t>
+            </w:r>
+          </w:p>
+        </w:tc>
+        <w:tc>
+          <w:tcPr>
+            <w:tcW w:w="989" w:type="dxa"/>
+          </w:tcPr>
+          <w:p>
+            <w:pPr>
+              <w:cnfStyle w:val="000000000000" w:firstRow="0" w:lastRow="0" w:firstColumn="0" w:lastColumn="0" w:oddVBand="0" w:evenVBand="0" w:oddHBand="0" w:evenHBand="0" w:firstRowFirstColumn="0" w:firstRowLastColumn="0" w:lastRowFirstColumn="0" w:lastRowLastColumn="0"/>
+            </w:pPr>
+            <w:r>
+              <w:t>9/14/13</w:t>
+            </w:r>
+          </w:p>
+        </w:tc>
+        <w:tc>
+          <w:tcPr>
+            <w:tcW w:w="3580" w:type="dxa"/>
+          </w:tcPr>
+          <w:p>
+            <w:pPr>
+              <w:cnfStyle w:val="000000000000" w:firstRow="0" w:lastRow="0" w:firstColumn="0" w:lastColumn="0" w:oddVBand="0" w:evenVBand="0" w:oddHBand="0" w:evenHBand="0" w:firstRowFirstColumn="0" w:firstRowLastColumn="0" w:lastRowFirstColumn="0" w:lastRowLastColumn="0"/>
+            </w:pPr>
+          </w:p>
+        </w:tc>
+        <w:sdt>
+          <w:sdtPr>
+            <w:id w:val="-859278907"/>
             <w14:checkbox>
               <w14:checked w14:val="1"/>
               <w14:checkedState w14:val="2612" w14:font="MS Gothic"/>
@@ -2553,7 +3437,7 @@
           </w:tcPr>
           <w:p>
             <w:r>
-              <w:t>Multiple pucks on team</w:t>
+              <w:t>Rogue can sit inside castle</w:t>
             </w:r>
           </w:p>
         </w:tc>
@@ -2566,7 +3450,7 @@
               <w:cnfStyle w:val="000000100000" w:firstRow="0" w:lastRow="0" w:firstColumn="0" w:lastColumn="0" w:oddVBand="0" w:evenVBand="0" w:oddHBand="1" w:evenHBand="0" w:firstRowFirstColumn="0" w:firstRowLastColumn="0" w:lastRowFirstColumn="0" w:lastRowLastColumn="0"/>
             </w:pPr>
             <w:r>
-              <w:t>9/13/13</w:t>
+              <w:t>9/14/13</w:t>
             </w:r>
           </w:p>
         </w:tc>
@@ -2582,7 +3466,7 @@
         </w:tc>
         <w:sdt>
           <w:sdtPr>
-            <w:id w:val="-274413330"/>
+            <w:id w:val="-74911891"/>
             <w14:checkbox>
               <w14:checked w14:val="1"/>
               <w14:checkedState w14:val="2612" w14:font="MS Gothic"/>
@@ -2621,7 +3505,7 @@
           </w:tcPr>
           <w:p>
             <w:r>
-              <w:t>GUI puck team display</w:t>
+              <w:t>Wall and castle interior reset all pucks except rogue</w:t>
             </w:r>
           </w:p>
         </w:tc>
@@ -2634,7 +3518,7 @@
               <w:cnfStyle w:val="000000000000" w:firstRow="0" w:lastRow="0" w:firstColumn="0" w:lastColumn="0" w:oddVBand="0" w:evenVBand="0" w:oddHBand="0" w:evenHBand="0" w:firstRowFirstColumn="0" w:firstRowLastColumn="0" w:lastRowFirstColumn="0" w:lastRowLastColumn="0"/>
             </w:pPr>
             <w:r>
-              <w:t>9/13/13</w:t>
+              <w:t>9/14/13</w:t>
             </w:r>
           </w:p>
         </w:tc>
@@ -2650,7 +3534,7 @@
         </w:tc>
         <w:sdt>
           <w:sdtPr>
-            <w:id w:val="-421566257"/>
+            <w:id w:val="2145157868"/>
             <w14:checkbox>
               <w14:checked w14:val="1"/>
               <w14:checkedState w14:val="2612" w14:font="MS Gothic"/>
@@ -2678,654 +3562,6 @@
           </w:sdtContent>
         </w:sdt>
       </w:tr>
-      <w:tr>
-        <w:trPr>
-          <w:cnfStyle w:val="000000100000" w:firstRow="0" w:lastRow="0" w:firstColumn="0" w:lastColumn="0" w:oddVBand="0" w:evenVBand="0" w:oddHBand="1" w:evenHBand="0" w:firstRowFirstColumn="0" w:firstRowLastColumn="0" w:lastRowFirstColumn="0" w:lastRowLastColumn="0"/>
-          <w:cantSplit/>
-        </w:trPr>
-        <w:tc>
-          <w:tcPr>
-            <w:cnfStyle w:val="001000000000" w:firstRow="0" w:lastRow="0" w:firstColumn="1" w:lastColumn="0" w:oddVBand="0" w:evenVBand="0" w:oddHBand="0" w:evenHBand="0" w:firstRowFirstColumn="0" w:firstRowLastColumn="0" w:lastRowFirstColumn="0" w:lastRowLastColumn="0"/>
-            <w:tcW w:w="3549" w:type="dxa"/>
-          </w:tcPr>
-          <w:p>
-            <w:r>
-              <w:t>Selected puck indicator</w:t>
-            </w:r>
-          </w:p>
-        </w:tc>
-        <w:tc>
-          <w:tcPr>
-            <w:tcW w:w="989" w:type="dxa"/>
-          </w:tcPr>
-          <w:p>
-            <w:pPr>
-              <w:cnfStyle w:val="000000100000" w:firstRow="0" w:lastRow="0" w:firstColumn="0" w:lastColumn="0" w:oddVBand="0" w:evenVBand="0" w:oddHBand="1" w:evenHBand="0" w:firstRowFirstColumn="0" w:firstRowLastColumn="0" w:lastRowFirstColumn="0" w:lastRowLastColumn="0"/>
-            </w:pPr>
-          </w:p>
-        </w:tc>
-        <w:tc>
-          <w:tcPr>
-            <w:tcW w:w="3580" w:type="dxa"/>
-          </w:tcPr>
-          <w:p>
-            <w:pPr>
-              <w:cnfStyle w:val="000000100000" w:firstRow="0" w:lastRow="0" w:firstColumn="0" w:lastColumn="0" w:oddVBand="0" w:evenVBand="0" w:oddHBand="1" w:evenHBand="0" w:firstRowFirstColumn="0" w:firstRowLastColumn="0" w:lastRowFirstColumn="0" w:lastRowLastColumn="0"/>
-            </w:pPr>
-          </w:p>
-        </w:tc>
-        <w:tc>
-          <w:tcPr>
-            <w:tcW w:w="1646" w:type="dxa"/>
-          </w:tcPr>
-          <w:p>
-            <w:pPr>
-              <w:jc w:val="center"/>
-              <w:cnfStyle w:val="000000100000" w:firstRow="0" w:lastRow="0" w:firstColumn="0" w:lastColumn="0" w:oddVBand="0" w:evenVBand="0" w:oddHBand="1" w:evenHBand="0" w:firstRowFirstColumn="0" w:firstRowLastColumn="0" w:lastRowFirstColumn="0" w:lastRowLastColumn="0"/>
-            </w:pPr>
-          </w:p>
-        </w:tc>
-      </w:tr>
-      <w:tr>
-        <w:trPr>
-          <w:cantSplit/>
-        </w:trPr>
-        <w:tc>
-          <w:tcPr>
-            <w:cnfStyle w:val="001000000000" w:firstRow="0" w:lastRow="0" w:firstColumn="1" w:lastColumn="0" w:oddVBand="0" w:evenVBand="0" w:oddHBand="0" w:evenHBand="0" w:firstRowFirstColumn="0" w:firstRowLastColumn="0" w:lastRowFirstColumn="0" w:lastRowLastColumn="0"/>
-            <w:tcW w:w="3549" w:type="dxa"/>
-          </w:tcPr>
-          <w:p>
-            <w:r>
-              <w:t>Visual indicator when puck is reset by castle</w:t>
-            </w:r>
-          </w:p>
-        </w:tc>
-        <w:tc>
-          <w:tcPr>
-            <w:tcW w:w="989" w:type="dxa"/>
-          </w:tcPr>
-          <w:p>
-            <w:pPr>
-              <w:cnfStyle w:val="000000000000" w:firstRow="0" w:lastRow="0" w:firstColumn="0" w:lastColumn="0" w:oddVBand="0" w:evenVBand="0" w:oddHBand="0" w:evenHBand="0" w:firstRowFirstColumn="0" w:firstRowLastColumn="0" w:lastRowFirstColumn="0" w:lastRowLastColumn="0"/>
-            </w:pPr>
-          </w:p>
-        </w:tc>
-        <w:tc>
-          <w:tcPr>
-            <w:tcW w:w="3580" w:type="dxa"/>
-          </w:tcPr>
-          <w:p>
-            <w:pPr>
-              <w:cnfStyle w:val="000000000000" w:firstRow="0" w:lastRow="0" w:firstColumn="0" w:lastColumn="0" w:oddVBand="0" w:evenVBand="0" w:oddHBand="0" w:evenHBand="0" w:firstRowFirstColumn="0" w:firstRowLastColumn="0" w:lastRowFirstColumn="0" w:lastRowLastColumn="0"/>
-            </w:pPr>
-          </w:p>
-        </w:tc>
-        <w:tc>
-          <w:tcPr>
-            <w:tcW w:w="1646" w:type="dxa"/>
-          </w:tcPr>
-          <w:p>
-            <w:pPr>
-              <w:jc w:val="center"/>
-              <w:cnfStyle w:val="000000000000" w:firstRow="0" w:lastRow="0" w:firstColumn="0" w:lastColumn="0" w:oddVBand="0" w:evenVBand="0" w:oddHBand="0" w:evenHBand="0" w:firstRowFirstColumn="0" w:firstRowLastColumn="0" w:lastRowFirstColumn="0" w:lastRowLastColumn="0"/>
-            </w:pPr>
-          </w:p>
-        </w:tc>
-      </w:tr>
-      <w:tr>
-        <w:trPr>
-          <w:cnfStyle w:val="000000100000" w:firstRow="0" w:lastRow="0" w:firstColumn="0" w:lastColumn="0" w:oddVBand="0" w:evenVBand="0" w:oddHBand="1" w:evenHBand="0" w:firstRowFirstColumn="0" w:firstRowLastColumn="0" w:lastRowFirstColumn="0" w:lastRowLastColumn="0"/>
-          <w:cantSplit/>
-        </w:trPr>
-        <w:tc>
-          <w:tcPr>
-            <w:cnfStyle w:val="001000000000" w:firstRow="0" w:lastRow="0" w:firstColumn="1" w:lastColumn="0" w:oddVBand="0" w:evenVBand="0" w:oddHBand="0" w:evenHBand="0" w:firstRowFirstColumn="0" w:firstRowLastColumn="0" w:lastRowFirstColumn="0" w:lastRowLastColumn="0"/>
-            <w:tcW w:w="3549" w:type="dxa"/>
-          </w:tcPr>
-          <w:p>
-            <w:r>
-              <w:t>Puck selection on aim and play screens</w:t>
-            </w:r>
-          </w:p>
-        </w:tc>
-        <w:tc>
-          <w:tcPr>
-            <w:tcW w:w="989" w:type="dxa"/>
-          </w:tcPr>
-          <w:p>
-            <w:pPr>
-              <w:cnfStyle w:val="000000100000" w:firstRow="0" w:lastRow="0" w:firstColumn="0" w:lastColumn="0" w:oddVBand="0" w:evenVBand="0" w:oddHBand="1" w:evenHBand="0" w:firstRowFirstColumn="0" w:firstRowLastColumn="0" w:lastRowFirstColumn="0" w:lastRowLastColumn="0"/>
-            </w:pPr>
-            <w:r>
-              <w:t>9/13/13</w:t>
-            </w:r>
-          </w:p>
-        </w:tc>
-        <w:tc>
-          <w:tcPr>
-            <w:tcW w:w="3580" w:type="dxa"/>
-          </w:tcPr>
-          <w:p>
-            <w:pPr>
-              <w:cnfStyle w:val="000000100000" w:firstRow="0" w:lastRow="0" w:firstColumn="0" w:lastColumn="0" w:oddVBand="0" w:evenVBand="0" w:oddHBand="1" w:evenHBand="0" w:firstRowFirstColumn="0" w:firstRowLastColumn="0" w:lastRowFirstColumn="0" w:lastRowLastColumn="0"/>
-            </w:pPr>
-          </w:p>
-        </w:tc>
-        <w:sdt>
-          <w:sdtPr>
-            <w:id w:val="-732461150"/>
-            <w14:checkbox>
-              <w14:checked w14:val="1"/>
-              <w14:checkedState w14:val="2612" w14:font="MS Gothic"/>
-              <w14:uncheckedState w14:val="2610" w14:font="MS Gothic"/>
-            </w14:checkbox>
-          </w:sdtPr>
-          <w:sdtContent>
-            <w:tc>
-              <w:tcPr>
-                <w:tcW w:w="1646" w:type="dxa"/>
-              </w:tcPr>
-              <w:p>
-                <w:pPr>
-                  <w:jc w:val="center"/>
-                  <w:cnfStyle w:val="000000100000" w:firstRow="0" w:lastRow="0" w:firstColumn="0" w:lastColumn="0" w:oddVBand="0" w:evenVBand="0" w:oddHBand="1" w:evenHBand="0" w:firstRowFirstColumn="0" w:firstRowLastColumn="0" w:lastRowFirstColumn="0" w:lastRowLastColumn="0"/>
-                </w:pPr>
-                <w:r>
-                  <w:rPr>
-                    <w:rFonts w:ascii="MS Gothic" w:eastAsia="MS Gothic" w:hAnsi="MS Gothic" w:hint="eastAsia"/>
-                  </w:rPr>
-                  <w:t>☒</w:t>
-                </w:r>
-              </w:p>
-            </w:tc>
-          </w:sdtContent>
-        </w:sdt>
-      </w:tr>
-      <w:tr>
-        <w:trPr>
-          <w:cantSplit/>
-        </w:trPr>
-        <w:tc>
-          <w:tcPr>
-            <w:cnfStyle w:val="001000000000" w:firstRow="0" w:lastRow="0" w:firstColumn="1" w:lastColumn="0" w:oddVBand="0" w:evenVBand="0" w:oddHBand="0" w:evenHBand="0" w:firstRowFirstColumn="0" w:firstRowLastColumn="0" w:lastRowFirstColumn="0" w:lastRowLastColumn="0"/>
-            <w:tcW w:w="3549" w:type="dxa"/>
-          </w:tcPr>
-          <w:p>
-            <w:r>
-              <w:t xml:space="preserve">Puck </w:t>
-            </w:r>
-            <w:proofErr w:type="spellStart"/>
-            <w:r>
-              <w:t>cooldown</w:t>
-            </w:r>
-            <w:proofErr w:type="spellEnd"/>
-            <w:r>
-              <w:t xml:space="preserve"> prevents charging power or firing</w:t>
-            </w:r>
-          </w:p>
-        </w:tc>
-        <w:tc>
-          <w:tcPr>
-            <w:tcW w:w="989" w:type="dxa"/>
-          </w:tcPr>
-          <w:p>
-            <w:pPr>
-              <w:cnfStyle w:val="000000000000" w:firstRow="0" w:lastRow="0" w:firstColumn="0" w:lastColumn="0" w:oddVBand="0" w:evenVBand="0" w:oddHBand="0" w:evenHBand="0" w:firstRowFirstColumn="0" w:firstRowLastColumn="0" w:lastRowFirstColumn="0" w:lastRowLastColumn="0"/>
-            </w:pPr>
-          </w:p>
-        </w:tc>
-        <w:tc>
-          <w:tcPr>
-            <w:tcW w:w="3580" w:type="dxa"/>
-          </w:tcPr>
-          <w:p>
-            <w:pPr>
-              <w:cnfStyle w:val="000000000000" w:firstRow="0" w:lastRow="0" w:firstColumn="0" w:lastColumn="0" w:oddVBand="0" w:evenVBand="0" w:oddHBand="0" w:evenHBand="0" w:firstRowFirstColumn="0" w:firstRowLastColumn="0" w:lastRowFirstColumn="0" w:lastRowLastColumn="0"/>
-            </w:pPr>
-            <w:proofErr w:type="spellStart"/>
-            <w:r>
-              <w:t>Cooldown</w:t>
-            </w:r>
-            <w:proofErr w:type="spellEnd"/>
-            <w:r>
-              <w:t xml:space="preserve"> variables added but no visual indicator or game effects</w:t>
-            </w:r>
-          </w:p>
-        </w:tc>
-        <w:tc>
-          <w:tcPr>
-            <w:tcW w:w="1646" w:type="dxa"/>
-          </w:tcPr>
-          <w:p>
-            <w:pPr>
-              <w:jc w:val="center"/>
-              <w:cnfStyle w:val="000000000000" w:firstRow="0" w:lastRow="0" w:firstColumn="0" w:lastColumn="0" w:oddVBand="0" w:evenVBand="0" w:oddHBand="0" w:evenHBand="0" w:firstRowFirstColumn="0" w:firstRowLastColumn="0" w:lastRowFirstColumn="0" w:lastRowLastColumn="0"/>
-            </w:pPr>
-          </w:p>
-        </w:tc>
-      </w:tr>
-      <w:tr>
-        <w:trPr>
-          <w:cnfStyle w:val="000000100000" w:firstRow="0" w:lastRow="0" w:firstColumn="0" w:lastColumn="0" w:oddVBand="0" w:evenVBand="0" w:oddHBand="1" w:evenHBand="0" w:firstRowFirstColumn="0" w:firstRowLastColumn="0" w:lastRowFirstColumn="0" w:lastRowLastColumn="0"/>
-          <w:cantSplit/>
-        </w:trPr>
-        <w:tc>
-          <w:tcPr>
-            <w:cnfStyle w:val="001000000000" w:firstRow="0" w:lastRow="0" w:firstColumn="1" w:lastColumn="0" w:oddVBand="0" w:evenVBand="0" w:oddHBand="0" w:evenHBand="0" w:firstRowFirstColumn="0" w:firstRowLastColumn="0" w:lastRowFirstColumn="0" w:lastRowLastColumn="0"/>
-            <w:tcW w:w="3549" w:type="dxa"/>
-          </w:tcPr>
-          <w:p>
-            <w:r>
-              <w:t xml:space="preserve">GUI indicator of puck </w:t>
-            </w:r>
-            <w:proofErr w:type="spellStart"/>
-            <w:r>
-              <w:t>cooldown</w:t>
-            </w:r>
-            <w:proofErr w:type="spellEnd"/>
-          </w:p>
-        </w:tc>
-        <w:tc>
-          <w:tcPr>
-            <w:tcW w:w="989" w:type="dxa"/>
-          </w:tcPr>
-          <w:p>
-            <w:pPr>
-              <w:cnfStyle w:val="000000100000" w:firstRow="0" w:lastRow="0" w:firstColumn="0" w:lastColumn="0" w:oddVBand="0" w:evenVBand="0" w:oddHBand="1" w:evenHBand="0" w:firstRowFirstColumn="0" w:firstRowLastColumn="0" w:lastRowFirstColumn="0" w:lastRowLastColumn="0"/>
-            </w:pPr>
-          </w:p>
-        </w:tc>
-        <w:tc>
-          <w:tcPr>
-            <w:tcW w:w="3580" w:type="dxa"/>
-          </w:tcPr>
-          <w:p>
-            <w:pPr>
-              <w:cnfStyle w:val="000000100000" w:firstRow="0" w:lastRow="0" w:firstColumn="0" w:lastColumn="0" w:oddVBand="0" w:evenVBand="0" w:oddHBand="1" w:evenHBand="0" w:firstRowFirstColumn="0" w:firstRowLastColumn="0" w:lastRowFirstColumn="0" w:lastRowLastColumn="0"/>
-            </w:pPr>
-          </w:p>
-        </w:tc>
-        <w:tc>
-          <w:tcPr>
-            <w:tcW w:w="1646" w:type="dxa"/>
-          </w:tcPr>
-          <w:p>
-            <w:pPr>
-              <w:jc w:val="center"/>
-              <w:cnfStyle w:val="000000100000" w:firstRow="0" w:lastRow="0" w:firstColumn="0" w:lastColumn="0" w:oddVBand="0" w:evenVBand="0" w:oddHBand="1" w:evenHBand="0" w:firstRowFirstColumn="0" w:firstRowLastColumn="0" w:lastRowFirstColumn="0" w:lastRowLastColumn="0"/>
-            </w:pPr>
-          </w:p>
-        </w:tc>
-      </w:tr>
-      <w:tr>
-        <w:trPr>
-          <w:cantSplit/>
-          <w:trHeight w:val="693"/>
-        </w:trPr>
-        <w:tc>
-          <w:tcPr>
-            <w:cnfStyle w:val="001000000000" w:firstRow="0" w:lastRow="0" w:firstColumn="1" w:lastColumn="0" w:oddVBand="0" w:evenVBand="0" w:oddHBand="0" w:evenHBand="0" w:firstRowFirstColumn="0" w:firstRowLastColumn="0" w:lastRowFirstColumn="0" w:lastRowLastColumn="0"/>
-            <w:tcW w:w="3549" w:type="dxa"/>
-          </w:tcPr>
-          <w:p>
-            <w:r>
-              <w:t>Puck class framework</w:t>
-            </w:r>
-          </w:p>
-        </w:tc>
-        <w:tc>
-          <w:tcPr>
-            <w:tcW w:w="989" w:type="dxa"/>
-          </w:tcPr>
-          <w:p>
-            <w:pPr>
-              <w:cnfStyle w:val="000000000000" w:firstRow="0" w:lastRow="0" w:firstColumn="0" w:lastColumn="0" w:oddVBand="0" w:evenVBand="0" w:oddHBand="0" w:evenHBand="0" w:firstRowFirstColumn="0" w:firstRowLastColumn="0" w:lastRowFirstColumn="0" w:lastRowLastColumn="0"/>
-            </w:pPr>
-            <w:r>
-              <w:t>9/13/13</w:t>
-            </w:r>
-          </w:p>
-        </w:tc>
-        <w:tc>
-          <w:tcPr>
-            <w:tcW w:w="3580" w:type="dxa"/>
-          </w:tcPr>
-          <w:p>
-            <w:pPr>
-              <w:cnfStyle w:val="000000000000" w:firstRow="0" w:lastRow="0" w:firstColumn="0" w:lastColumn="0" w:oddVBand="0" w:evenVBand="0" w:oddHBand="0" w:evenHBand="0" w:firstRowFirstColumn="0" w:firstRowLastColumn="0" w:lastRowFirstColumn="0" w:lastRowLastColumn="0"/>
-            </w:pPr>
-            <w:r>
-              <w:t>Puck classes handled inside of puck code for now</w:t>
-            </w:r>
-          </w:p>
-        </w:tc>
-        <w:sdt>
-          <w:sdtPr>
-            <w:id w:val="-1779709367"/>
-            <w14:checkbox>
-              <w14:checked w14:val="1"/>
-              <w14:checkedState w14:val="2612" w14:font="MS Gothic"/>
-              <w14:uncheckedState w14:val="2610" w14:font="MS Gothic"/>
-            </w14:checkbox>
-          </w:sdtPr>
-          <w:sdtContent>
-            <w:tc>
-              <w:tcPr>
-                <w:tcW w:w="1646" w:type="dxa"/>
-              </w:tcPr>
-              <w:p>
-                <w:pPr>
-                  <w:jc w:val="center"/>
-                  <w:cnfStyle w:val="000000000000" w:firstRow="0" w:lastRow="0" w:firstColumn="0" w:lastColumn="0" w:oddVBand="0" w:evenVBand="0" w:oddHBand="0" w:evenHBand="0" w:firstRowFirstColumn="0" w:firstRowLastColumn="0" w:lastRowFirstColumn="0" w:lastRowLastColumn="0"/>
-                </w:pPr>
-                <w:r>
-                  <w:rPr>
-                    <w:rFonts w:ascii="MS Gothic" w:eastAsia="MS Gothic" w:hAnsi="MS Gothic" w:hint="eastAsia"/>
-                  </w:rPr>
-                  <w:t>☒</w:t>
-                </w:r>
-              </w:p>
-            </w:tc>
-          </w:sdtContent>
-        </w:sdt>
-      </w:tr>
-      <w:tr>
-        <w:trPr>
-          <w:cnfStyle w:val="000000100000" w:firstRow="0" w:lastRow="0" w:firstColumn="0" w:lastColumn="0" w:oddVBand="0" w:evenVBand="0" w:oddHBand="1" w:evenHBand="0" w:firstRowFirstColumn="0" w:firstRowLastColumn="0" w:lastRowFirstColumn="0" w:lastRowLastColumn="0"/>
-          <w:cantSplit/>
-          <w:trHeight w:val="693"/>
-        </w:trPr>
-        <w:tc>
-          <w:tcPr>
-            <w:cnfStyle w:val="001000000000" w:firstRow="0" w:lastRow="0" w:firstColumn="1" w:lastColumn="0" w:oddVBand="0" w:evenVBand="0" w:oddHBand="0" w:evenHBand="0" w:firstRowFirstColumn="0" w:firstRowLastColumn="0" w:lastRowFirstColumn="0" w:lastRowLastColumn="0"/>
-            <w:tcW w:w="3549" w:type="dxa"/>
-          </w:tcPr>
-          <w:p>
-            <w:r>
-              <w:t>Pucks do brick damage based on their class</w:t>
-            </w:r>
-          </w:p>
-        </w:tc>
-        <w:tc>
-          <w:tcPr>
-            <w:tcW w:w="989" w:type="dxa"/>
-          </w:tcPr>
-          <w:p>
-            <w:pPr>
-              <w:cnfStyle w:val="000000100000" w:firstRow="0" w:lastRow="0" w:firstColumn="0" w:lastColumn="0" w:oddVBand="0" w:evenVBand="0" w:oddHBand="1" w:evenHBand="0" w:firstRowFirstColumn="0" w:firstRowLastColumn="0" w:lastRowFirstColumn="0" w:lastRowLastColumn="0"/>
-            </w:pPr>
-            <w:r>
-              <w:t>9/13/13</w:t>
-            </w:r>
-          </w:p>
-        </w:tc>
-        <w:tc>
-          <w:tcPr>
-            <w:tcW w:w="3580" w:type="dxa"/>
-          </w:tcPr>
-          <w:p>
-            <w:pPr>
-              <w:cnfStyle w:val="000000100000" w:firstRow="0" w:lastRow="0" w:firstColumn="0" w:lastColumn="0" w:oddVBand="0" w:evenVBand="0" w:oddHBand="1" w:evenHBand="0" w:firstRowFirstColumn="0" w:firstRowLastColumn="0" w:lastRowFirstColumn="0" w:lastRowLastColumn="0"/>
-            </w:pPr>
-            <w:r>
-              <w:t>Wizard-0, rogue-1, cleric-2, warrior-3</w:t>
-            </w:r>
-          </w:p>
-        </w:tc>
-        <w:sdt>
-          <w:sdtPr>
-            <w:id w:val="-1807381775"/>
-            <w14:checkbox>
-              <w14:checked w14:val="1"/>
-              <w14:checkedState w14:val="2612" w14:font="MS Gothic"/>
-              <w14:uncheckedState w14:val="2610" w14:font="MS Gothic"/>
-            </w14:checkbox>
-          </w:sdtPr>
-          <w:sdtContent>
-            <w:tc>
-              <w:tcPr>
-                <w:tcW w:w="1646" w:type="dxa"/>
-              </w:tcPr>
-              <w:p>
-                <w:pPr>
-                  <w:jc w:val="center"/>
-                  <w:cnfStyle w:val="000000100000" w:firstRow="0" w:lastRow="0" w:firstColumn="0" w:lastColumn="0" w:oddVBand="0" w:evenVBand="0" w:oddHBand="1" w:evenHBand="0" w:firstRowFirstColumn="0" w:firstRowLastColumn="0" w:lastRowFirstColumn="0" w:lastRowLastColumn="0"/>
-                </w:pPr>
-                <w:r>
-                  <w:rPr>
-                    <w:rFonts w:ascii="MS Gothic" w:eastAsia="MS Gothic" w:hAnsi="MS Gothic" w:hint="eastAsia"/>
-                  </w:rPr>
-                  <w:t>☒</w:t>
-                </w:r>
-              </w:p>
-            </w:tc>
-          </w:sdtContent>
-        </w:sdt>
-      </w:tr>
-      <w:tr>
-        <w:trPr>
-          <w:cantSplit/>
-        </w:trPr>
-        <w:tc>
-          <w:tcPr>
-            <w:cnfStyle w:val="001000000000" w:firstRow="0" w:lastRow="0" w:firstColumn="1" w:lastColumn="0" w:oddVBand="0" w:evenVBand="0" w:oddHBand="0" w:evenHBand="0" w:firstRowFirstColumn="0" w:firstRowLastColumn="0" w:lastRowFirstColumn="0" w:lastRowLastColumn="0"/>
-            <w:tcW w:w="3549" w:type="dxa"/>
-          </w:tcPr>
-          <w:p>
-            <w:r>
-              <w:t xml:space="preserve">Cleric lowers </w:t>
-            </w:r>
-            <w:proofErr w:type="spellStart"/>
-            <w:r>
-              <w:t>cooldown</w:t>
-            </w:r>
-            <w:proofErr w:type="spellEnd"/>
-            <w:r>
-              <w:t xml:space="preserve"> for everyone in </w:t>
-            </w:r>
-            <w:proofErr w:type="spellStart"/>
-            <w:r>
-              <w:t>aoe</w:t>
-            </w:r>
-            <w:proofErr w:type="spellEnd"/>
-          </w:p>
-        </w:tc>
-        <w:tc>
-          <w:tcPr>
-            <w:tcW w:w="989" w:type="dxa"/>
-          </w:tcPr>
-          <w:p>
-            <w:pPr>
-              <w:cnfStyle w:val="000000000000" w:firstRow="0" w:lastRow="0" w:firstColumn="0" w:lastColumn="0" w:oddVBand="0" w:evenVBand="0" w:oddHBand="0" w:evenHBand="0" w:firstRowFirstColumn="0" w:firstRowLastColumn="0" w:lastRowFirstColumn="0" w:lastRowLastColumn="0"/>
-            </w:pPr>
-          </w:p>
-        </w:tc>
-        <w:tc>
-          <w:tcPr>
-            <w:tcW w:w="3580" w:type="dxa"/>
-          </w:tcPr>
-          <w:p>
-            <w:pPr>
-              <w:cnfStyle w:val="000000000000" w:firstRow="0" w:lastRow="0" w:firstColumn="0" w:lastColumn="0" w:oddVBand="0" w:evenVBand="0" w:oddHBand="0" w:evenHBand="0" w:firstRowFirstColumn="0" w:firstRowLastColumn="0" w:lastRowFirstColumn="0" w:lastRowLastColumn="0"/>
-            </w:pPr>
-            <w:r>
-              <w:t>Maybe “rescues” pucks that reset with</w:t>
-            </w:r>
-            <w:r>
-              <w:t>in</w:t>
-            </w:r>
-            <w:r>
-              <w:t xml:space="preserve"> a certain radius</w:t>
-            </w:r>
-          </w:p>
-        </w:tc>
-        <w:tc>
-          <w:tcPr>
-            <w:tcW w:w="1646" w:type="dxa"/>
-          </w:tcPr>
-          <w:p>
-            <w:pPr>
-              <w:jc w:val="center"/>
-              <w:cnfStyle w:val="000000000000" w:firstRow="0" w:lastRow="0" w:firstColumn="0" w:lastColumn="0" w:oddVBand="0" w:evenVBand="0" w:oddHBand="0" w:evenHBand="0" w:firstRowFirstColumn="0" w:firstRowLastColumn="0" w:lastRowFirstColumn="0" w:lastRowLastColumn="0"/>
-            </w:pPr>
-          </w:p>
-        </w:tc>
-      </w:tr>
-      <w:tr>
-        <w:trPr>
-          <w:cnfStyle w:val="000000100000" w:firstRow="0" w:lastRow="0" w:firstColumn="0" w:lastColumn="0" w:oddVBand="0" w:evenVBand="0" w:oddHBand="1" w:evenHBand="0" w:firstRowFirstColumn="0" w:firstRowLastColumn="0" w:lastRowFirstColumn="0" w:lastRowLastColumn="0"/>
-          <w:cantSplit/>
-        </w:trPr>
-        <w:tc>
-          <w:tcPr>
-            <w:cnfStyle w:val="001000000000" w:firstRow="0" w:lastRow="0" w:firstColumn="1" w:lastColumn="0" w:oddVBand="0" w:evenVBand="0" w:oddHBand="0" w:evenHBand="0" w:firstRowFirstColumn="0" w:firstRowLastColumn="0" w:lastRowFirstColumn="0" w:lastRowLastColumn="0"/>
-            <w:tcW w:w="3549" w:type="dxa"/>
-          </w:tcPr>
-          <w:p>
-            <w:r>
-              <w:t xml:space="preserve">Wizard does no brick damage but has </w:t>
-            </w:r>
-            <w:proofErr w:type="spellStart"/>
-            <w:r>
-              <w:t>aoe</w:t>
-            </w:r>
-            <w:proofErr w:type="spellEnd"/>
-            <w:r>
-              <w:t xml:space="preserve"> explosion that damages bricks</w:t>
-            </w:r>
-          </w:p>
-        </w:tc>
-        <w:tc>
-          <w:tcPr>
-            <w:tcW w:w="989" w:type="dxa"/>
-          </w:tcPr>
-          <w:p>
-            <w:pPr>
-              <w:cnfStyle w:val="000000100000" w:firstRow="0" w:lastRow="0" w:firstColumn="0" w:lastColumn="0" w:oddVBand="0" w:evenVBand="0" w:oddHBand="1" w:evenHBand="0" w:firstRowFirstColumn="0" w:firstRowLastColumn="0" w:lastRowFirstColumn="0" w:lastRowLastColumn="0"/>
-            </w:pPr>
-          </w:p>
-        </w:tc>
-        <w:tc>
-          <w:tcPr>
-            <w:tcW w:w="3580" w:type="dxa"/>
-          </w:tcPr>
-          <w:p>
-            <w:pPr>
-              <w:cnfStyle w:val="000000100000" w:firstRow="0" w:lastRow="0" w:firstColumn="0" w:lastColumn="0" w:oddVBand="0" w:evenVBand="0" w:oddHBand="1" w:evenHBand="0" w:firstRowFirstColumn="0" w:firstRowLastColumn="0" w:lastRowFirstColumn="0" w:lastRowLastColumn="0"/>
-            </w:pPr>
-            <w:r>
-              <w:t>Maybe  no mass also</w:t>
-            </w:r>
-          </w:p>
-        </w:tc>
-        <w:tc>
-          <w:tcPr>
-            <w:tcW w:w="1646" w:type="dxa"/>
-          </w:tcPr>
-          <w:p>
-            <w:pPr>
-              <w:jc w:val="center"/>
-              <w:cnfStyle w:val="000000100000" w:firstRow="0" w:lastRow="0" w:firstColumn="0" w:lastColumn="0" w:oddVBand="0" w:evenVBand="0" w:oddHBand="1" w:evenHBand="0" w:firstRowFirstColumn="0" w:firstRowLastColumn="0" w:lastRowFirstColumn="0" w:lastRowLastColumn="0"/>
-            </w:pPr>
-          </w:p>
-        </w:tc>
-      </w:tr>
-      <w:tr>
-        <w:trPr>
-          <w:cantSplit/>
-        </w:trPr>
-        <w:tc>
-          <w:tcPr>
-            <w:cnfStyle w:val="001000000000" w:firstRow="0" w:lastRow="0" w:firstColumn="1" w:lastColumn="0" w:oddVBand="0" w:evenVBand="0" w:oddHBand="0" w:evenHBand="0" w:firstRowFirstColumn="0" w:firstRowLastColumn="0" w:lastRowFirstColumn="0" w:lastRowLastColumn="0"/>
-            <w:tcW w:w="3549" w:type="dxa"/>
-          </w:tcPr>
-          <w:p>
-            <w:r>
-              <w:t>Rogue can sit inside castle</w:t>
-            </w:r>
-          </w:p>
-        </w:tc>
-        <w:tc>
-          <w:tcPr>
-            <w:tcW w:w="989" w:type="dxa"/>
-          </w:tcPr>
-          <w:p>
-            <w:pPr>
-              <w:cnfStyle w:val="000000000000" w:firstRow="0" w:lastRow="0" w:firstColumn="0" w:lastColumn="0" w:oddVBand="0" w:evenVBand="0" w:oddHBand="0" w:evenHBand="0" w:firstRowFirstColumn="0" w:firstRowLastColumn="0" w:lastRowFirstColumn="0" w:lastRowLastColumn="0"/>
-            </w:pPr>
-          </w:p>
-        </w:tc>
-        <w:tc>
-          <w:tcPr>
-            <w:tcW w:w="3580" w:type="dxa"/>
-          </w:tcPr>
-          <w:p>
-            <w:pPr>
-              <w:cnfStyle w:val="000000000000" w:firstRow="0" w:lastRow="0" w:firstColumn="0" w:lastColumn="0" w:oddVBand="0" w:evenVBand="0" w:oddHBand="0" w:evenHBand="0" w:firstRowFirstColumn="0" w:firstRowLastColumn="0" w:lastRowFirstColumn="0" w:lastRowLastColumn="0"/>
-            </w:pPr>
-          </w:p>
-        </w:tc>
-        <w:tc>
-          <w:tcPr>
-            <w:tcW w:w="1646" w:type="dxa"/>
-          </w:tcPr>
-          <w:p>
-            <w:pPr>
-              <w:jc w:val="center"/>
-              <w:cnfStyle w:val="000000000000" w:firstRow="0" w:lastRow="0" w:firstColumn="0" w:lastColumn="0" w:oddVBand="0" w:evenVBand="0" w:oddHBand="0" w:evenHBand="0" w:firstRowFirstColumn="0" w:firstRowLastColumn="0" w:lastRowFirstColumn="0" w:lastRowLastColumn="0"/>
-            </w:pPr>
-          </w:p>
-        </w:tc>
-      </w:tr>
-      <w:tr>
-        <w:trPr>
-          <w:cnfStyle w:val="000000100000" w:firstRow="0" w:lastRow="0" w:firstColumn="0" w:lastColumn="0" w:oddVBand="0" w:evenVBand="0" w:oddHBand="1" w:evenHBand="0" w:firstRowFirstColumn="0" w:firstRowLastColumn="0" w:lastRowFirstColumn="0" w:lastRowLastColumn="0"/>
-          <w:cantSplit/>
-        </w:trPr>
-        <w:tc>
-          <w:tcPr>
-            <w:cnfStyle w:val="001000000000" w:firstRow="0" w:lastRow="0" w:firstColumn="1" w:lastColumn="0" w:oddVBand="0" w:evenVBand="0" w:oddHBand="0" w:evenHBand="0" w:firstRowFirstColumn="0" w:firstRowLastColumn="0" w:lastRowFirstColumn="0" w:lastRowLastColumn="0"/>
-            <w:tcW w:w="3549" w:type="dxa"/>
-          </w:tcPr>
-          <w:p>
-            <w:r>
-              <w:t>Wall and castle interior reset all pucks except rogue</w:t>
-            </w:r>
-          </w:p>
-        </w:tc>
-        <w:tc>
-          <w:tcPr>
-            <w:tcW w:w="989" w:type="dxa"/>
-          </w:tcPr>
-          <w:p>
-            <w:pPr>
-              <w:cnfStyle w:val="000000100000" w:firstRow="0" w:lastRow="0" w:firstColumn="0" w:lastColumn="0" w:oddVBand="0" w:evenVBand="0" w:oddHBand="1" w:evenHBand="0" w:firstRowFirstColumn="0" w:firstRowLastColumn="0" w:lastRowFirstColumn="0" w:lastRowLastColumn="0"/>
-            </w:pPr>
-          </w:p>
-        </w:tc>
-        <w:tc>
-          <w:tcPr>
-            <w:tcW w:w="3580" w:type="dxa"/>
-          </w:tcPr>
-          <w:p>
-            <w:pPr>
-              <w:cnfStyle w:val="000000100000" w:firstRow="0" w:lastRow="0" w:firstColumn="0" w:lastColumn="0" w:oddVBand="0" w:evenVBand="0" w:oddHBand="1" w:evenHBand="0" w:firstRowFirstColumn="0" w:firstRowLastColumn="0" w:lastRowFirstColumn="0" w:lastRowLastColumn="0"/>
-            </w:pPr>
-          </w:p>
-        </w:tc>
-        <w:tc>
-          <w:tcPr>
-            <w:tcW w:w="1646" w:type="dxa"/>
-          </w:tcPr>
-          <w:p>
-            <w:pPr>
-              <w:jc w:val="center"/>
-              <w:cnfStyle w:val="000000100000" w:firstRow="0" w:lastRow="0" w:firstColumn="0" w:lastColumn="0" w:oddVBand="0" w:evenVBand="0" w:oddHBand="1" w:evenHBand="0" w:firstRowFirstColumn="0" w:firstRowLastColumn="0" w:lastRowFirstColumn="0" w:lastRowLastColumn="0"/>
-            </w:pPr>
-          </w:p>
-        </w:tc>
-      </w:tr>
     </w:tbl>
     <w:p/>
     <w:p>
@@ -3335,14 +3571,14 @@
           <w:rFonts w:eastAsia="Times New Roman"/>
         </w:rPr>
       </w:pPr>
-      <w:bookmarkStart w:id="7" w:name="_Toc366741207"/>
+      <w:bookmarkStart w:id="8" w:name="_Toc366964256"/>
       <w:r>
         <w:rPr>
           <w:rFonts w:eastAsia="Times New Roman"/>
         </w:rPr>
         <w:t>Additional Ideas and Possibilities</w:t>
       </w:r>
-      <w:bookmarkEnd w:id="7"/>
+      <w:bookmarkEnd w:id="8"/>
     </w:p>
     <w:p>
       <w:pPr>
@@ -3403,8 +3639,6 @@
       <w:r>
         <w:t xml:space="preserve"> with physics properties</w:t>
       </w:r>
-      <w:bookmarkStart w:id="8" w:name="_GoBack"/>
-      <w:bookmarkEnd w:id="8"/>
     </w:p>
     <w:sectPr>
       <w:footerReference w:type="default" r:id="rId9"/>
@@ -3456,6 +3690,12 @@
         <w:rFonts w:eastAsiaTheme="majorEastAsia"/>
       </w:rPr>
       <w:t>Catapult Game Fragment</w:t>
+    </w:r>
+    <w:r>
+      <w:rPr>
+        <w:rFonts w:eastAsiaTheme="majorEastAsia"/>
+      </w:rPr>
+      <w:t xml:space="preserve"> 3</w:t>
     </w:r>
     <w:r>
       <w:rPr>
@@ -5809,7 +6049,7 @@
 </file>
 
 <file path=customXml/itemProps1.xml><?xml version="1.0" encoding="utf-8"?>
-<ds:datastoreItem xmlns:ds="http://schemas.openxmlformats.org/officeDocument/2006/customXml" ds:itemID="{0904E8B6-2596-4CC8-83FD-1158D2D8C4DC}">
+<ds:datastoreItem xmlns:ds="http://schemas.openxmlformats.org/officeDocument/2006/customXml" ds:itemID="{E9371E37-A036-4B42-9D3B-70C9F7B50C54}">
   <ds:schemaRefs>
     <ds:schemaRef ds:uri="http://schemas.openxmlformats.org/officeDocument/2006/bibliography"/>
   </ds:schemaRefs>

</xml_diff>

<commit_message>
added towers to castle, king's throne
transparent windows to see puck through bricks, final commit of this
fragment
</commit_message>
<xml_diff>
--- a/Docs/GDD Catapult Fragment 3.docx
+++ b/Docs/GDD Catapult Fragment 3.docx
@@ -1902,8 +1902,6 @@
             <w:r>
               <w:t>Wizard hitting bricks causes explosion</w:t>
             </w:r>
-            <w:bookmarkStart w:id="5" w:name="_GoBack"/>
-            <w:bookmarkEnd w:id="5"/>
           </w:p>
         </w:tc>
       </w:tr>
@@ -1915,14 +1913,14 @@
           <w:rFonts w:eastAsia="Times New Roman"/>
         </w:rPr>
       </w:pPr>
-      <w:bookmarkStart w:id="6" w:name="_Toc366964254"/>
+      <w:bookmarkStart w:id="5" w:name="_Toc366964254"/>
       <w:r>
         <w:rPr>
           <w:rFonts w:eastAsia="Times New Roman"/>
         </w:rPr>
         <w:t>Suggested Game Flow Diagram</w:t>
       </w:r>
-      <w:bookmarkEnd w:id="6"/>
+      <w:bookmarkEnd w:id="5"/>
     </w:p>
     <w:p>
       <w:r>
@@ -1953,14 +1951,14 @@
           <w:rFonts w:eastAsia="Times New Roman"/>
         </w:rPr>
       </w:pPr>
-      <w:bookmarkStart w:id="7" w:name="_Toc366964255"/>
+      <w:bookmarkStart w:id="6" w:name="_Toc366964255"/>
       <w:r>
         <w:rPr>
           <w:rFonts w:eastAsia="Times New Roman"/>
         </w:rPr>
         <w:t>Suggested Project Timeline</w:t>
       </w:r>
-      <w:bookmarkEnd w:id="7"/>
+      <w:bookmarkEnd w:id="6"/>
     </w:p>
     <w:tbl>
       <w:tblPr>
@@ -2387,6 +2385,11 @@
             <w:pPr>
               <w:cnfStyle w:val="000000100000" w:firstRow="0" w:lastRow="0" w:firstColumn="0" w:lastColumn="0" w:oddVBand="0" w:evenVBand="0" w:oddHBand="1" w:evenHBand="0" w:firstRowFirstColumn="0" w:firstRowLastColumn="0" w:lastRowFirstColumn="0" w:lastRowLastColumn="0"/>
             </w:pPr>
+            <w:r>
+              <w:t>Putting off until next build</w:t>
+            </w:r>
+            <w:bookmarkStart w:id="7" w:name="_GoBack"/>
+            <w:bookmarkEnd w:id="7"/>
           </w:p>
         </w:tc>
         <w:tc>
@@ -2437,6 +2440,19 @@
             </w:pPr>
             <w:r>
               <w:t>Using puck dust as placeholder</w:t>
+            </w:r>
+          </w:p>
+          <w:p>
+            <w:pPr>
+              <w:cnfStyle w:val="000000000000" w:firstRow="0" w:lastRow="0" w:firstColumn="0" w:lastColumn="0" w:oddVBand="0" w:evenVBand="0" w:oddHBand="0" w:evenHBand="0" w:firstRowFirstColumn="0" w:firstRowLastColumn="0" w:lastRowFirstColumn="0" w:lastRowLastColumn="0"/>
+            </w:pPr>
+          </w:p>
+          <w:p>
+            <w:pPr>
+              <w:cnfStyle w:val="000000000000" w:firstRow="0" w:lastRow="0" w:firstColumn="0" w:lastColumn="0" w:oddVBand="0" w:evenVBand="0" w:oddHBand="0" w:evenHBand="0" w:firstRowFirstColumn="0" w:firstRowLastColumn="0" w:lastRowFirstColumn="0" w:lastRowLastColumn="0"/>
+            </w:pPr>
+            <w:r>
+              <w:t>Putting off until next build</w:t>
             </w:r>
           </w:p>
         </w:tc>
@@ -2476,6 +2492,9 @@
             <w:pPr>
               <w:cnfStyle w:val="000000100000" w:firstRow="0" w:lastRow="0" w:firstColumn="0" w:lastColumn="0" w:oddVBand="0" w:evenVBand="0" w:oddHBand="1" w:evenHBand="0" w:firstRowFirstColumn="0" w:firstRowLastColumn="0" w:lastRowFirstColumn="0" w:lastRowLastColumn="0"/>
             </w:pPr>
+            <w:r>
+              <w:t>9/18/13</w:t>
+            </w:r>
           </w:p>
         </w:tc>
         <w:tc>
@@ -2487,21 +2506,39 @@
               <w:cnfStyle w:val="000000100000" w:firstRow="0" w:lastRow="0" w:firstColumn="0" w:lastColumn="0" w:oddVBand="0" w:evenVBand="0" w:oddHBand="1" w:evenHBand="0" w:firstRowFirstColumn="0" w:firstRowLastColumn="0" w:lastRowFirstColumn="0" w:lastRowLastColumn="0"/>
             </w:pPr>
             <w:r>
-              <w:t>4 walls, keep in middle w/ king</w:t>
-            </w:r>
-          </w:p>
-        </w:tc>
-        <w:tc>
-          <w:tcPr>
-            <w:tcW w:w="1646" w:type="dxa"/>
-          </w:tcPr>
-          <w:p>
-            <w:pPr>
-              <w:jc w:val="center"/>
-              <w:cnfStyle w:val="000000100000" w:firstRow="0" w:lastRow="0" w:firstColumn="0" w:lastColumn="0" w:oddVBand="0" w:evenVBand="0" w:oddHBand="1" w:evenHBand="0" w:firstRowFirstColumn="0" w:firstRowLastColumn="0" w:lastRowFirstColumn="0" w:lastRowLastColumn="0"/>
-            </w:pPr>
-          </w:p>
-        </w:tc>
+              <w:t>2 towers, central wall</w:t>
+            </w:r>
+          </w:p>
+        </w:tc>
+        <w:sdt>
+          <w:sdtPr>
+            <w:id w:val="840735356"/>
+            <w14:checkbox>
+              <w14:checked w14:val="1"/>
+              <w14:checkedState w14:val="2612" w14:font="MS Gothic"/>
+              <w14:uncheckedState w14:val="2610" w14:font="MS Gothic"/>
+            </w14:checkbox>
+          </w:sdtPr>
+          <w:sdtContent>
+            <w:tc>
+              <w:tcPr>
+                <w:tcW w:w="1646" w:type="dxa"/>
+              </w:tcPr>
+              <w:p>
+                <w:pPr>
+                  <w:jc w:val="center"/>
+                  <w:cnfStyle w:val="000000100000" w:firstRow="0" w:lastRow="0" w:firstColumn="0" w:lastColumn="0" w:oddVBand="0" w:evenVBand="0" w:oddHBand="1" w:evenHBand="0" w:firstRowFirstColumn="0" w:firstRowLastColumn="0" w:lastRowFirstColumn="0" w:lastRowLastColumn="0"/>
+                </w:pPr>
+                <w:r>
+                  <w:rPr>
+                    <w:rFonts w:ascii="MS Gothic" w:eastAsia="MS Gothic" w:hAnsi="MS Gothic" w:hint="eastAsia"/>
+                  </w:rPr>
+                  <w:t>☒</w:t>
+                </w:r>
+              </w:p>
+            </w:tc>
+          </w:sdtContent>
+        </w:sdt>
       </w:tr>
       <w:tr>
         <w:trPr>
@@ -2514,6 +2551,75 @@
           </w:tcPr>
           <w:p>
             <w:r>
+              <w:t>Throne for king</w:t>
+            </w:r>
+          </w:p>
+        </w:tc>
+        <w:tc>
+          <w:tcPr>
+            <w:tcW w:w="989" w:type="dxa"/>
+          </w:tcPr>
+          <w:p>
+            <w:pPr>
+              <w:cnfStyle w:val="000000000000" w:firstRow="0" w:lastRow="0" w:firstColumn="0" w:lastColumn="0" w:oddVBand="0" w:evenVBand="0" w:oddHBand="0" w:evenHBand="0" w:firstRowFirstColumn="0" w:firstRowLastColumn="0" w:lastRowFirstColumn="0" w:lastRowLastColumn="0"/>
+            </w:pPr>
+            <w:r>
+              <w:t>9/19/13</w:t>
+            </w:r>
+          </w:p>
+        </w:tc>
+        <w:tc>
+          <w:tcPr>
+            <w:tcW w:w="3580" w:type="dxa"/>
+          </w:tcPr>
+          <w:p>
+            <w:pPr>
+              <w:cnfStyle w:val="000000000000" w:firstRow="0" w:lastRow="0" w:firstColumn="0" w:lastColumn="0" w:oddVBand="0" w:evenVBand="0" w:oddHBand="0" w:evenHBand="0" w:firstRowFirstColumn="0" w:firstRowLastColumn="0" w:lastRowFirstColumn="0" w:lastRowLastColumn="0"/>
+            </w:pPr>
+          </w:p>
+        </w:tc>
+        <w:sdt>
+          <w:sdtPr>
+            <w:id w:val="-1613665846"/>
+            <w14:checkbox>
+              <w14:checked w14:val="1"/>
+              <w14:checkedState w14:val="2612" w14:font="MS Gothic"/>
+              <w14:uncheckedState w14:val="2610" w14:font="MS Gothic"/>
+            </w14:checkbox>
+          </w:sdtPr>
+          <w:sdtContent>
+            <w:tc>
+              <w:tcPr>
+                <w:tcW w:w="1646" w:type="dxa"/>
+              </w:tcPr>
+              <w:p>
+                <w:pPr>
+                  <w:jc w:val="center"/>
+                  <w:cnfStyle w:val="000000000000" w:firstRow="0" w:lastRow="0" w:firstColumn="0" w:lastColumn="0" w:oddVBand="0" w:evenVBand="0" w:oddHBand="0" w:evenHBand="0" w:firstRowFirstColumn="0" w:firstRowLastColumn="0" w:lastRowFirstColumn="0" w:lastRowLastColumn="0"/>
+                </w:pPr>
+                <w:r>
+                  <w:rPr>
+                    <w:rFonts w:ascii="MS Gothic" w:eastAsia="MS Gothic" w:hAnsi="MS Gothic" w:hint="eastAsia"/>
+                  </w:rPr>
+                  <w:t>☒</w:t>
+                </w:r>
+              </w:p>
+            </w:tc>
+          </w:sdtContent>
+        </w:sdt>
+      </w:tr>
+      <w:tr>
+        <w:trPr>
+          <w:cnfStyle w:val="000000100000" w:firstRow="0" w:lastRow="0" w:firstColumn="0" w:lastColumn="0" w:oddVBand="0" w:evenVBand="0" w:oddHBand="1" w:evenHBand="0" w:firstRowFirstColumn="0" w:firstRowLastColumn="0" w:lastRowFirstColumn="0" w:lastRowLastColumn="0"/>
+          <w:cantSplit/>
+        </w:trPr>
+        <w:tc>
+          <w:tcPr>
+            <w:cnfStyle w:val="001000000000" w:firstRow="0" w:lastRow="0" w:firstColumn="1" w:lastColumn="0" w:oddVBand="0" w:evenVBand="0" w:oddHBand="0" w:evenHBand="0" w:firstRowFirstColumn="0" w:firstRowLastColumn="0" w:lastRowFirstColumn="0" w:lastRowLastColumn="0"/>
+            <w:tcW w:w="3549" w:type="dxa"/>
+          </w:tcPr>
+          <w:p>
+            <w:r>
               <w:t xml:space="preserve">Increase brick </w:t>
             </w:r>
             <w:proofErr w:type="spellStart"/>
@@ -2529,7 +2635,7 @@
           </w:tcPr>
           <w:p>
             <w:pPr>
-              <w:cnfStyle w:val="000000000000" w:firstRow="0" w:lastRow="0" w:firstColumn="0" w:lastColumn="0" w:oddVBand="0" w:evenVBand="0" w:oddHBand="0" w:evenHBand="0" w:firstRowFirstColumn="0" w:firstRowLastColumn="0" w:lastRowFirstColumn="0" w:lastRowLastColumn="0"/>
+              <w:cnfStyle w:val="000000100000" w:firstRow="0" w:lastRow="0" w:firstColumn="0" w:lastColumn="0" w:oddVBand="0" w:evenVBand="0" w:oddHBand="1" w:evenHBand="0" w:firstRowFirstColumn="0" w:firstRowLastColumn="0" w:lastRowFirstColumn="0" w:lastRowLastColumn="0"/>
             </w:pPr>
             <w:r>
               <w:t>9/12/13</w:t>
@@ -2542,7 +2648,7 @@
           </w:tcPr>
           <w:p>
             <w:pPr>
-              <w:cnfStyle w:val="000000000000" w:firstRow="0" w:lastRow="0" w:firstColumn="0" w:lastColumn="0" w:oddVBand="0" w:evenVBand="0" w:oddHBand="0" w:evenHBand="0" w:firstRowFirstColumn="0" w:firstRowLastColumn="0" w:lastRowFirstColumn="0" w:lastRowLastColumn="0"/>
+              <w:cnfStyle w:val="000000100000" w:firstRow="0" w:lastRow="0" w:firstColumn="0" w:lastColumn="0" w:oddVBand="0" w:evenVBand="0" w:oddHBand="1" w:evenHBand="0" w:firstRowFirstColumn="0" w:firstRowLastColumn="0" w:lastRowFirstColumn="0" w:lastRowLastColumn="0"/>
             </w:pPr>
             <w:r>
               <w:t xml:space="preserve">Increase to </w:t>
@@ -2558,6 +2664,75 @@
         <w:sdt>
           <w:sdtPr>
             <w:id w:val="1647713345"/>
+            <w14:checkbox>
+              <w14:checked w14:val="1"/>
+              <w14:checkedState w14:val="2612" w14:font="MS Gothic"/>
+              <w14:uncheckedState w14:val="2610" w14:font="MS Gothic"/>
+            </w14:checkbox>
+          </w:sdtPr>
+          <w:sdtEndPr/>
+          <w:sdtContent>
+            <w:tc>
+              <w:tcPr>
+                <w:tcW w:w="1646" w:type="dxa"/>
+              </w:tcPr>
+              <w:p>
+                <w:pPr>
+                  <w:jc w:val="center"/>
+                  <w:cnfStyle w:val="000000100000" w:firstRow="0" w:lastRow="0" w:firstColumn="0" w:lastColumn="0" w:oddVBand="0" w:evenVBand="0" w:oddHBand="1" w:evenHBand="0" w:firstRowFirstColumn="0" w:firstRowLastColumn="0" w:lastRowFirstColumn="0" w:lastRowLastColumn="0"/>
+                </w:pPr>
+                <w:r>
+                  <w:rPr>
+                    <w:rFonts w:ascii="MS Gothic" w:eastAsia="MS Gothic" w:hAnsi="MS Gothic" w:hint="eastAsia"/>
+                  </w:rPr>
+                  <w:t>☒</w:t>
+                </w:r>
+              </w:p>
+            </w:tc>
+          </w:sdtContent>
+        </w:sdt>
+      </w:tr>
+      <w:tr>
+        <w:trPr>
+          <w:cantSplit/>
+        </w:trPr>
+        <w:tc>
+          <w:tcPr>
+            <w:cnfStyle w:val="001000000000" w:firstRow="0" w:lastRow="0" w:firstColumn="1" w:lastColumn="0" w:oddVBand="0" w:evenVBand="0" w:oddHBand="0" w:evenHBand="0" w:firstRowFirstColumn="0" w:firstRowLastColumn="0" w:lastRowFirstColumn="0" w:lastRowLastColumn="0"/>
+            <w:tcW w:w="3549" w:type="dxa"/>
+          </w:tcPr>
+          <w:p>
+            <w:r>
+              <w:t>Multiple pucks on team</w:t>
+            </w:r>
+          </w:p>
+        </w:tc>
+        <w:tc>
+          <w:tcPr>
+            <w:tcW w:w="989" w:type="dxa"/>
+          </w:tcPr>
+          <w:p>
+            <w:pPr>
+              <w:cnfStyle w:val="000000000000" w:firstRow="0" w:lastRow="0" w:firstColumn="0" w:lastColumn="0" w:oddVBand="0" w:evenVBand="0" w:oddHBand="0" w:evenHBand="0" w:firstRowFirstColumn="0" w:firstRowLastColumn="0" w:lastRowFirstColumn="0" w:lastRowLastColumn="0"/>
+            </w:pPr>
+            <w:r>
+              <w:t>9/13/13</w:t>
+            </w:r>
+          </w:p>
+        </w:tc>
+        <w:tc>
+          <w:tcPr>
+            <w:tcW w:w="3580" w:type="dxa"/>
+          </w:tcPr>
+          <w:p>
+            <w:pPr>
+              <w:cnfStyle w:val="000000000000" w:firstRow="0" w:lastRow="0" w:firstColumn="0" w:lastColumn="0" w:oddVBand="0" w:evenVBand="0" w:oddHBand="0" w:evenHBand="0" w:firstRowFirstColumn="0" w:firstRowLastColumn="0" w:lastRowFirstColumn="0" w:lastRowLastColumn="0"/>
+            </w:pPr>
+          </w:p>
+        </w:tc>
+        <w:sdt>
+          <w:sdtPr>
+            <w:id w:val="-274413330"/>
             <w14:checkbox>
               <w14:checked w14:val="1"/>
               <w14:checkedState w14:val="2612" w14:font="MS Gothic"/>
@@ -2598,7 +2773,7 @@
           </w:tcPr>
           <w:p>
             <w:r>
-              <w:t>Multiple pucks on team</w:t>
+              <w:t>GUI puck team display</w:t>
             </w:r>
           </w:p>
         </w:tc>
@@ -2627,7 +2802,7 @@
         </w:tc>
         <w:sdt>
           <w:sdtPr>
-            <w:id w:val="-274413330"/>
+            <w:id w:val="-421566257"/>
             <w14:checkbox>
               <w14:checked w14:val="1"/>
               <w14:checkedState w14:val="2612" w14:font="MS Gothic"/>
@@ -2667,7 +2842,7 @@
           </w:tcPr>
           <w:p>
             <w:r>
-              <w:t>GUI puck team display</w:t>
+              <w:t>Selected puck indicator</w:t>
             </w:r>
           </w:p>
         </w:tc>
@@ -2696,7 +2871,7 @@
         </w:tc>
         <w:sdt>
           <w:sdtPr>
-            <w:id w:val="-421566257"/>
+            <w:id w:val="-1632633929"/>
             <w14:checkbox>
               <w14:checked w14:val="1"/>
               <w14:checkedState w14:val="2612" w14:font="MS Gothic"/>
@@ -2737,7 +2912,7 @@
           </w:tcPr>
           <w:p>
             <w:r>
-              <w:t>Selected puck indicator</w:t>
+              <w:t>Visual indicator when puck is reset by castle</w:t>
             </w:r>
           </w:p>
         </w:tc>
@@ -2749,9 +2924,6 @@
             <w:pPr>
               <w:cnfStyle w:val="000000100000" w:firstRow="0" w:lastRow="0" w:firstColumn="0" w:lastColumn="0" w:oddVBand="0" w:evenVBand="0" w:oddHBand="1" w:evenHBand="0" w:firstRowFirstColumn="0" w:firstRowLastColumn="0" w:lastRowFirstColumn="0" w:lastRowLastColumn="0"/>
             </w:pPr>
-            <w:r>
-              <w:t>9/13/13</w:t>
-            </w:r>
           </w:p>
         </w:tc>
         <w:tc>
@@ -2762,38 +2934,22 @@
             <w:pPr>
               <w:cnfStyle w:val="000000100000" w:firstRow="0" w:lastRow="0" w:firstColumn="0" w:lastColumn="0" w:oddVBand="0" w:evenVBand="0" w:oddHBand="1" w:evenHBand="0" w:firstRowFirstColumn="0" w:firstRowLastColumn="0" w:lastRowFirstColumn="0" w:lastRowLastColumn="0"/>
             </w:pPr>
-          </w:p>
-        </w:tc>
-        <w:sdt>
-          <w:sdtPr>
-            <w:id w:val="-1632633929"/>
-            <w14:checkbox>
-              <w14:checked w14:val="1"/>
-              <w14:checkedState w14:val="2612" w14:font="MS Gothic"/>
-              <w14:uncheckedState w14:val="2610" w14:font="MS Gothic"/>
-            </w14:checkbox>
-          </w:sdtPr>
-          <w:sdtEndPr/>
-          <w:sdtContent>
-            <w:tc>
-              <w:tcPr>
-                <w:tcW w:w="1646" w:type="dxa"/>
-              </w:tcPr>
-              <w:p>
-                <w:pPr>
-                  <w:jc w:val="center"/>
-                  <w:cnfStyle w:val="000000100000" w:firstRow="0" w:lastRow="0" w:firstColumn="0" w:lastColumn="0" w:oddVBand="0" w:evenVBand="0" w:oddHBand="1" w:evenHBand="0" w:firstRowFirstColumn="0" w:firstRowLastColumn="0" w:lastRowFirstColumn="0" w:lastRowLastColumn="0"/>
-                </w:pPr>
-                <w:r>
-                  <w:rPr>
-                    <w:rFonts w:ascii="MS Gothic" w:eastAsia="MS Gothic" w:hAnsi="MS Gothic" w:hint="eastAsia"/>
-                  </w:rPr>
-                  <w:t>☒</w:t>
-                </w:r>
-              </w:p>
-            </w:tc>
-          </w:sdtContent>
-        </w:sdt>
+            <w:r>
+              <w:t>Putting off until next build</w:t>
+            </w:r>
+          </w:p>
+        </w:tc>
+        <w:tc>
+          <w:tcPr>
+            <w:tcW w:w="1646" w:type="dxa"/>
+          </w:tcPr>
+          <w:p>
+            <w:pPr>
+              <w:jc w:val="center"/>
+              <w:cnfStyle w:val="000000100000" w:firstRow="0" w:lastRow="0" w:firstColumn="0" w:lastColumn="0" w:oddVBand="0" w:evenVBand="0" w:oddHBand="1" w:evenHBand="0" w:firstRowFirstColumn="0" w:firstRowLastColumn="0" w:lastRowFirstColumn="0" w:lastRowLastColumn="0"/>
+            </w:pPr>
+          </w:p>
+        </w:tc>
       </w:tr>
       <w:tr>
         <w:trPr>
@@ -2806,7 +2962,7 @@
           </w:tcPr>
           <w:p>
             <w:r>
-              <w:t>Visual indicator when puck is reset by castle</w:t>
+              <w:t>Splash effect when puck hits moat</w:t>
             </w:r>
           </w:p>
         </w:tc>
@@ -2818,6 +2974,9 @@
             <w:pPr>
               <w:cnfStyle w:val="000000000000" w:firstRow="0" w:lastRow="0" w:firstColumn="0" w:lastColumn="0" w:oddVBand="0" w:evenVBand="0" w:oddHBand="0" w:evenHBand="0" w:firstRowFirstColumn="0" w:firstRowLastColumn="0" w:lastRowFirstColumn="0" w:lastRowLastColumn="0"/>
             </w:pPr>
+            <w:r>
+              <w:t>9/13/13</w:t>
+            </w:r>
           </w:p>
         </w:tc>
         <w:tc>
@@ -2827,132 +2986,12 @@
           <w:p>
             <w:pPr>
               <w:cnfStyle w:val="000000000000" w:firstRow="0" w:lastRow="0" w:firstColumn="0" w:lastColumn="0" w:oddVBand="0" w:evenVBand="0" w:oddHBand="0" w:evenHBand="0" w:firstRowFirstColumn="0" w:firstRowLastColumn="0" w:lastRowFirstColumn="0" w:lastRowLastColumn="0"/>
-            </w:pPr>
-          </w:p>
-        </w:tc>
-        <w:tc>
-          <w:tcPr>
-            <w:tcW w:w="1646" w:type="dxa"/>
-          </w:tcPr>
-          <w:p>
-            <w:pPr>
-              <w:jc w:val="center"/>
-              <w:cnfStyle w:val="000000000000" w:firstRow="0" w:lastRow="0" w:firstColumn="0" w:lastColumn="0" w:oddVBand="0" w:evenVBand="0" w:oddHBand="0" w:evenHBand="0" w:firstRowFirstColumn="0" w:firstRowLastColumn="0" w:lastRowFirstColumn="0" w:lastRowLastColumn="0"/>
-            </w:pPr>
-          </w:p>
-        </w:tc>
-      </w:tr>
-      <w:tr>
-        <w:trPr>
-          <w:cnfStyle w:val="000000100000" w:firstRow="0" w:lastRow="0" w:firstColumn="0" w:lastColumn="0" w:oddVBand="0" w:evenVBand="0" w:oddHBand="1" w:evenHBand="0" w:firstRowFirstColumn="0" w:firstRowLastColumn="0" w:lastRowFirstColumn="0" w:lastRowLastColumn="0"/>
-          <w:cantSplit/>
-        </w:trPr>
-        <w:tc>
-          <w:tcPr>
-            <w:cnfStyle w:val="001000000000" w:firstRow="0" w:lastRow="0" w:firstColumn="1" w:lastColumn="0" w:oddVBand="0" w:evenVBand="0" w:oddHBand="0" w:evenHBand="0" w:firstRowFirstColumn="0" w:firstRowLastColumn="0" w:lastRowFirstColumn="0" w:lastRowLastColumn="0"/>
-            <w:tcW w:w="3549" w:type="dxa"/>
-          </w:tcPr>
-          <w:p>
-            <w:r>
-              <w:t>Splash effect when puck hits moat</w:t>
-            </w:r>
-          </w:p>
-        </w:tc>
-        <w:tc>
-          <w:tcPr>
-            <w:tcW w:w="989" w:type="dxa"/>
-          </w:tcPr>
-          <w:p>
-            <w:pPr>
-              <w:cnfStyle w:val="000000100000" w:firstRow="0" w:lastRow="0" w:firstColumn="0" w:lastColumn="0" w:oddVBand="0" w:evenVBand="0" w:oddHBand="1" w:evenHBand="0" w:firstRowFirstColumn="0" w:firstRowLastColumn="0" w:lastRowFirstColumn="0" w:lastRowLastColumn="0"/>
-            </w:pPr>
-            <w:r>
-              <w:t>9/13/13</w:t>
-            </w:r>
-          </w:p>
-        </w:tc>
-        <w:tc>
-          <w:tcPr>
-            <w:tcW w:w="3580" w:type="dxa"/>
-          </w:tcPr>
-          <w:p>
-            <w:pPr>
-              <w:cnfStyle w:val="000000100000" w:firstRow="0" w:lastRow="0" w:firstColumn="0" w:lastColumn="0" w:oddVBand="0" w:evenVBand="0" w:oddHBand="1" w:evenHBand="0" w:firstRowFirstColumn="0" w:firstRowLastColumn="0" w:lastRowFirstColumn="0" w:lastRowLastColumn="0"/>
             </w:pPr>
           </w:p>
         </w:tc>
         <w:sdt>
           <w:sdtPr>
             <w:id w:val="-1827969708"/>
-            <w14:checkbox>
-              <w14:checked w14:val="1"/>
-              <w14:checkedState w14:val="2612" w14:font="MS Gothic"/>
-              <w14:uncheckedState w14:val="2610" w14:font="MS Gothic"/>
-            </w14:checkbox>
-          </w:sdtPr>
-          <w:sdtEndPr/>
-          <w:sdtContent>
-            <w:tc>
-              <w:tcPr>
-                <w:tcW w:w="1646" w:type="dxa"/>
-              </w:tcPr>
-              <w:p>
-                <w:pPr>
-                  <w:jc w:val="center"/>
-                  <w:cnfStyle w:val="000000100000" w:firstRow="0" w:lastRow="0" w:firstColumn="0" w:lastColumn="0" w:oddVBand="0" w:evenVBand="0" w:oddHBand="1" w:evenHBand="0" w:firstRowFirstColumn="0" w:firstRowLastColumn="0" w:lastRowFirstColumn="0" w:lastRowLastColumn="0"/>
-                </w:pPr>
-                <w:r>
-                  <w:rPr>
-                    <w:rFonts w:ascii="MS Gothic" w:eastAsia="MS Gothic" w:hAnsi="MS Gothic" w:hint="eastAsia"/>
-                  </w:rPr>
-                  <w:t>☒</w:t>
-                </w:r>
-              </w:p>
-            </w:tc>
-          </w:sdtContent>
-        </w:sdt>
-      </w:tr>
-      <w:tr>
-        <w:trPr>
-          <w:cantSplit/>
-        </w:trPr>
-        <w:tc>
-          <w:tcPr>
-            <w:cnfStyle w:val="001000000000" w:firstRow="0" w:lastRow="0" w:firstColumn="1" w:lastColumn="0" w:oddVBand="0" w:evenVBand="0" w:oddHBand="0" w:evenHBand="0" w:firstRowFirstColumn="0" w:firstRowLastColumn="0" w:lastRowFirstColumn="0" w:lastRowLastColumn="0"/>
-            <w:tcW w:w="3549" w:type="dxa"/>
-          </w:tcPr>
-          <w:p>
-            <w:r>
-              <w:t>Puck selection on aim and play screens</w:t>
-            </w:r>
-          </w:p>
-        </w:tc>
-        <w:tc>
-          <w:tcPr>
-            <w:tcW w:w="989" w:type="dxa"/>
-          </w:tcPr>
-          <w:p>
-            <w:pPr>
-              <w:cnfStyle w:val="000000000000" w:firstRow="0" w:lastRow="0" w:firstColumn="0" w:lastColumn="0" w:oddVBand="0" w:evenVBand="0" w:oddHBand="0" w:evenHBand="0" w:firstRowFirstColumn="0" w:firstRowLastColumn="0" w:lastRowFirstColumn="0" w:lastRowLastColumn="0"/>
-            </w:pPr>
-            <w:r>
-              <w:t>9/13/13</w:t>
-            </w:r>
-          </w:p>
-        </w:tc>
-        <w:tc>
-          <w:tcPr>
-            <w:tcW w:w="3580" w:type="dxa"/>
-          </w:tcPr>
-          <w:p>
-            <w:pPr>
-              <w:cnfStyle w:val="000000000000" w:firstRow="0" w:lastRow="0" w:firstColumn="0" w:lastColumn="0" w:oddVBand="0" w:evenVBand="0" w:oddHBand="0" w:evenHBand="0" w:firstRowFirstColumn="0" w:firstRowLastColumn="0" w:lastRowFirstColumn="0" w:lastRowLastColumn="0"/>
-            </w:pPr>
-          </w:p>
-        </w:tc>
-        <w:sdt>
-          <w:sdtPr>
-            <w:id w:val="-732461150"/>
             <w14:checkbox>
               <w14:checked w14:val="1"/>
               <w14:checkedState w14:val="2612" w14:font="MS Gothic"/>
@@ -2993,15 +3032,7 @@
           </w:tcPr>
           <w:p>
             <w:r>
-              <w:t xml:space="preserve">Puck </w:t>
-            </w:r>
-            <w:proofErr w:type="spellStart"/>
-            <w:r>
-              <w:t>cooldown</w:t>
-            </w:r>
-            <w:proofErr w:type="spellEnd"/>
-            <w:r>
-              <w:t xml:space="preserve"> prevents charging power or firing</w:t>
+              <w:t>Puck selection on aim and play screens</w:t>
             </w:r>
           </w:p>
         </w:tc>
@@ -3014,7 +3045,7 @@
               <w:cnfStyle w:val="000000100000" w:firstRow="0" w:lastRow="0" w:firstColumn="0" w:lastColumn="0" w:oddVBand="0" w:evenVBand="0" w:oddHBand="1" w:evenHBand="0" w:firstRowFirstColumn="0" w:firstRowLastColumn="0" w:lastRowFirstColumn="0" w:lastRowLastColumn="0"/>
             </w:pPr>
             <w:r>
-              <w:t>9/14/13</w:t>
+              <w:t>9/13/13</w:t>
             </w:r>
           </w:p>
         </w:tc>
@@ -3030,13 +3061,14 @@
         </w:tc>
         <w:sdt>
           <w:sdtPr>
-            <w:id w:val="-2093548505"/>
+            <w:id w:val="-732461150"/>
             <w14:checkbox>
               <w14:checked w14:val="1"/>
               <w14:checkedState w14:val="2612" w14:font="MS Gothic"/>
               <w14:uncheckedState w14:val="2610" w14:font="MS Gothic"/>
             </w14:checkbox>
           </w:sdtPr>
+          <w:sdtEndPr/>
           <w:sdtContent>
             <w:tc>
               <w:tcPr>
@@ -3069,6 +3101,84 @@
           </w:tcPr>
           <w:p>
             <w:r>
+              <w:t xml:space="preserve">Puck </w:t>
+            </w:r>
+            <w:proofErr w:type="spellStart"/>
+            <w:r>
+              <w:t>cooldown</w:t>
+            </w:r>
+            <w:proofErr w:type="spellEnd"/>
+            <w:r>
+              <w:t xml:space="preserve"> prevents charging power or firing</w:t>
+            </w:r>
+          </w:p>
+        </w:tc>
+        <w:tc>
+          <w:tcPr>
+            <w:tcW w:w="989" w:type="dxa"/>
+          </w:tcPr>
+          <w:p>
+            <w:pPr>
+              <w:cnfStyle w:val="000000000000" w:firstRow="0" w:lastRow="0" w:firstColumn="0" w:lastColumn="0" w:oddVBand="0" w:evenVBand="0" w:oddHBand="0" w:evenHBand="0" w:firstRowFirstColumn="0" w:firstRowLastColumn="0" w:lastRowFirstColumn="0" w:lastRowLastColumn="0"/>
+            </w:pPr>
+            <w:r>
+              <w:t>9/14/13</w:t>
+            </w:r>
+          </w:p>
+        </w:tc>
+        <w:tc>
+          <w:tcPr>
+            <w:tcW w:w="3580" w:type="dxa"/>
+          </w:tcPr>
+          <w:p>
+            <w:pPr>
+              <w:cnfStyle w:val="000000000000" w:firstRow="0" w:lastRow="0" w:firstColumn="0" w:lastColumn="0" w:oddVBand="0" w:evenVBand="0" w:oddHBand="0" w:evenHBand="0" w:firstRowFirstColumn="0" w:firstRowLastColumn="0" w:lastRowFirstColumn="0" w:lastRowLastColumn="0"/>
+            </w:pPr>
+          </w:p>
+        </w:tc>
+        <w:sdt>
+          <w:sdtPr>
+            <w:id w:val="-2093548505"/>
+            <w14:checkbox>
+              <w14:checked w14:val="1"/>
+              <w14:checkedState w14:val="2612" w14:font="MS Gothic"/>
+              <w14:uncheckedState w14:val="2610" w14:font="MS Gothic"/>
+            </w14:checkbox>
+          </w:sdtPr>
+          <w:sdtEndPr/>
+          <w:sdtContent>
+            <w:tc>
+              <w:tcPr>
+                <w:tcW w:w="1646" w:type="dxa"/>
+              </w:tcPr>
+              <w:p>
+                <w:pPr>
+                  <w:jc w:val="center"/>
+                  <w:cnfStyle w:val="000000000000" w:firstRow="0" w:lastRow="0" w:firstColumn="0" w:lastColumn="0" w:oddVBand="0" w:evenVBand="0" w:oddHBand="0" w:evenHBand="0" w:firstRowFirstColumn="0" w:firstRowLastColumn="0" w:lastRowFirstColumn="0" w:lastRowLastColumn="0"/>
+                </w:pPr>
+                <w:r>
+                  <w:rPr>
+                    <w:rFonts w:ascii="MS Gothic" w:eastAsia="MS Gothic" w:hAnsi="MS Gothic" w:hint="eastAsia"/>
+                  </w:rPr>
+                  <w:t>☒</w:t>
+                </w:r>
+              </w:p>
+            </w:tc>
+          </w:sdtContent>
+        </w:sdt>
+      </w:tr>
+      <w:tr>
+        <w:trPr>
+          <w:cnfStyle w:val="000000100000" w:firstRow="0" w:lastRow="0" w:firstColumn="0" w:lastColumn="0" w:oddVBand="0" w:evenVBand="0" w:oddHBand="1" w:evenHBand="0" w:firstRowFirstColumn="0" w:firstRowLastColumn="0" w:lastRowFirstColumn="0" w:lastRowLastColumn="0"/>
+          <w:cantSplit/>
+        </w:trPr>
+        <w:tc>
+          <w:tcPr>
+            <w:cnfStyle w:val="001000000000" w:firstRow="0" w:lastRow="0" w:firstColumn="1" w:lastColumn="0" w:oddVBand="0" w:evenVBand="0" w:oddHBand="0" w:evenHBand="0" w:firstRowFirstColumn="0" w:firstRowLastColumn="0" w:lastRowFirstColumn="0" w:lastRowLastColumn="0"/>
+            <w:tcW w:w="3549" w:type="dxa"/>
+          </w:tcPr>
+          <w:p>
+            <w:r>
               <w:t xml:space="preserve">GUI indicator of puck </w:t>
             </w:r>
             <w:proofErr w:type="spellStart"/>
@@ -3084,7 +3194,7 @@
           </w:tcPr>
           <w:p>
             <w:pPr>
-              <w:cnfStyle w:val="000000000000" w:firstRow="0" w:lastRow="0" w:firstColumn="0" w:lastColumn="0" w:oddVBand="0" w:evenVBand="0" w:oddHBand="0" w:evenHBand="0" w:firstRowFirstColumn="0" w:firstRowLastColumn="0" w:lastRowFirstColumn="0" w:lastRowLastColumn="0"/>
+              <w:cnfStyle w:val="000000100000" w:firstRow="0" w:lastRow="0" w:firstColumn="0" w:lastColumn="0" w:oddVBand="0" w:evenVBand="0" w:oddHBand="1" w:evenHBand="0" w:firstRowFirstColumn="0" w:firstRowLastColumn="0" w:lastRowFirstColumn="0" w:lastRowLastColumn="0"/>
             </w:pPr>
             <w:r>
               <w:t>9/14/13</w:t>
@@ -3097,13 +3207,86 @@
           </w:tcPr>
           <w:p>
             <w:pPr>
-              <w:cnfStyle w:val="000000000000" w:firstRow="0" w:lastRow="0" w:firstColumn="0" w:lastColumn="0" w:oddVBand="0" w:evenVBand="0" w:oddHBand="0" w:evenHBand="0" w:firstRowFirstColumn="0" w:firstRowLastColumn="0" w:lastRowFirstColumn="0" w:lastRowLastColumn="0"/>
+              <w:cnfStyle w:val="000000100000" w:firstRow="0" w:lastRow="0" w:firstColumn="0" w:lastColumn="0" w:oddVBand="0" w:evenVBand="0" w:oddHBand="1" w:evenHBand="0" w:firstRowFirstColumn="0" w:firstRowLastColumn="0" w:lastRowFirstColumn="0" w:lastRowLastColumn="0"/>
             </w:pPr>
           </w:p>
         </w:tc>
         <w:sdt>
           <w:sdtPr>
             <w:id w:val="-1602713355"/>
+            <w14:checkbox>
+              <w14:checked w14:val="1"/>
+              <w14:checkedState w14:val="2612" w14:font="MS Gothic"/>
+              <w14:uncheckedState w14:val="2610" w14:font="MS Gothic"/>
+            </w14:checkbox>
+          </w:sdtPr>
+          <w:sdtEndPr/>
+          <w:sdtContent>
+            <w:tc>
+              <w:tcPr>
+                <w:tcW w:w="1646" w:type="dxa"/>
+              </w:tcPr>
+              <w:p>
+                <w:pPr>
+                  <w:jc w:val="center"/>
+                  <w:cnfStyle w:val="000000100000" w:firstRow="0" w:lastRow="0" w:firstColumn="0" w:lastColumn="0" w:oddVBand="0" w:evenVBand="0" w:oddHBand="1" w:evenHBand="0" w:firstRowFirstColumn="0" w:firstRowLastColumn="0" w:lastRowFirstColumn="0" w:lastRowLastColumn="0"/>
+                </w:pPr>
+                <w:r>
+                  <w:rPr>
+                    <w:rFonts w:ascii="MS Gothic" w:eastAsia="MS Gothic" w:hAnsi="MS Gothic" w:hint="eastAsia"/>
+                  </w:rPr>
+                  <w:t>☒</w:t>
+                </w:r>
+              </w:p>
+            </w:tc>
+          </w:sdtContent>
+        </w:sdt>
+      </w:tr>
+      <w:tr>
+        <w:trPr>
+          <w:cantSplit/>
+          <w:trHeight w:val="693"/>
+        </w:trPr>
+        <w:tc>
+          <w:tcPr>
+            <w:cnfStyle w:val="001000000000" w:firstRow="0" w:lastRow="0" w:firstColumn="1" w:lastColumn="0" w:oddVBand="0" w:evenVBand="0" w:oddHBand="0" w:evenHBand="0" w:firstRowFirstColumn="0" w:firstRowLastColumn="0" w:lastRowFirstColumn="0" w:lastRowLastColumn="0"/>
+            <w:tcW w:w="3549" w:type="dxa"/>
+          </w:tcPr>
+          <w:p>
+            <w:r>
+              <w:t>Puck class framework</w:t>
+            </w:r>
+          </w:p>
+        </w:tc>
+        <w:tc>
+          <w:tcPr>
+            <w:tcW w:w="989" w:type="dxa"/>
+          </w:tcPr>
+          <w:p>
+            <w:pPr>
+              <w:cnfStyle w:val="000000000000" w:firstRow="0" w:lastRow="0" w:firstColumn="0" w:lastColumn="0" w:oddVBand="0" w:evenVBand="0" w:oddHBand="0" w:evenHBand="0" w:firstRowFirstColumn="0" w:firstRowLastColumn="0" w:lastRowFirstColumn="0" w:lastRowLastColumn="0"/>
+            </w:pPr>
+            <w:r>
+              <w:t>9/13/13</w:t>
+            </w:r>
+          </w:p>
+        </w:tc>
+        <w:tc>
+          <w:tcPr>
+            <w:tcW w:w="3580" w:type="dxa"/>
+          </w:tcPr>
+          <w:p>
+            <w:pPr>
+              <w:cnfStyle w:val="000000000000" w:firstRow="0" w:lastRow="0" w:firstColumn="0" w:lastColumn="0" w:oddVBand="0" w:evenVBand="0" w:oddHBand="0" w:evenHBand="0" w:firstRowFirstColumn="0" w:firstRowLastColumn="0" w:lastRowFirstColumn="0" w:lastRowLastColumn="0"/>
+            </w:pPr>
+            <w:r>
+              <w:t>Puck classes handled inside of puck code for now</w:t>
+            </w:r>
+          </w:p>
+        </w:tc>
+        <w:sdt>
+          <w:sdtPr>
+            <w:id w:val="-1779709367"/>
             <w14:checkbox>
               <w14:checked w14:val="1"/>
               <w14:checkedState w14:val="2612" w14:font="MS Gothic"/>
@@ -3145,7 +3328,7 @@
           </w:tcPr>
           <w:p>
             <w:r>
-              <w:t>Puck class framework</w:t>
+              <w:t>Pucks do brick damage based on their class</w:t>
             </w:r>
           </w:p>
         </w:tc>
@@ -3171,13 +3354,13 @@
               <w:cnfStyle w:val="000000100000" w:firstRow="0" w:lastRow="0" w:firstColumn="0" w:lastColumn="0" w:oddVBand="0" w:evenVBand="0" w:oddHBand="1" w:evenHBand="0" w:firstRowFirstColumn="0" w:firstRowLastColumn="0" w:lastRowFirstColumn="0" w:lastRowLastColumn="0"/>
             </w:pPr>
             <w:r>
-              <w:t>Puck classes handled inside of puck code for now</w:t>
+              <w:t>Wizard-0, rogue-1, cleric-2, warrior-3</w:t>
             </w:r>
           </w:p>
         </w:tc>
         <w:sdt>
           <w:sdtPr>
-            <w:id w:val="-1779709367"/>
+            <w:id w:val="-1807381775"/>
             <w14:checkbox>
               <w14:checked w14:val="1"/>
               <w14:checkedState w14:val="2612" w14:font="MS Gothic"/>
@@ -3209,7 +3392,6 @@
       <w:tr>
         <w:trPr>
           <w:cantSplit/>
-          <w:trHeight w:val="693"/>
         </w:trPr>
         <w:tc>
           <w:tcPr>
@@ -3218,8 +3400,21 @@
           </w:tcPr>
           <w:p>
             <w:r>
-              <w:t>Pucks do brick damage based on their class</w:t>
-            </w:r>
+              <w:t xml:space="preserve">Cleric lowers </w:t>
+            </w:r>
+            <w:proofErr w:type="spellStart"/>
+            <w:r>
+              <w:t>cooldown</w:t>
+            </w:r>
+            <w:proofErr w:type="spellEnd"/>
+            <w:r>
+              <w:t xml:space="preserve"> for everyone in </w:t>
+            </w:r>
+            <w:proofErr w:type="spellStart"/>
+            <w:r>
+              <w:t>aoe</w:t>
+            </w:r>
+            <w:proofErr w:type="spellEnd"/>
           </w:p>
         </w:tc>
         <w:tc>
@@ -3231,7 +3426,7 @@
               <w:cnfStyle w:val="000000000000" w:firstRow="0" w:lastRow="0" w:firstColumn="0" w:lastColumn="0" w:oddVBand="0" w:evenVBand="0" w:oddHBand="0" w:evenHBand="0" w:firstRowFirstColumn="0" w:firstRowLastColumn="0" w:lastRowFirstColumn="0" w:lastRowLastColumn="0"/>
             </w:pPr>
             <w:r>
-              <w:t>9/13/13</w:t>
+              <w:t>9/15/13</w:t>
             </w:r>
           </w:p>
         </w:tc>
@@ -3243,14 +3438,11 @@
             <w:pPr>
               <w:cnfStyle w:val="000000000000" w:firstRow="0" w:lastRow="0" w:firstColumn="0" w:lastColumn="0" w:oddVBand="0" w:evenVBand="0" w:oddHBand="0" w:evenHBand="0" w:firstRowFirstColumn="0" w:firstRowLastColumn="0" w:lastRowFirstColumn="0" w:lastRowLastColumn="0"/>
             </w:pPr>
-            <w:r>
-              <w:t>Wizard-0, rogue-1, cleric-2, warrior-3</w:t>
-            </w:r>
           </w:p>
         </w:tc>
         <w:sdt>
           <w:sdtPr>
-            <w:id w:val="-1807381775"/>
+            <w:id w:val="231204636"/>
             <w14:checkbox>
               <w14:checked w14:val="1"/>
               <w14:checkedState w14:val="2612" w14:font="MS Gothic"/>
@@ -3291,21 +3483,16 @@
           </w:tcPr>
           <w:p>
             <w:r>
-              <w:t xml:space="preserve">Cleric lowers </w:t>
+              <w:t xml:space="preserve">Wizard does no brick damage but has </w:t>
             </w:r>
             <w:proofErr w:type="spellStart"/>
             <w:r>
-              <w:t>cooldown</w:t>
+              <w:t>aoe</w:t>
             </w:r>
             <w:proofErr w:type="spellEnd"/>
             <w:r>
-              <w:t xml:space="preserve"> for everyone in </w:t>
-            </w:r>
-            <w:proofErr w:type="spellStart"/>
-            <w:r>
-              <w:t>aoe</w:t>
-            </w:r>
-            <w:proofErr w:type="spellEnd"/>
+              <w:t xml:space="preserve"> explosion that damages bricks</w:t>
+            </w:r>
           </w:p>
         </w:tc>
         <w:tc>
@@ -3316,6 +3503,9 @@
             <w:pPr>
               <w:cnfStyle w:val="000000100000" w:firstRow="0" w:lastRow="0" w:firstColumn="0" w:lastColumn="0" w:oddVBand="0" w:evenVBand="0" w:oddHBand="1" w:evenHBand="0" w:firstRowFirstColumn="0" w:firstRowLastColumn="0" w:lastRowFirstColumn="0" w:lastRowLastColumn="0"/>
             </w:pPr>
+            <w:r>
+              <w:t>9/14/13</w:t>
+            </w:r>
           </w:p>
         </w:tc>
         <w:tc>
@@ -3325,73 +3515,6 @@
           <w:p>
             <w:pPr>
               <w:cnfStyle w:val="000000100000" w:firstRow="0" w:lastRow="0" w:firstColumn="0" w:lastColumn="0" w:oddVBand="0" w:evenVBand="0" w:oddHBand="1" w:evenHBand="0" w:firstRowFirstColumn="0" w:firstRowLastColumn="0" w:lastRowFirstColumn="0" w:lastRowLastColumn="0"/>
-            </w:pPr>
-            <w:r>
-              <w:t>Maybe “rescues” pucks that reset with</w:t>
-            </w:r>
-            <w:r>
-              <w:t>in</w:t>
-            </w:r>
-            <w:r>
-              <w:t xml:space="preserve"> a certain radius</w:t>
-            </w:r>
-          </w:p>
-        </w:tc>
-        <w:tc>
-          <w:tcPr>
-            <w:tcW w:w="1646" w:type="dxa"/>
-          </w:tcPr>
-          <w:p>
-            <w:pPr>
-              <w:jc w:val="center"/>
-              <w:cnfStyle w:val="000000100000" w:firstRow="0" w:lastRow="0" w:firstColumn="0" w:lastColumn="0" w:oddVBand="0" w:evenVBand="0" w:oddHBand="1" w:evenHBand="0" w:firstRowFirstColumn="0" w:firstRowLastColumn="0" w:lastRowFirstColumn="0" w:lastRowLastColumn="0"/>
-            </w:pPr>
-          </w:p>
-        </w:tc>
-      </w:tr>
-      <w:tr>
-        <w:trPr>
-          <w:cantSplit/>
-        </w:trPr>
-        <w:tc>
-          <w:tcPr>
-            <w:cnfStyle w:val="001000000000" w:firstRow="0" w:lastRow="0" w:firstColumn="1" w:lastColumn="0" w:oddVBand="0" w:evenVBand="0" w:oddHBand="0" w:evenHBand="0" w:firstRowFirstColumn="0" w:firstRowLastColumn="0" w:lastRowFirstColumn="0" w:lastRowLastColumn="0"/>
-            <w:tcW w:w="3549" w:type="dxa"/>
-          </w:tcPr>
-          <w:p>
-            <w:r>
-              <w:t xml:space="preserve">Wizard does no brick damage but has </w:t>
-            </w:r>
-            <w:proofErr w:type="spellStart"/>
-            <w:r>
-              <w:t>aoe</w:t>
-            </w:r>
-            <w:proofErr w:type="spellEnd"/>
-            <w:r>
-              <w:t xml:space="preserve"> explosion that damages bricks</w:t>
-            </w:r>
-          </w:p>
-        </w:tc>
-        <w:tc>
-          <w:tcPr>
-            <w:tcW w:w="989" w:type="dxa"/>
-          </w:tcPr>
-          <w:p>
-            <w:pPr>
-              <w:cnfStyle w:val="000000000000" w:firstRow="0" w:lastRow="0" w:firstColumn="0" w:lastColumn="0" w:oddVBand="0" w:evenVBand="0" w:oddHBand="0" w:evenHBand="0" w:firstRowFirstColumn="0" w:firstRowLastColumn="0" w:lastRowFirstColumn="0" w:lastRowLastColumn="0"/>
-            </w:pPr>
-            <w:r>
-              <w:t>9/14/13</w:t>
-            </w:r>
-          </w:p>
-        </w:tc>
-        <w:tc>
-          <w:tcPr>
-            <w:tcW w:w="3580" w:type="dxa"/>
-          </w:tcPr>
-          <w:p>
-            <w:pPr>
-              <w:cnfStyle w:val="000000000000" w:firstRow="0" w:lastRow="0" w:firstColumn="0" w:lastColumn="0" w:oddVBand="0" w:evenVBand="0" w:oddHBand="0" w:evenHBand="0" w:firstRowFirstColumn="0" w:firstRowLastColumn="0" w:lastRowFirstColumn="0" w:lastRowLastColumn="0"/>
             </w:pPr>
           </w:p>
         </w:tc>
@@ -3404,6 +3527,76 @@
               <w14:uncheckedState w14:val="2610" w14:font="MS Gothic"/>
             </w14:checkbox>
           </w:sdtPr>
+          <w:sdtEndPr/>
+          <w:sdtContent>
+            <w:tc>
+              <w:tcPr>
+                <w:tcW w:w="1646" w:type="dxa"/>
+              </w:tcPr>
+              <w:p>
+                <w:pPr>
+                  <w:jc w:val="center"/>
+                  <w:cnfStyle w:val="000000100000" w:firstRow="0" w:lastRow="0" w:firstColumn="0" w:lastColumn="0" w:oddVBand="0" w:evenVBand="0" w:oddHBand="1" w:evenHBand="0" w:firstRowFirstColumn="0" w:firstRowLastColumn="0" w:lastRowFirstColumn="0" w:lastRowLastColumn="0"/>
+                </w:pPr>
+                <w:r>
+                  <w:rPr>
+                    <w:rFonts w:ascii="MS Gothic" w:eastAsia="MS Gothic" w:hAnsi="MS Gothic" w:hint="eastAsia"/>
+                  </w:rPr>
+                  <w:t>☒</w:t>
+                </w:r>
+              </w:p>
+            </w:tc>
+          </w:sdtContent>
+        </w:sdt>
+      </w:tr>
+      <w:tr>
+        <w:trPr>
+          <w:cantSplit/>
+        </w:trPr>
+        <w:tc>
+          <w:tcPr>
+            <w:cnfStyle w:val="001000000000" w:firstRow="0" w:lastRow="0" w:firstColumn="1" w:lastColumn="0" w:oddVBand="0" w:evenVBand="0" w:oddHBand="0" w:evenHBand="0" w:firstRowFirstColumn="0" w:firstRowLastColumn="0" w:lastRowFirstColumn="0" w:lastRowLastColumn="0"/>
+            <w:tcW w:w="3549" w:type="dxa"/>
+          </w:tcPr>
+          <w:p>
+            <w:r>
+              <w:t>Rogue can sit inside castle</w:t>
+            </w:r>
+          </w:p>
+        </w:tc>
+        <w:tc>
+          <w:tcPr>
+            <w:tcW w:w="989" w:type="dxa"/>
+          </w:tcPr>
+          <w:p>
+            <w:pPr>
+              <w:cnfStyle w:val="000000000000" w:firstRow="0" w:lastRow="0" w:firstColumn="0" w:lastColumn="0" w:oddVBand="0" w:evenVBand="0" w:oddHBand="0" w:evenHBand="0" w:firstRowFirstColumn="0" w:firstRowLastColumn="0" w:lastRowFirstColumn="0" w:lastRowLastColumn="0"/>
+            </w:pPr>
+            <w:r>
+              <w:t>9/14/13</w:t>
+            </w:r>
+          </w:p>
+        </w:tc>
+        <w:tc>
+          <w:tcPr>
+            <w:tcW w:w="3580" w:type="dxa"/>
+          </w:tcPr>
+          <w:p>
+            <w:pPr>
+              <w:cnfStyle w:val="000000000000" w:firstRow="0" w:lastRow="0" w:firstColumn="0" w:lastColumn="0" w:oddVBand="0" w:evenVBand="0" w:oddHBand="0" w:evenHBand="0" w:firstRowFirstColumn="0" w:firstRowLastColumn="0" w:lastRowFirstColumn="0" w:lastRowLastColumn="0"/>
+            </w:pPr>
+          </w:p>
+        </w:tc>
+        <w:sdt>
+          <w:sdtPr>
+            <w:id w:val="-74911891"/>
+            <w14:checkbox>
+              <w14:checked w14:val="1"/>
+              <w14:checkedState w14:val="2612" w14:font="MS Gothic"/>
+              <w14:uncheckedState w14:val="2610" w14:font="MS Gothic"/>
+            </w14:checkbox>
+          </w:sdtPr>
+          <w:sdtEndPr/>
           <w:sdtContent>
             <w:tc>
               <w:tcPr>
@@ -3437,7 +3630,7 @@
           </w:tcPr>
           <w:p>
             <w:r>
-              <w:t>Rogue can sit inside castle</w:t>
+              <w:t>Wall and castle interior reset all pucks except rogue</w:t>
             </w:r>
           </w:p>
         </w:tc>
@@ -3466,13 +3659,14 @@
         </w:tc>
         <w:sdt>
           <w:sdtPr>
-            <w:id w:val="-74911891"/>
+            <w:id w:val="2145157868"/>
             <w14:checkbox>
               <w14:checked w14:val="1"/>
               <w14:checkedState w14:val="2612" w14:font="MS Gothic"/>
               <w14:uncheckedState w14:val="2610" w14:font="MS Gothic"/>
             </w14:checkbox>
           </w:sdtPr>
+          <w:sdtEndPr/>
           <w:sdtContent>
             <w:tc>
               <w:tcPr>
@@ -3482,74 +3676,6 @@
                 <w:pPr>
                   <w:jc w:val="center"/>
                   <w:cnfStyle w:val="000000100000" w:firstRow="0" w:lastRow="0" w:firstColumn="0" w:lastColumn="0" w:oddVBand="0" w:evenVBand="0" w:oddHBand="1" w:evenHBand="0" w:firstRowFirstColumn="0" w:firstRowLastColumn="0" w:lastRowFirstColumn="0" w:lastRowLastColumn="0"/>
-                </w:pPr>
-                <w:r>
-                  <w:rPr>
-                    <w:rFonts w:ascii="MS Gothic" w:eastAsia="MS Gothic" w:hAnsi="MS Gothic" w:hint="eastAsia"/>
-                  </w:rPr>
-                  <w:t>☒</w:t>
-                </w:r>
-              </w:p>
-            </w:tc>
-          </w:sdtContent>
-        </w:sdt>
-      </w:tr>
-      <w:tr>
-        <w:trPr>
-          <w:cantSplit/>
-        </w:trPr>
-        <w:tc>
-          <w:tcPr>
-            <w:cnfStyle w:val="001000000000" w:firstRow="0" w:lastRow="0" w:firstColumn="1" w:lastColumn="0" w:oddVBand="0" w:evenVBand="0" w:oddHBand="0" w:evenHBand="0" w:firstRowFirstColumn="0" w:firstRowLastColumn="0" w:lastRowFirstColumn="0" w:lastRowLastColumn="0"/>
-            <w:tcW w:w="3549" w:type="dxa"/>
-          </w:tcPr>
-          <w:p>
-            <w:r>
-              <w:t>Wall and castle interior reset all pucks except rogue</w:t>
-            </w:r>
-          </w:p>
-        </w:tc>
-        <w:tc>
-          <w:tcPr>
-            <w:tcW w:w="989" w:type="dxa"/>
-          </w:tcPr>
-          <w:p>
-            <w:pPr>
-              <w:cnfStyle w:val="000000000000" w:firstRow="0" w:lastRow="0" w:firstColumn="0" w:lastColumn="0" w:oddVBand="0" w:evenVBand="0" w:oddHBand="0" w:evenHBand="0" w:firstRowFirstColumn="0" w:firstRowLastColumn="0" w:lastRowFirstColumn="0" w:lastRowLastColumn="0"/>
-            </w:pPr>
-            <w:r>
-              <w:t>9/14/13</w:t>
-            </w:r>
-          </w:p>
-        </w:tc>
-        <w:tc>
-          <w:tcPr>
-            <w:tcW w:w="3580" w:type="dxa"/>
-          </w:tcPr>
-          <w:p>
-            <w:pPr>
-              <w:cnfStyle w:val="000000000000" w:firstRow="0" w:lastRow="0" w:firstColumn="0" w:lastColumn="0" w:oddVBand="0" w:evenVBand="0" w:oddHBand="0" w:evenHBand="0" w:firstRowFirstColumn="0" w:firstRowLastColumn="0" w:lastRowFirstColumn="0" w:lastRowLastColumn="0"/>
-            </w:pPr>
-          </w:p>
-        </w:tc>
-        <w:sdt>
-          <w:sdtPr>
-            <w:id w:val="2145157868"/>
-            <w14:checkbox>
-              <w14:checked w14:val="1"/>
-              <w14:checkedState w14:val="2612" w14:font="MS Gothic"/>
-              <w14:uncheckedState w14:val="2610" w14:font="MS Gothic"/>
-            </w14:checkbox>
-          </w:sdtPr>
-          <w:sdtContent>
-            <w:tc>
-              <w:tcPr>
-                <w:tcW w:w="1646" w:type="dxa"/>
-              </w:tcPr>
-              <w:p>
-                <w:pPr>
-                  <w:jc w:val="center"/>
-                  <w:cnfStyle w:val="000000000000" w:firstRow="0" w:lastRow="0" w:firstColumn="0" w:lastColumn="0" w:oddVBand="0" w:evenVBand="0" w:oddHBand="0" w:evenHBand="0" w:firstRowFirstColumn="0" w:firstRowLastColumn="0" w:lastRowFirstColumn="0" w:lastRowLastColumn="0"/>
                 </w:pPr>
                 <w:r>
                   <w:rPr>
@@ -3622,6 +3748,7 @@
         </w:numPr>
       </w:pPr>
       <w:r>
+        <w:lastRenderedPageBreak/>
         <w:t>Castle builder</w:t>
       </w:r>
     </w:p>
@@ -6049,7 +6176,7 @@
 </file>
 
 <file path=customXml/itemProps1.xml><?xml version="1.0" encoding="utf-8"?>
-<ds:datastoreItem xmlns:ds="http://schemas.openxmlformats.org/officeDocument/2006/customXml" ds:itemID="{E9371E37-A036-4B42-9D3B-70C9F7B50C54}">
+<ds:datastoreItem xmlns:ds="http://schemas.openxmlformats.org/officeDocument/2006/customXml" ds:itemID="{346AD63E-7547-47C2-988B-655FE9359DF5}">
   <ds:schemaRefs>
     <ds:schemaRef ds:uri="http://schemas.openxmlformats.org/officeDocument/2006/bibliography"/>
   </ds:schemaRefs>

</xml_diff>